<commit_message>
added some more to my big data cw
</commit_message>
<xml_diff>
--- a/big-data-engineering-and-applications/coursework/MS4S21-CW-1.docx
+++ b/big-data-engineering-and-applications/coursework/MS4S21-CW-1.docx
@@ -54,7 +54,24 @@
         <w:t xml:space="preserve"> (VMs)</w:t>
       </w:r>
       <w:r>
-        <w:t xml:space="preserve"> on our local machines. The main task was to replace the existing worker node with a new worker node with the following specifications:</w:t>
+        <w:t xml:space="preserve"> on our local machines. </w:t>
+      </w:r>
+      <w:r>
+        <w:t xml:space="preserve">This will be done with </w:t>
+      </w:r>
+      <w:hyperlink w:anchor="_x.1_-_VirtualBox" w:history="1">
+        <w:r>
+          <w:rPr>
+            <w:rStyle w:val="Hyperlink"/>
+          </w:rPr>
+          <w:t>Oracles VirtualBox</w:t>
+        </w:r>
+      </w:hyperlink>
+      <w:r>
+        <w:t xml:space="preserve"> software. </w:t>
+      </w:r>
+      <w:r>
+        <w:t>The main task was to replace the existing worker node with a new worker node with the following specifications:</w:t>
       </w:r>
     </w:p>
     <w:p>
@@ -156,13 +173,7 @@
     </w:p>
     <w:p>
       <w:r>
-        <w:t xml:space="preserve">After installing Ubuntu </w:t>
-      </w:r>
-      <w:r>
-        <w:t>Desktop</w:t>
-      </w:r>
-      <w:r>
-        <w:t xml:space="preserve"> 20.04 Long Term Support (</w:t>
+        <w:t>After installing Ubuntu Desktop 20.04 Long Term Support (</w:t>
       </w:r>
       <w:hyperlink r:id="rId6" w:anchor="1-overview" w:history="1">
         <w:r>
@@ -173,23 +184,7 @@
         </w:r>
       </w:hyperlink>
       <w:r>
-        <w:t xml:space="preserve">), I installed the updates and </w:t>
-      </w:r>
-      <w:proofErr w:type="spellStart"/>
-      <w:r>
-        <w:t>openssh</w:t>
-      </w:r>
-      <w:proofErr w:type="spellEnd"/>
-      <w:r>
-        <w:t xml:space="preserve">-server so I could </w:t>
-      </w:r>
-      <w:proofErr w:type="spellStart"/>
-      <w:r>
-        <w:t>ssh</w:t>
-      </w:r>
-      <w:proofErr w:type="spellEnd"/>
-      <w:r>
-        <w:t xml:space="preserve"> into the main node from my computer using </w:t>
+        <w:t xml:space="preserve">), I installed the updates and openssh-server so I could ssh into the main node from my computer using </w:t>
       </w:r>
       <w:hyperlink w:anchor="_x.2_-_Windows" w:history="1">
         <w:r>
@@ -210,21 +205,15 @@
       <w:pPr>
         <w:pStyle w:val="Heading3"/>
       </w:pPr>
+      <w:bookmarkStart w:id="0" w:name="_1.1.1_–_Set"/>
+      <w:bookmarkEnd w:id="0"/>
       <w:r>
         <w:t>1.1.1 – Set Hostname</w:t>
       </w:r>
     </w:p>
     <w:p>
       <w:r>
-        <w:t xml:space="preserve">I checked the hostname on the main node to make sure it was </w:t>
-      </w:r>
-      <w:proofErr w:type="spellStart"/>
-      <w:r>
-        <w:t>correctrly</w:t>
-      </w:r>
-      <w:proofErr w:type="spellEnd"/>
-      <w:r>
-        <w:t xml:space="preserve"> assigned as: </w:t>
+        <w:t xml:space="preserve">I checked the hostname on the main node to make sure it was correctrly assigned as: </w:t>
       </w:r>
       <w:r>
         <w:rPr>
@@ -236,7 +225,6 @@
       <w:r>
         <w:t xml:space="preserve">. This was done by editing the file with </w:t>
       </w:r>
-      <w:proofErr w:type="spellStart"/>
       <w:r>
         <w:rPr>
           <w:b/>
@@ -244,17 +232,7 @@
           <w:i/>
           <w:iCs/>
         </w:rPr>
-        <w:t>sudo</w:t>
-      </w:r>
-      <w:proofErr w:type="spellEnd"/>
-      <w:r>
-        <w:rPr>
-          <w:b/>
-          <w:bCs/>
-          <w:i/>
-          <w:iCs/>
-        </w:rPr>
-        <w:t xml:space="preserve"> nano /etc/hostname</w:t>
+        <w:t>sudo nano /etc/hostname</w:t>
       </w:r>
       <w:r>
         <w:t xml:space="preserve"> and deleting the hostname and changing it to </w:t>
@@ -282,21 +260,12 @@
       <w:r>
         <w:t xml:space="preserve">Next was to assign the hosts correctly for the main node and the two worker nodes – I already knew I was going to set a static IP as it is good practice, so these were hard coded in a range which I knew was free on my local network. Setting the hosts file was done by typing into a terminal, </w:t>
       </w:r>
-      <w:proofErr w:type="spellStart"/>
-      <w:r>
-        <w:rPr>
-          <w:b/>
-          <w:bCs/>
-        </w:rPr>
-        <w:t>sudo</w:t>
-      </w:r>
-      <w:proofErr w:type="spellEnd"/>
-      <w:r>
-        <w:rPr>
-          <w:b/>
-          <w:bCs/>
-        </w:rPr>
-        <w:t xml:space="preserve"> nano /etc/hosts</w:t>
+      <w:r>
+        <w:rPr>
+          <w:b/>
+          <w:bCs/>
+        </w:rPr>
+        <w:t>sudo nano /etc/hosts</w:t>
       </w:r>
       <w:r>
         <w:t xml:space="preserve"> and adding the following:</w:t>
@@ -339,23 +308,7 @@
         <w:t>hadoop</w:t>
       </w:r>
       <w:r>
-        <w:t>-</w:t>
-      </w:r>
-      <w:proofErr w:type="spellStart"/>
-      <w:r>
-        <w:t>xyz</w:t>
-      </w:r>
-      <w:proofErr w:type="spellEnd"/>
-      <w:r>
-        <w:t xml:space="preserve"> (this would be </w:t>
-      </w:r>
-      <w:proofErr w:type="spellStart"/>
-      <w:r>
-        <w:t>VirtualMachine</w:t>
-      </w:r>
-      <w:proofErr w:type="spellEnd"/>
-      <w:r>
-        <w:t xml:space="preserve"> hostname)</w:t>
+        <w:t>-xyz (this would be VirtualMachine hostname)</w:t>
       </w:r>
     </w:p>
     <w:p>
@@ -367,19 +320,11 @@
         </w:numPr>
       </w:pPr>
       <w:r>
-        <w:t>192.168.1.17</w:t>
-      </w:r>
-      <w:r>
-        <w:t>3</w:t>
+        <w:t>192.168.1.173</w:t>
       </w:r>
       <w:r>
         <w:tab/>
-      </w:r>
-      <w:r>
-        <w:t>hadoop</w:t>
-      </w:r>
-      <w:r>
-        <w:t>-main</w:t>
+        <w:t>hadoop-main</w:t>
       </w:r>
     </w:p>
     <w:p>
@@ -391,10 +336,7 @@
         </w:numPr>
       </w:pPr>
       <w:r>
-        <w:t>192.168.1.17</w:t>
-      </w:r>
-      <w:r>
-        <w:t>4</w:t>
+        <w:t>192.168.1.174</w:t>
       </w:r>
       <w:r>
         <w:tab/>
@@ -410,20 +352,12 @@
         </w:numPr>
       </w:pPr>
       <w:r>
-        <w:t>192.168.1.17</w:t>
-      </w:r>
-      <w:r>
-        <w:t>5</w:t>
+        <w:t>192.168.1.175</w:t>
       </w:r>
       <w:r>
         <w:tab/>
-        <w:t>hadoop-</w:t>
-      </w:r>
-      <w:proofErr w:type="spellStart"/>
-      <w:r>
-        <w:t>cw</w:t>
-      </w:r>
-      <w:proofErr w:type="spellEnd"/>
+        <w:t>hadoop-cw</w:t>
+      </w:r>
     </w:p>
     <w:p>
       <w:pPr>
@@ -443,21 +377,12 @@
       <w:r>
         <w:t xml:space="preserve">, this can be done with the follow code: </w:t>
       </w:r>
-      <w:proofErr w:type="spellStart"/>
-      <w:r>
-        <w:rPr>
-          <w:b/>
-          <w:bCs/>
-        </w:rPr>
-        <w:t>sudo</w:t>
-      </w:r>
-      <w:proofErr w:type="spellEnd"/>
-      <w:r>
-        <w:rPr>
-          <w:b/>
-          <w:bCs/>
-        </w:rPr>
-        <w:t xml:space="preserve"> apt install openjdk-8-jdk</w:t>
+      <w:r>
+        <w:rPr>
+          <w:b/>
+          <w:bCs/>
+        </w:rPr>
+        <w:t>sudo apt install openjdk-8-jdk</w:t>
       </w:r>
       <w:r>
         <w:t xml:space="preserve"> which is an </w:t>
@@ -473,45 +398,18 @@
           <w:b/>
           <w:bCs/>
         </w:rPr>
-        <w:t>~/.</w:t>
-      </w:r>
-      <w:proofErr w:type="spellStart"/>
-      <w:r>
-        <w:rPr>
-          <w:b/>
-          <w:bCs/>
-        </w:rPr>
-        <w:t>bashrc</w:t>
-      </w:r>
-      <w:proofErr w:type="spellEnd"/>
+        <w:t>~/.bashrc</w:t>
+      </w:r>
       <w:r>
         <w:t xml:space="preserve"> file. This can be done with the following code: </w:t>
       </w:r>
-      <w:proofErr w:type="spellStart"/>
-      <w:r>
-        <w:rPr>
-          <w:b/>
-          <w:bCs/>
-        </w:rPr>
-        <w:t>sudo</w:t>
-      </w:r>
-      <w:proofErr w:type="spellEnd"/>
-      <w:r>
-        <w:rPr>
-          <w:b/>
-          <w:bCs/>
-        </w:rPr>
-        <w:t xml:space="preserve"> nano ~/.</w:t>
-      </w:r>
-      <w:proofErr w:type="spellStart"/>
-      <w:r>
-        <w:rPr>
-          <w:b/>
-          <w:bCs/>
-        </w:rPr>
-        <w:t>bashrc</w:t>
-      </w:r>
-      <w:proofErr w:type="spellEnd"/>
+      <w:r>
+        <w:rPr>
+          <w:b/>
+          <w:bCs/>
+        </w:rPr>
+        <w:t>sudo nano ~/.bashrc</w:t>
+      </w:r>
       <w:r>
         <w:t xml:space="preserve"> and add the following code at the very bottom of the file: </w:t>
       </w:r>
@@ -537,29 +435,8 @@
         </w:numPr>
       </w:pPr>
       <w:r>
-        <w:t>export JAVA_HOME=/</w:t>
-      </w:r>
-      <w:proofErr w:type="spellStart"/>
-      <w:r>
-        <w:t>usr</w:t>
-      </w:r>
-      <w:proofErr w:type="spellEnd"/>
-      <w:r>
-        <w:t>/lib/</w:t>
-      </w:r>
-      <w:proofErr w:type="spellStart"/>
-      <w:r>
-        <w:t>jvm</w:t>
-      </w:r>
-      <w:proofErr w:type="spellEnd"/>
-      <w:r>
-        <w:t>/java-8-openjdk-amd64/</w:t>
-      </w:r>
-      <w:proofErr w:type="spellStart"/>
-      <w:r>
-        <w:t>jre</w:t>
-      </w:r>
-      <w:proofErr w:type="spellEnd"/>
+        <w:t>export JAVA_HOME=/usr/lib/jvm/java-8-openjdk-amd64/jre</w:t>
+      </w:r>
     </w:p>
     <w:p>
       <w:r>
@@ -570,17 +447,8 @@
           <w:b/>
           <w:bCs/>
         </w:rPr>
-        <w:t>source ~/.</w:t>
-      </w:r>
-      <w:proofErr w:type="spellStart"/>
-      <w:r>
-        <w:rPr>
-          <w:b/>
-          <w:bCs/>
-        </w:rPr>
-        <w:t>bashrc</w:t>
-      </w:r>
-      <w:proofErr w:type="spellEnd"/>
+        <w:t>source ~/.bashrc</w:t>
+      </w:r>
       <w:r>
         <w:t xml:space="preserve"> – this is all that is currently needed for setting up java on </w:t>
       </w:r>
@@ -601,15 +469,7 @@
     </w:p>
     <w:p>
       <w:r>
-        <w:t xml:space="preserve">This next section will cover how to download and install </w:t>
-      </w:r>
-      <w:proofErr w:type="gramStart"/>
-      <w:r>
-        <w:t>Hadoop</w:t>
-      </w:r>
-      <w:proofErr w:type="gramEnd"/>
-      <w:r>
-        <w:t xml:space="preserve"> which is required for our clusters, this code can be run from everywhere but I usually change directory to downloads when downloading files. This can be done with: </w:t>
+        <w:t xml:space="preserve">This next section will cover how to download and install Hadoop which is required for our clusters, this code can be run from everywhere but I usually change directory to downloads when downloading files. This can be done with: </w:t>
       </w:r>
     </w:p>
     <w:p>
@@ -636,21 +496,12 @@
           <w:numId w:val="4"/>
         </w:numPr>
       </w:pPr>
-      <w:proofErr w:type="spellStart"/>
-      <w:r>
-        <w:rPr>
-          <w:b/>
-          <w:bCs/>
-        </w:rPr>
-        <w:t>wget</w:t>
-      </w:r>
-      <w:proofErr w:type="spellEnd"/>
-      <w:r>
-        <w:rPr>
-          <w:b/>
-          <w:bCs/>
-        </w:rPr>
-        <w:t xml:space="preserve"> </w:t>
+      <w:r>
+        <w:rPr>
+          <w:b/>
+          <w:bCs/>
+        </w:rPr>
+        <w:t xml:space="preserve">wget </w:t>
       </w:r>
       <w:hyperlink r:id="rId7" w:history="1">
         <w:r>
@@ -672,66 +523,17 @@
           <w:b/>
           <w:bCs/>
         </w:rPr>
-        <w:t>tar -</w:t>
-      </w:r>
-      <w:proofErr w:type="spellStart"/>
-      <w:r>
-        <w:rPr>
-          <w:b/>
-          <w:bCs/>
-        </w:rPr>
-        <w:t>xvf</w:t>
-      </w:r>
-      <w:proofErr w:type="spellEnd"/>
-      <w:r>
-        <w:rPr>
-          <w:b/>
-          <w:bCs/>
-        </w:rPr>
-        <w:t xml:space="preserve"> hadoop-3.2.2.tar.gz</w:t>
-      </w:r>
-      <w:r>
-        <w:t xml:space="preserve"> and should be moved to /</w:t>
-      </w:r>
-      <w:proofErr w:type="spellStart"/>
-      <w:r>
-        <w:t>usr</w:t>
-      </w:r>
-      <w:proofErr w:type="spellEnd"/>
-      <w:r>
-        <w:t xml:space="preserve">/local/hadoop, this can be done with the following code: </w:t>
-      </w:r>
-      <w:proofErr w:type="spellStart"/>
-      <w:r>
-        <w:rPr>
-          <w:b/>
-          <w:bCs/>
-        </w:rPr>
-        <w:t>sudo</w:t>
-      </w:r>
-      <w:proofErr w:type="spellEnd"/>
-      <w:r>
-        <w:rPr>
-          <w:b/>
-          <w:bCs/>
-        </w:rPr>
-        <w:t xml:space="preserve"> mv hadoop-3.2.2 /</w:t>
-      </w:r>
-      <w:proofErr w:type="spellStart"/>
-      <w:r>
-        <w:rPr>
-          <w:b/>
-          <w:bCs/>
-        </w:rPr>
-        <w:t>usr</w:t>
-      </w:r>
-      <w:proofErr w:type="spellEnd"/>
-      <w:r>
-        <w:rPr>
-          <w:b/>
-          <w:bCs/>
-        </w:rPr>
-        <w:t>/local/hadoop</w:t>
+        <w:t>tar -xvf hadoop-3.2.2.tar.gz</w:t>
+      </w:r>
+      <w:r>
+        <w:t xml:space="preserve"> and should be moved to /usr/local/hadoop, this can be done with the following code: </w:t>
+      </w:r>
+      <w:r>
+        <w:rPr>
+          <w:b/>
+          <w:bCs/>
+        </w:rPr>
+        <w:t>sudo mv hadoop-3.2.2 /usr/local/hadoop</w:t>
       </w:r>
       <w:r>
         <w:t xml:space="preserve"> – now that we have moved the hadoop files to our local user files, we would need to add the path to </w:t>
@@ -743,50 +545,23 @@
         </w:rPr>
         <w:t>~/.</w:t>
       </w:r>
-      <w:proofErr w:type="spellStart"/>
-      <w:r>
-        <w:rPr>
-          <w:b/>
-          <w:bCs/>
-        </w:rPr>
-        <w:t>bashrc</w:t>
-      </w:r>
-      <w:proofErr w:type="spellEnd"/>
-      <w:r>
-        <w:rPr>
-          <w:b/>
-          <w:bCs/>
-        </w:rPr>
-        <w:t xml:space="preserve"> </w:t>
+      <w:r>
+        <w:rPr>
+          <w:b/>
+          <w:bCs/>
+        </w:rPr>
+        <w:t xml:space="preserve">bashrc </w:t>
       </w:r>
       <w:r>
         <w:t xml:space="preserve">again. This can be done with: </w:t>
       </w:r>
-      <w:proofErr w:type="spellStart"/>
-      <w:r>
-        <w:rPr>
-          <w:b/>
-          <w:bCs/>
-        </w:rPr>
-        <w:t>sudo</w:t>
-      </w:r>
-      <w:proofErr w:type="spellEnd"/>
-      <w:r>
-        <w:rPr>
-          <w:b/>
-          <w:bCs/>
-        </w:rPr>
-        <w:t xml:space="preserve"> nano ~/.</w:t>
-      </w:r>
-      <w:proofErr w:type="spellStart"/>
-      <w:r>
-        <w:rPr>
-          <w:b/>
-          <w:bCs/>
-        </w:rPr>
-        <w:t>bashrc</w:t>
-      </w:r>
-      <w:proofErr w:type="spellEnd"/>
+      <w:r>
+        <w:rPr>
+          <w:b/>
+          <w:bCs/>
+        </w:rPr>
+        <w:t>sudo nano ~/.bashrc</w:t>
+      </w:r>
       <w:r>
         <w:rPr>
           <w:b/>
@@ -819,29 +594,8 @@
         </w:numPr>
       </w:pPr>
       <w:r>
-        <w:t>export PATH=$PATH:/</w:t>
-      </w:r>
-      <w:proofErr w:type="spellStart"/>
-      <w:r>
-        <w:t>usr</w:t>
-      </w:r>
-      <w:proofErr w:type="spellEnd"/>
-      <w:r>
-        <w:t>/local/hadoop/bin:/</w:t>
-      </w:r>
-      <w:proofErr w:type="spellStart"/>
-      <w:r>
-        <w:t>usr</w:t>
-      </w:r>
-      <w:proofErr w:type="spellEnd"/>
-      <w:r>
-        <w:t>/local/hadoop/</w:t>
-      </w:r>
-      <w:proofErr w:type="spellStart"/>
-      <w:r>
-        <w:t>sbin</w:t>
-      </w:r>
-      <w:proofErr w:type="spellEnd"/>
+        <w:t>export PATH=$PATH:/usr/local/hadoop/bin:/usr/local/hadoop/sbin</w:t>
+      </w:r>
     </w:p>
     <w:p>
       <w:pPr>
@@ -853,15 +607,7 @@
       </w:pPr>
       <w:r>
         <w:lastRenderedPageBreak/>
-        <w:t>export CONF=/</w:t>
-      </w:r>
-      <w:proofErr w:type="spellStart"/>
-      <w:r>
-        <w:t>usr</w:t>
-      </w:r>
-      <w:proofErr w:type="spellEnd"/>
-      <w:r>
-        <w:t>/local/hadoop/etc/hadoop</w:t>
+        <w:t>export CONF=/usr/local/hadoop/etc/hadoop</w:t>
       </w:r>
     </w:p>
     <w:p>
@@ -873,17 +619,8 @@
           <w:b/>
           <w:bCs/>
         </w:rPr>
-        <w:t>source ~/.</w:t>
-      </w:r>
-      <w:proofErr w:type="spellStart"/>
-      <w:r>
-        <w:rPr>
-          <w:b/>
-          <w:bCs/>
-        </w:rPr>
-        <w:t>bashrc</w:t>
-      </w:r>
-      <w:proofErr w:type="spellEnd"/>
+        <w:t>source ~/.bashrc</w:t>
+      </w:r>
       <w:r>
         <w:t xml:space="preserve"> – this will conclude this section.</w:t>
       </w:r>
@@ -896,10 +633,1029 @@
         <w:t>1.1.5 – Cloning the VM</w:t>
       </w:r>
     </w:p>
-    <w:p/>
-    <w:p/>
-    <w:p/>
-    <w:p/>
+    <w:p>
+      <w:r>
+        <w:t xml:space="preserve">After getting this far and setting up a few basic things, the next step is to clone the VM. This can be done </w:t>
+      </w:r>
+      <w:r>
+        <w:t>by right clicking the VM and clicking clone with these settings:</w:t>
+      </w:r>
+    </w:p>
+    <w:p>
+      <w:pPr>
+        <w:jc w:val="center"/>
+      </w:pPr>
+      <w:r>
+        <w:rPr>
+          <w:noProof/>
+        </w:rPr>
+        <w:drawing>
+          <wp:inline distT="0" distB="0" distL="0" distR="0" wp14:anchorId="0A3B6B4B" wp14:editId="1F7A6E46">
+            <wp:extent cx="4324954" cy="3677163"/>
+            <wp:effectExtent l="19050" t="19050" r="19050" b="19050"/>
+            <wp:docPr id="2" name="Picture 2" descr="Graphical user interface, text, email&#10;&#10;Description automatically generated"/>
+            <wp:cNvGraphicFramePr>
+              <a:graphicFrameLocks xmlns:a="http://schemas.openxmlformats.org/drawingml/2006/main" noChangeAspect="1"/>
+            </wp:cNvGraphicFramePr>
+            <a:graphic xmlns:a="http://schemas.openxmlformats.org/drawingml/2006/main">
+              <a:graphicData uri="http://schemas.openxmlformats.org/drawingml/2006/picture">
+                <pic:pic xmlns:pic="http://schemas.openxmlformats.org/drawingml/2006/picture">
+                  <pic:nvPicPr>
+                    <pic:cNvPr id="2" name="Picture 2" descr="Graphical user interface, text, email&#10;&#10;Description automatically generated"/>
+                    <pic:cNvPicPr/>
+                  </pic:nvPicPr>
+                  <pic:blipFill>
+                    <a:blip r:embed="rId8">
+                      <a:extLst>
+                        <a:ext uri="{28A0092B-C50C-407E-A947-70E740481C1C}">
+                          <a14:useLocalDpi xmlns:a14="http://schemas.microsoft.com/office/drawing/2010/main" val="0"/>
+                        </a:ext>
+                      </a:extLst>
+                    </a:blip>
+                    <a:stretch>
+                      <a:fillRect/>
+                    </a:stretch>
+                  </pic:blipFill>
+                  <pic:spPr>
+                    <a:xfrm>
+                      <a:off x="0" y="0"/>
+                      <a:ext cx="4324954" cy="3677163"/>
+                    </a:xfrm>
+                    <a:prstGeom prst="rect">
+                      <a:avLst/>
+                    </a:prstGeom>
+                    <a:ln w="12700">
+                      <a:solidFill>
+                        <a:schemeClr val="tx1"/>
+                      </a:solidFill>
+                    </a:ln>
+                  </pic:spPr>
+                </pic:pic>
+              </a:graphicData>
+            </a:graphic>
+          </wp:inline>
+        </w:drawing>
+      </w:r>
+    </w:p>
+    <w:p>
+      <w:pPr>
+        <w:jc w:val="center"/>
+      </w:pPr>
+      <w:r>
+        <w:t>(Figure 2 – Screenshot of Cloning a VM)</w:t>
+      </w:r>
+    </w:p>
+    <w:p>
+      <w:r>
+        <w:t xml:space="preserve">And using the </w:t>
+      </w:r>
+      <w:r>
+        <w:rPr>
+          <w:b/>
+          <w:bCs/>
+        </w:rPr>
+        <w:t>Full Clone</w:t>
+      </w:r>
+      <w:r>
+        <w:rPr>
+          <w:b/>
+          <w:bCs/>
+        </w:rPr>
+        <w:t xml:space="preserve"> </w:t>
+      </w:r>
+      <w:r>
+        <w:t>option for the next setting – this will create (as the name suggests) a full clone of the VM but will generate a new mac address for the network adapter.</w:t>
+      </w:r>
+    </w:p>
+    <w:p>
+      <w:pPr>
+        <w:pStyle w:val="Heading3"/>
+      </w:pPr>
+      <w:bookmarkStart w:id="1" w:name="_1.1.6_–_Set"/>
+      <w:bookmarkEnd w:id="1"/>
+      <w:r>
+        <w:t>1.1.6 – Set Static IP</w:t>
+      </w:r>
+    </w:p>
+    <w:p>
+      <w:r>
+        <w:t xml:space="preserve">Now that the VM has been cloned, this is where I set a static IP for my VMs which I know are free on my local network. This can be done with the following code: </w:t>
+      </w:r>
+      <w:r>
+        <w:rPr>
+          <w:b/>
+          <w:bCs/>
+        </w:rPr>
+        <w:t>sudo nano /etc/netplan/</w:t>
+      </w:r>
+      <w:r>
+        <w:rPr>
+          <w:b/>
+          <w:bCs/>
+        </w:rPr>
+        <w:t>01-network-manager-all.yaml</w:t>
+      </w:r>
+      <w:r>
+        <w:t xml:space="preserve"> and pasting the following code:</w:t>
+      </w:r>
+    </w:p>
+    <w:p>
+      <w:pPr>
+        <w:jc w:val="center"/>
+      </w:pPr>
+      <w:r>
+        <w:drawing>
+          <wp:inline distT="0" distB="0" distL="0" distR="0" wp14:anchorId="36103C1A" wp14:editId="0FE9F1DC">
+            <wp:extent cx="4295775" cy="2084236"/>
+            <wp:effectExtent l="19050" t="19050" r="9525" b="11430"/>
+            <wp:docPr id="3" name="Picture 3"/>
+            <wp:cNvGraphicFramePr>
+              <a:graphicFrameLocks xmlns:a="http://schemas.openxmlformats.org/drawingml/2006/main" noChangeAspect="1"/>
+            </wp:cNvGraphicFramePr>
+            <a:graphic xmlns:a="http://schemas.openxmlformats.org/drawingml/2006/main">
+              <a:graphicData uri="http://schemas.openxmlformats.org/drawingml/2006/picture">
+                <pic:pic xmlns:pic="http://schemas.openxmlformats.org/drawingml/2006/picture">
+                  <pic:nvPicPr>
+                    <pic:cNvPr id="1" name=""/>
+                    <pic:cNvPicPr/>
+                  </pic:nvPicPr>
+                  <pic:blipFill rotWithShape="1">
+                    <a:blip r:embed="rId9"/>
+                    <a:srcRect t="4027"/>
+                    <a:stretch/>
+                  </pic:blipFill>
+                  <pic:spPr bwMode="auto">
+                    <a:xfrm>
+                      <a:off x="0" y="0"/>
+                      <a:ext cx="4296375" cy="2084527"/>
+                    </a:xfrm>
+                    <a:prstGeom prst="rect">
+                      <a:avLst/>
+                    </a:prstGeom>
+                    <a:ln w="12700">
+                      <a:solidFill>
+                        <a:schemeClr val="tx1"/>
+                      </a:solidFill>
+                    </a:ln>
+                    <a:extLst>
+                      <a:ext uri="{53640926-AAD7-44D8-BBD7-CCE9431645EC}">
+                        <a14:shadowObscured xmlns:a14="http://schemas.microsoft.com/office/drawing/2010/main"/>
+                      </a:ext>
+                    </a:extLst>
+                  </pic:spPr>
+                </pic:pic>
+              </a:graphicData>
+            </a:graphic>
+          </wp:inline>
+        </w:drawing>
+      </w:r>
+    </w:p>
+    <w:p>
+      <w:pPr>
+        <w:jc w:val="center"/>
+      </w:pPr>
+      <w:r>
+        <w:lastRenderedPageBreak/>
+        <w:t>(Figure 3 – Screenshot of how to set static IP)</w:t>
+      </w:r>
+    </w:p>
+    <w:p>
+      <w:pPr>
+        <w:pStyle w:val="Heading3"/>
+      </w:pPr>
+      <w:r>
+        <w:t>1.1.7 – Generate SSH Keys</w:t>
+      </w:r>
+    </w:p>
+    <w:p>
+      <w:r>
+        <w:t>The next step will be to generate SSH keys from the main node to the two worker nodes, this is an easy task to do, but will need to be done after completing a few dependencies:</w:t>
+      </w:r>
+    </w:p>
+    <w:p>
+      <w:pPr>
+        <w:pStyle w:val="ListParagraph"/>
+        <w:numPr>
+          <w:ilvl w:val="0"/>
+          <w:numId w:val="7"/>
+        </w:numPr>
+      </w:pPr>
+      <w:hyperlink w:anchor="_1.1.1_–_Set" w:history="1">
+        <w:r>
+          <w:rPr>
+            <w:rStyle w:val="Hyperlink"/>
+          </w:rPr>
+          <w:t>Changing the hostname of the 2 worker nodes</w:t>
+        </w:r>
+      </w:hyperlink>
+    </w:p>
+    <w:p>
+      <w:pPr>
+        <w:pStyle w:val="ListParagraph"/>
+        <w:numPr>
+          <w:ilvl w:val="0"/>
+          <w:numId w:val="7"/>
+        </w:numPr>
+      </w:pPr>
+      <w:hyperlink w:anchor="_1.1.6_–_Set" w:history="1">
+        <w:r>
+          <w:rPr>
+            <w:rStyle w:val="Hyperlink"/>
+          </w:rPr>
+          <w:t>Setting static IPs for the 2 worker nodes</w:t>
+        </w:r>
+      </w:hyperlink>
+    </w:p>
+    <w:p>
+      <w:r>
+        <w:t xml:space="preserve">To generate your ssh keys from the main node, this can be done with: </w:t>
+      </w:r>
+      <w:r>
+        <w:rPr>
+          <w:b/>
+          <w:bCs/>
+        </w:rPr>
+        <w:t>ssh-keygen -t rsa</w:t>
+      </w:r>
+      <w:r>
+        <w:rPr>
+          <w:b/>
+          <w:bCs/>
+        </w:rPr>
+        <w:t xml:space="preserve"> </w:t>
+      </w:r>
+      <w:r>
+        <w:t xml:space="preserve">and accepting the default (which </w:t>
+      </w:r>
+      <w:r>
+        <w:t>is not</w:t>
+      </w:r>
+      <w:r>
+        <w:t xml:space="preserve"> best practice, but this is only local).</w:t>
+      </w:r>
+      <w:r>
+        <w:t xml:space="preserve"> These keys would then need to be copied to the two worker nodes. This can be done with: </w:t>
+      </w:r>
+    </w:p>
+    <w:p>
+      <w:pPr>
+        <w:pStyle w:val="ListParagraph"/>
+        <w:numPr>
+          <w:ilvl w:val="0"/>
+          <w:numId w:val="8"/>
+        </w:numPr>
+      </w:pPr>
+      <w:r>
+        <w:rPr>
+          <w:b/>
+          <w:bCs/>
+        </w:rPr>
+        <w:t>ssh-copy-id hadoop-cw@hadoop-main</w:t>
+      </w:r>
+      <w:r>
+        <w:rPr>
+          <w:b/>
+          <w:bCs/>
+        </w:rPr>
+        <w:t xml:space="preserve"> </w:t>
+      </w:r>
+      <w:r>
+        <w:t># copy the key to main</w:t>
+      </w:r>
+    </w:p>
+    <w:p>
+      <w:pPr>
+        <w:pStyle w:val="ListParagraph"/>
+        <w:numPr>
+          <w:ilvl w:val="0"/>
+          <w:numId w:val="8"/>
+        </w:numPr>
+      </w:pPr>
+      <w:r>
+        <w:rPr>
+          <w:b/>
+          <w:bCs/>
+        </w:rPr>
+        <w:t>ssh-copy-id hadoop-cw@hadoop-worker</w:t>
+      </w:r>
+      <w:r>
+        <w:rPr>
+          <w:b/>
+          <w:bCs/>
+        </w:rPr>
+        <w:t xml:space="preserve"> </w:t>
+      </w:r>
+      <w:r>
+        <w:t># copy the key to worker 1</w:t>
+      </w:r>
+    </w:p>
+    <w:p>
+      <w:pPr>
+        <w:pStyle w:val="ListParagraph"/>
+        <w:numPr>
+          <w:ilvl w:val="0"/>
+          <w:numId w:val="8"/>
+        </w:numPr>
+      </w:pPr>
+      <w:r>
+        <w:rPr>
+          <w:b/>
+          <w:bCs/>
+        </w:rPr>
+        <w:t>ssh-copy-id hadoop-cw@worker-cw</w:t>
+      </w:r>
+      <w:r>
+        <w:rPr>
+          <w:b/>
+          <w:bCs/>
+        </w:rPr>
+        <w:t xml:space="preserve"> </w:t>
+      </w:r>
+      <w:r>
+        <w:t># copy the key to worker 2</w:t>
+      </w:r>
+    </w:p>
+    <w:p>
+      <w:r>
+        <w:t xml:space="preserve">These can be tested with all the machine running and typing from the main node: </w:t>
+      </w:r>
+      <w:r>
+        <w:rPr>
+          <w:b/>
+          <w:bCs/>
+        </w:rPr>
+        <w:t xml:space="preserve">ssh </w:t>
+      </w:r>
+      <w:r>
+        <w:rPr>
+          <w:b/>
+          <w:bCs/>
+        </w:rPr>
+        <w:t>hadoop-cw@hadoop-worker</w:t>
+      </w:r>
+      <w:r>
+        <w:t xml:space="preserve"> – you should be asked about accepting the connection and asked for the password. If successful you should see the terminal for </w:t>
+      </w:r>
+      <w:r>
+        <w:rPr>
+          <w:b/>
+          <w:bCs/>
+        </w:rPr>
+        <w:t>hadoop-cw@hadoop-worker</w:t>
+      </w:r>
+      <w:r>
+        <w:t>.</w:t>
+      </w:r>
+    </w:p>
+    <w:p>
+      <w:pPr>
+        <w:pStyle w:val="Heading3"/>
+      </w:pPr>
+      <w:r>
+        <w:t>1.1.8 – Modifying Hadoop Files</w:t>
+      </w:r>
+    </w:p>
+    <w:p>
+      <w:r>
+        <w:t xml:space="preserve">This step requires a few hadoop files to be modified, seeing as this will require going back and forth the path, we will create a command which will make changing directories much easier. This can be done by adding this code to the </w:t>
+      </w:r>
+      <w:r>
+        <w:rPr>
+          <w:b/>
+          <w:bCs/>
+        </w:rPr>
+        <w:t xml:space="preserve">~/.bashrc </w:t>
+      </w:r>
+      <w:r>
+        <w:t xml:space="preserve">file again, with: </w:t>
+      </w:r>
+      <w:r>
+        <w:rPr>
+          <w:b/>
+          <w:bCs/>
+        </w:rPr>
+        <w:t>sudo</w:t>
+      </w:r>
+      <w:r>
+        <w:rPr>
+          <w:b/>
+          <w:bCs/>
+        </w:rPr>
+        <w:t xml:space="preserve"> nano ~/.bashrc</w:t>
+      </w:r>
+      <w:r>
+        <w:t xml:space="preserve"> and at the bottom of the file adding: </w:t>
+      </w:r>
+      <w:r>
+        <w:rPr>
+          <w:b/>
+          <w:bCs/>
+        </w:rPr>
+        <w:t>export CONF=usr/local/hadoop/etc/hadoop</w:t>
+      </w:r>
+      <w:r>
+        <w:t xml:space="preserve">, saving the changes and typing </w:t>
+      </w:r>
+      <w:r>
+        <w:rPr>
+          <w:b/>
+          <w:bCs/>
+        </w:rPr>
+        <w:t>source ~/.bashrc</w:t>
+      </w:r>
+      <w:r>
+        <w:t>.</w:t>
+      </w:r>
+      <w:r>
+        <w:t xml:space="preserve"> </w:t>
+      </w:r>
+      <w:r>
+        <w:t xml:space="preserve">This will allow us to easily navigator to the hadoop folder with </w:t>
+      </w:r>
+      <w:r>
+        <w:rPr>
+          <w:b/>
+          <w:bCs/>
+        </w:rPr>
+        <w:t>cd $CONF/</w:t>
+      </w:r>
+      <w:r>
+        <w:t xml:space="preserve">. </w:t>
+      </w:r>
+    </w:p>
+    <w:p>
+      <w:pPr>
+        <w:pStyle w:val="Heading4"/>
+      </w:pPr>
+      <w:r>
+        <w:t>1.1.8.1 – hadoop-env.sh</w:t>
+      </w:r>
+    </w:p>
+    <w:p>
+      <w:r>
+        <w:t>Now this has been added, we need to change 4 files for the main node, these files are:</w:t>
+      </w:r>
+    </w:p>
+    <w:p>
+      <w:pPr>
+        <w:pStyle w:val="ListParagraph"/>
+        <w:numPr>
+          <w:ilvl w:val="0"/>
+          <w:numId w:val="9"/>
+        </w:numPr>
+      </w:pPr>
+      <w:r>
+        <w:t>hadoop-env.sh</w:t>
+      </w:r>
+    </w:p>
+    <w:p>
+      <w:pPr>
+        <w:pStyle w:val="ListParagraph"/>
+        <w:numPr>
+          <w:ilvl w:val="0"/>
+          <w:numId w:val="9"/>
+        </w:numPr>
+      </w:pPr>
+      <w:r>
+        <w:t>core-site.xml</w:t>
+      </w:r>
+    </w:p>
+    <w:p>
+      <w:pPr>
+        <w:pStyle w:val="ListParagraph"/>
+        <w:numPr>
+          <w:ilvl w:val="0"/>
+          <w:numId w:val="9"/>
+        </w:numPr>
+      </w:pPr>
+      <w:r>
+        <w:t>hdfs-site.xml</w:t>
+      </w:r>
+    </w:p>
+    <w:p>
+      <w:pPr>
+        <w:pStyle w:val="ListParagraph"/>
+        <w:numPr>
+          <w:ilvl w:val="0"/>
+          <w:numId w:val="9"/>
+        </w:numPr>
+      </w:pPr>
+      <w:r>
+        <w:t>workers</w:t>
+      </w:r>
+    </w:p>
+    <w:p>
+      <w:r>
+        <w:t xml:space="preserve">The first file will be changed with </w:t>
+      </w:r>
+      <w:r>
+        <w:rPr>
+          <w:b/>
+          <w:bCs/>
+        </w:rPr>
+        <w:t>sudo nano $CONF/hadoop-env.sh</w:t>
+      </w:r>
+      <w:r>
+        <w:t xml:space="preserve">, for this file we need to add the Java path which we created earlier. Within this </w:t>
+      </w:r>
+      <w:r>
+        <w:t>file look for the java which is commented out and add our customised one like so:</w:t>
+      </w:r>
+    </w:p>
+    <w:p>
+      <w:r>
+        <w:rPr>
+          <w:noProof/>
+        </w:rPr>
+        <w:lastRenderedPageBreak/>
+        <w:drawing>
+          <wp:inline distT="0" distB="0" distL="0" distR="0" wp14:anchorId="3783AAC1" wp14:editId="6F3F4836">
+            <wp:extent cx="5731510" cy="3258820"/>
+            <wp:effectExtent l="0" t="0" r="2540" b="0"/>
+            <wp:docPr id="5" name="Picture 5"/>
+            <wp:cNvGraphicFramePr>
+              <a:graphicFrameLocks xmlns:a="http://schemas.openxmlformats.org/drawingml/2006/main" noChangeAspect="1"/>
+            </wp:cNvGraphicFramePr>
+            <a:graphic xmlns:a="http://schemas.openxmlformats.org/drawingml/2006/main">
+              <a:graphicData uri="http://schemas.openxmlformats.org/drawingml/2006/picture">
+                <pic:pic xmlns:pic="http://schemas.openxmlformats.org/drawingml/2006/picture">
+                  <pic:nvPicPr>
+                    <pic:cNvPr id="1" name=""/>
+                    <pic:cNvPicPr/>
+                  </pic:nvPicPr>
+                  <pic:blipFill>
+                    <a:blip r:embed="rId10"/>
+                    <a:stretch>
+                      <a:fillRect/>
+                    </a:stretch>
+                  </pic:blipFill>
+                  <pic:spPr>
+                    <a:xfrm>
+                      <a:off x="0" y="0"/>
+                      <a:ext cx="5731510" cy="3258820"/>
+                    </a:xfrm>
+                    <a:prstGeom prst="rect">
+                      <a:avLst/>
+                    </a:prstGeom>
+                  </pic:spPr>
+                </pic:pic>
+              </a:graphicData>
+            </a:graphic>
+          </wp:inline>
+        </w:drawing>
+      </w:r>
+    </w:p>
+    <w:p>
+      <w:pPr>
+        <w:jc w:val="center"/>
+      </w:pPr>
+      <w:r>
+        <w:t>(Figure 4 – hadoop-env.sh modified)</w:t>
+      </w:r>
+    </w:p>
+    <w:p>
+      <w:pPr>
+        <w:pStyle w:val="Heading4"/>
+      </w:pPr>
+      <w:r>
+        <w:t>1.1.8.</w:t>
+      </w:r>
+      <w:r>
+        <w:t>2</w:t>
+      </w:r>
+      <w:r>
+        <w:t xml:space="preserve"> – </w:t>
+      </w:r>
+      <w:r>
+        <w:t>core-site.xml</w:t>
+      </w:r>
+    </w:p>
+    <w:p>
+      <w:r>
+        <w:t xml:space="preserve">Next we will need to change core-site.xml, this can be done with </w:t>
+      </w:r>
+      <w:r>
+        <w:rPr>
+          <w:b/>
+          <w:bCs/>
+        </w:rPr>
+        <w:t>sudo nano $CONF/core-site.xml</w:t>
+      </w:r>
+      <w:r>
+        <w:t>, within this file we want to add:</w:t>
+      </w:r>
+    </w:p>
+    <w:p>
+      <w:pPr>
+        <w:rPr>
+          <w:b/>
+          <w:bCs/>
+        </w:rPr>
+      </w:pPr>
+      <w:r>
+        <w:rPr>
+          <w:b/>
+          <w:bCs/>
+        </w:rPr>
+        <w:t>&lt;configuration&gt;</w:t>
+      </w:r>
+    </w:p>
+    <w:p>
+      <w:pPr>
+        <w:ind w:left="720"/>
+        <w:rPr>
+          <w:b/>
+          <w:bCs/>
+        </w:rPr>
+      </w:pPr>
+      <w:r>
+        <w:rPr>
+          <w:b/>
+          <w:bCs/>
+        </w:rPr>
+        <w:t>&lt;property&gt;</w:t>
+      </w:r>
+    </w:p>
+    <w:p>
+      <w:pPr>
+        <w:ind w:left="1440"/>
+        <w:rPr>
+          <w:b/>
+          <w:bCs/>
+        </w:rPr>
+      </w:pPr>
+      <w:r>
+        <w:rPr>
+          <w:b/>
+          <w:bCs/>
+        </w:rPr>
+        <w:t>&lt;name&gt;fs.defaultFS&lt;/name&gt;</w:t>
+      </w:r>
+    </w:p>
+    <w:p>
+      <w:pPr>
+        <w:ind w:left="1440"/>
+        <w:rPr>
+          <w:b/>
+          <w:bCs/>
+        </w:rPr>
+      </w:pPr>
+      <w:r>
+        <w:rPr>
+          <w:b/>
+          <w:bCs/>
+        </w:rPr>
+        <w:t>&lt;value&gt;hdfs://hadoop-main:9000&lt;/value&gt;</w:t>
+      </w:r>
+    </w:p>
+    <w:p>
+      <w:pPr>
+        <w:ind w:left="720"/>
+        <w:rPr>
+          <w:b/>
+          <w:bCs/>
+        </w:rPr>
+      </w:pPr>
+      <w:r>
+        <w:rPr>
+          <w:b/>
+          <w:bCs/>
+        </w:rPr>
+        <w:t>&lt;/property&gt;</w:t>
+      </w:r>
+    </w:p>
+    <w:p>
+      <w:pPr>
+        <w:rPr>
+          <w:b/>
+          <w:bCs/>
+        </w:rPr>
+      </w:pPr>
+      <w:r>
+        <w:rPr>
+          <w:b/>
+          <w:bCs/>
+        </w:rPr>
+        <w:t>&lt;/configuration&gt;</w:t>
+      </w:r>
+    </w:p>
+    <w:p>
+      <w:r>
+        <w:t>This is all for this file.</w:t>
+      </w:r>
+    </w:p>
+    <w:p>
+      <w:pPr>
+        <w:rPr>
+          <w:rFonts w:asciiTheme="majorHAnsi" w:eastAsiaTheme="majorEastAsia" w:hAnsiTheme="majorHAnsi" w:cstheme="majorBidi"/>
+          <w:i/>
+          <w:iCs/>
+          <w:color w:val="2F5496" w:themeColor="accent1" w:themeShade="BF"/>
+        </w:rPr>
+      </w:pPr>
+      <w:r>
+        <w:br w:type="page"/>
+      </w:r>
+    </w:p>
+    <w:p>
+      <w:pPr>
+        <w:pStyle w:val="Heading4"/>
+      </w:pPr>
+      <w:r>
+        <w:lastRenderedPageBreak/>
+        <w:t>1.1.8.</w:t>
+      </w:r>
+      <w:r>
+        <w:t>3</w:t>
+      </w:r>
+      <w:r>
+        <w:t xml:space="preserve"> – </w:t>
+      </w:r>
+      <w:r>
+        <w:t>hdfs-site.xml</w:t>
+      </w:r>
+    </w:p>
+    <w:p>
+      <w:r>
+        <w:t xml:space="preserve">Next we will change hdfs-site.xml, this can be done with </w:t>
+      </w:r>
+      <w:r>
+        <w:rPr>
+          <w:b/>
+          <w:bCs/>
+        </w:rPr>
+        <w:t>sudo nano $CONF/hdfs-site.xml</w:t>
+      </w:r>
+      <w:r>
+        <w:t>, within this file we want to add:</w:t>
+      </w:r>
+    </w:p>
+    <w:p>
+      <w:pPr>
+        <w:jc w:val="center"/>
+      </w:pPr>
+      <w:r>
+        <w:drawing>
+          <wp:inline distT="0" distB="0" distL="0" distR="0" wp14:anchorId="29D3163C" wp14:editId="5767B7F6">
+            <wp:extent cx="4867954" cy="2562583"/>
+            <wp:effectExtent l="19050" t="19050" r="8890" b="28575"/>
+            <wp:docPr id="7" name="Picture 7"/>
+            <wp:cNvGraphicFramePr>
+              <a:graphicFrameLocks xmlns:a="http://schemas.openxmlformats.org/drawingml/2006/main" noChangeAspect="1"/>
+            </wp:cNvGraphicFramePr>
+            <a:graphic xmlns:a="http://schemas.openxmlformats.org/drawingml/2006/main">
+              <a:graphicData uri="http://schemas.openxmlformats.org/drawingml/2006/picture">
+                <pic:pic xmlns:pic="http://schemas.openxmlformats.org/drawingml/2006/picture">
+                  <pic:nvPicPr>
+                    <pic:cNvPr id="1" name=""/>
+                    <pic:cNvPicPr/>
+                  </pic:nvPicPr>
+                  <pic:blipFill>
+                    <a:blip r:embed="rId11"/>
+                    <a:stretch>
+                      <a:fillRect/>
+                    </a:stretch>
+                  </pic:blipFill>
+                  <pic:spPr>
+                    <a:xfrm>
+                      <a:off x="0" y="0"/>
+                      <a:ext cx="4867954" cy="2562583"/>
+                    </a:xfrm>
+                    <a:prstGeom prst="rect">
+                      <a:avLst/>
+                    </a:prstGeom>
+                    <a:ln w="12700">
+                      <a:solidFill>
+                        <a:schemeClr val="tx1"/>
+                      </a:solidFill>
+                    </a:ln>
+                  </pic:spPr>
+                </pic:pic>
+              </a:graphicData>
+            </a:graphic>
+          </wp:inline>
+        </w:drawing>
+      </w:r>
+    </w:p>
+    <w:p>
+      <w:pPr>
+        <w:jc w:val="center"/>
+      </w:pPr>
+      <w:r>
+        <w:t>(Figure 5 – hdfs-site.xml)</w:t>
+      </w:r>
+    </w:p>
+    <w:p>
+      <w:r>
+        <w:t>This is all we need for this file.</w:t>
+      </w:r>
+    </w:p>
+    <w:p>
+      <w:pPr>
+        <w:pStyle w:val="Heading4"/>
+      </w:pPr>
+      <w:r>
+        <w:t>1.1.8.</w:t>
+      </w:r>
+      <w:r>
+        <w:t>4</w:t>
+      </w:r>
+      <w:r>
+        <w:t xml:space="preserve"> – </w:t>
+      </w:r>
+      <w:r>
+        <w:t>workers</w:t>
+      </w:r>
+    </w:p>
+    <w:p>
+      <w:r>
+        <w:t xml:space="preserve">The workers file is just there to list our worker nodes, for this we can access it with: </w:t>
+      </w:r>
+      <w:r>
+        <w:rPr>
+          <w:b/>
+          <w:bCs/>
+        </w:rPr>
+        <w:t>sudo nano workers</w:t>
+      </w:r>
+      <w:r>
+        <w:t>, within this file we want to add the two worker node hostnames, mine is as follows:</w:t>
+      </w:r>
+    </w:p>
+    <w:p>
+      <w:pPr>
+        <w:pStyle w:val="ListParagraph"/>
+        <w:numPr>
+          <w:ilvl w:val="0"/>
+          <w:numId w:val="12"/>
+        </w:numPr>
+      </w:pPr>
+      <w:r>
+        <w:t>hadoop-worker</w:t>
+      </w:r>
+    </w:p>
+    <w:p>
+      <w:pPr>
+        <w:pStyle w:val="ListParagraph"/>
+        <w:numPr>
+          <w:ilvl w:val="0"/>
+          <w:numId w:val="12"/>
+        </w:numPr>
+      </w:pPr>
+      <w:r>
+        <w:t>hadoop-cw</w:t>
+      </w:r>
+    </w:p>
+    <w:p>
+      <w:pPr>
+        <w:pStyle w:val="Heading3"/>
+      </w:pPr>
+      <w:r>
+        <w:t>1.1.9 – Copy files to worker nodes</w:t>
+      </w:r>
+    </w:p>
+    <w:p>
+      <w:r>
+        <w:t>Now all these files have been modified, this is where we want to securely copy these files to our workers. This can be done with 2 lines of code:</w:t>
+      </w:r>
+    </w:p>
+    <w:p>
+      <w:pPr>
+        <w:pStyle w:val="ListParagraph"/>
+        <w:numPr>
+          <w:ilvl w:val="0"/>
+          <w:numId w:val="13"/>
+        </w:numPr>
+      </w:pPr>
+      <w:r>
+        <w:t>scp $CONF/* hadoop-cw@bdea-worker:/usr/local/hadoop/etc/hadoop</w:t>
+      </w:r>
+    </w:p>
+    <w:p>
+      <w:pPr>
+        <w:pStyle w:val="ListParagraph"/>
+        <w:numPr>
+          <w:ilvl w:val="0"/>
+          <w:numId w:val="13"/>
+        </w:numPr>
+      </w:pPr>
+      <w:r>
+        <w:t>scp $CONF/* hadoop-cw@worker-cw:/usr/local/hadoop/etc/hadoop</w:t>
+      </w:r>
+    </w:p>
+    <w:p>
+      <w:r>
+        <w:t>You should be presented with a success notification, and this concludes this section</w:t>
+      </w:r>
+      <w:r>
+        <w:t>.</w:t>
+      </w:r>
+    </w:p>
+    <w:p>
+      <w:pPr>
+        <w:pStyle w:val="Heading3"/>
+      </w:pPr>
+      <w:r>
+        <w:t>1.1.10 – Adding HADOOP to bashrc</w:t>
+      </w:r>
+    </w:p>
+    <w:p>
+      <w:r>
+        <w:t xml:space="preserve">To make sure we can call hadoop from everywhere on the machine, we want to add a few paths to bashrc. This can be done with </w:t>
+      </w:r>
+      <w:r>
+        <w:rPr>
+          <w:b/>
+          <w:bCs/>
+        </w:rPr>
+        <w:t>sudo nano ~/.bashrc</w:t>
+      </w:r>
+      <w:r>
+        <w:t xml:space="preserve"> and within this file, again at the bottom add:</w:t>
+      </w:r>
+    </w:p>
+    <w:p>
+      <w:pPr>
+        <w:pStyle w:val="ListParagraph"/>
+        <w:numPr>
+          <w:ilvl w:val="0"/>
+          <w:numId w:val="14"/>
+        </w:numPr>
+      </w:pPr>
+      <w:r>
+        <w:t>export HADOOP_HOME=/usr/local/hadoop</w:t>
+      </w:r>
+    </w:p>
+    <w:p>
+      <w:pPr>
+        <w:pStyle w:val="ListParagraph"/>
+        <w:numPr>
+          <w:ilvl w:val="0"/>
+          <w:numId w:val="14"/>
+        </w:numPr>
+      </w:pPr>
+      <w:r>
+        <w:t>export HADOOP_COMMON_HOME=$HADOOP_HOME</w:t>
+      </w:r>
+    </w:p>
+    <w:p>
+      <w:pPr>
+        <w:pStyle w:val="ListParagraph"/>
+        <w:numPr>
+          <w:ilvl w:val="0"/>
+          <w:numId w:val="14"/>
+        </w:numPr>
+      </w:pPr>
+      <w:r>
+        <w:t>export HADOOP_CONF_DIR=$HADOOP_HOME/etc/hadoop</w:t>
+      </w:r>
+    </w:p>
+    <w:p>
+      <w:pPr>
+        <w:pStyle w:val="ListParagraph"/>
+        <w:numPr>
+          <w:ilvl w:val="0"/>
+          <w:numId w:val="14"/>
+        </w:numPr>
+      </w:pPr>
+      <w:r>
+        <w:t>export HADOOP_HDFS_HOME=$HADOOP_HOME</w:t>
+      </w:r>
+    </w:p>
+    <w:p>
+      <w:pPr>
+        <w:pStyle w:val="ListParagraph"/>
+        <w:numPr>
+          <w:ilvl w:val="0"/>
+          <w:numId w:val="14"/>
+        </w:numPr>
+      </w:pPr>
+      <w:r>
+        <w:t>export HADOOP_MAPPED_HOME=$HADOOP_HOME</w:t>
+      </w:r>
+    </w:p>
+    <w:p>
+      <w:r>
+        <w:t xml:space="preserve">saving the changes and applying the changes with </w:t>
+      </w:r>
+      <w:r>
+        <w:rPr>
+          <w:b/>
+          <w:bCs/>
+        </w:rPr>
+        <w:t>source</w:t>
+      </w:r>
+      <w:r>
+        <w:rPr>
+          <w:b/>
+          <w:bCs/>
+        </w:rPr>
+        <w:t xml:space="preserve"> ~/.bashrc</w:t>
+      </w:r>
+      <w:r>
+        <w:t>.</w:t>
+      </w:r>
+    </w:p>
     <w:p>
       <w:pPr>
         <w:pStyle w:val="Heading2"/>
@@ -909,10 +1665,8 @@
         </w:numPr>
       </w:pPr>
       <w:r>
-        <w:t xml:space="preserve">– </w:t>
-      </w:r>
-      <w:r>
-        <w:t>Hadoop-Worker</w:t>
+        <w:lastRenderedPageBreak/>
+        <w:t>– Hadoop-Worker</w:t>
       </w:r>
     </w:p>
     <w:p/>
@@ -925,10 +1679,7 @@
         </w:numPr>
       </w:pPr>
       <w:r>
-        <w:t>–</w:t>
-      </w:r>
-      <w:r>
-        <w:t xml:space="preserve"> Hadoop-CW</w:t>
+        <w:t>– Hadoop-CW</w:t>
       </w:r>
     </w:p>
     <w:p/>
@@ -941,6 +1692,8 @@
       <w:pPr>
         <w:pStyle w:val="Heading2"/>
       </w:pPr>
+      <w:bookmarkStart w:id="2" w:name="_x.1_-_VirtualBox"/>
+      <w:bookmarkEnd w:id="2"/>
       <w:r>
         <w:t xml:space="preserve">x.1 - </w:t>
       </w:r>
@@ -961,19 +1714,13 @@
       <w:pPr>
         <w:pStyle w:val="Heading2"/>
       </w:pPr>
-      <w:bookmarkStart w:id="0" w:name="_x.2_-_Windows"/>
-      <w:bookmarkEnd w:id="0"/>
+      <w:bookmarkStart w:id="3" w:name="_x.2_-_Windows"/>
+      <w:bookmarkEnd w:id="3"/>
       <w:r>
         <w:t xml:space="preserve">x.2 - </w:t>
       </w:r>
       <w:r>
-        <w:t>Windows Terminal</w:t>
-      </w:r>
-      <w:r>
-        <w:t xml:space="preserve"> - </w:t>
-      </w:r>
-      <w:r>
-        <w:t>Version: 1.7.1033.0</w:t>
+        <w:t>Windows Terminal - Version: 1.7.1033.0</w:t>
       </w:r>
     </w:p>
     <w:sectPr>
@@ -1215,6 +1962,232 @@
     </w:lvl>
   </w:abstractNum>
   <w:abstractNum w:abstractNumId="2" w15:restartNumberingAfterBreak="0">
+    <w:nsid w:val="11D41DA1"/>
+    <w:multiLevelType w:val="hybridMultilevel"/>
+    <w:tmpl w:val="D57EE616"/>
+    <w:lvl w:ilvl="0" w:tplc="08090001">
+      <w:start w:val="1"/>
+      <w:numFmt w:val="bullet"/>
+      <w:lvlText w:val=""/>
+      <w:lvlJc w:val="left"/>
+      <w:pPr>
+        <w:ind w:left="720" w:hanging="360"/>
+      </w:pPr>
+      <w:rPr>
+        <w:rFonts w:ascii="Symbol" w:hAnsi="Symbol" w:hint="default"/>
+      </w:rPr>
+    </w:lvl>
+    <w:lvl w:ilvl="1" w:tplc="08090003" w:tentative="1">
+      <w:start w:val="1"/>
+      <w:numFmt w:val="bullet"/>
+      <w:lvlText w:val="o"/>
+      <w:lvlJc w:val="left"/>
+      <w:pPr>
+        <w:ind w:left="1440" w:hanging="360"/>
+      </w:pPr>
+      <w:rPr>
+        <w:rFonts w:ascii="Courier New" w:hAnsi="Courier New" w:cs="Courier New" w:hint="default"/>
+      </w:rPr>
+    </w:lvl>
+    <w:lvl w:ilvl="2" w:tplc="08090005" w:tentative="1">
+      <w:start w:val="1"/>
+      <w:numFmt w:val="bullet"/>
+      <w:lvlText w:val=""/>
+      <w:lvlJc w:val="left"/>
+      <w:pPr>
+        <w:ind w:left="2160" w:hanging="360"/>
+      </w:pPr>
+      <w:rPr>
+        <w:rFonts w:ascii="Wingdings" w:hAnsi="Wingdings" w:hint="default"/>
+      </w:rPr>
+    </w:lvl>
+    <w:lvl w:ilvl="3" w:tplc="08090001" w:tentative="1">
+      <w:start w:val="1"/>
+      <w:numFmt w:val="bullet"/>
+      <w:lvlText w:val=""/>
+      <w:lvlJc w:val="left"/>
+      <w:pPr>
+        <w:ind w:left="2880" w:hanging="360"/>
+      </w:pPr>
+      <w:rPr>
+        <w:rFonts w:ascii="Symbol" w:hAnsi="Symbol" w:hint="default"/>
+      </w:rPr>
+    </w:lvl>
+    <w:lvl w:ilvl="4" w:tplc="08090003" w:tentative="1">
+      <w:start w:val="1"/>
+      <w:numFmt w:val="bullet"/>
+      <w:lvlText w:val="o"/>
+      <w:lvlJc w:val="left"/>
+      <w:pPr>
+        <w:ind w:left="3600" w:hanging="360"/>
+      </w:pPr>
+      <w:rPr>
+        <w:rFonts w:ascii="Courier New" w:hAnsi="Courier New" w:cs="Courier New" w:hint="default"/>
+      </w:rPr>
+    </w:lvl>
+    <w:lvl w:ilvl="5" w:tplc="08090005" w:tentative="1">
+      <w:start w:val="1"/>
+      <w:numFmt w:val="bullet"/>
+      <w:lvlText w:val=""/>
+      <w:lvlJc w:val="left"/>
+      <w:pPr>
+        <w:ind w:left="4320" w:hanging="360"/>
+      </w:pPr>
+      <w:rPr>
+        <w:rFonts w:ascii="Wingdings" w:hAnsi="Wingdings" w:hint="default"/>
+      </w:rPr>
+    </w:lvl>
+    <w:lvl w:ilvl="6" w:tplc="08090001" w:tentative="1">
+      <w:start w:val="1"/>
+      <w:numFmt w:val="bullet"/>
+      <w:lvlText w:val=""/>
+      <w:lvlJc w:val="left"/>
+      <w:pPr>
+        <w:ind w:left="5040" w:hanging="360"/>
+      </w:pPr>
+      <w:rPr>
+        <w:rFonts w:ascii="Symbol" w:hAnsi="Symbol" w:hint="default"/>
+      </w:rPr>
+    </w:lvl>
+    <w:lvl w:ilvl="7" w:tplc="08090003" w:tentative="1">
+      <w:start w:val="1"/>
+      <w:numFmt w:val="bullet"/>
+      <w:lvlText w:val="o"/>
+      <w:lvlJc w:val="left"/>
+      <w:pPr>
+        <w:ind w:left="5760" w:hanging="360"/>
+      </w:pPr>
+      <w:rPr>
+        <w:rFonts w:ascii="Courier New" w:hAnsi="Courier New" w:cs="Courier New" w:hint="default"/>
+      </w:rPr>
+    </w:lvl>
+    <w:lvl w:ilvl="8" w:tplc="08090005" w:tentative="1">
+      <w:start w:val="1"/>
+      <w:numFmt w:val="bullet"/>
+      <w:lvlText w:val=""/>
+      <w:lvlJc w:val="left"/>
+      <w:pPr>
+        <w:ind w:left="6480" w:hanging="360"/>
+      </w:pPr>
+      <w:rPr>
+        <w:rFonts w:ascii="Wingdings" w:hAnsi="Wingdings" w:hint="default"/>
+      </w:rPr>
+    </w:lvl>
+  </w:abstractNum>
+  <w:abstractNum w:abstractNumId="3" w15:restartNumberingAfterBreak="0">
+    <w:nsid w:val="4A68336F"/>
+    <w:multiLevelType w:val="hybridMultilevel"/>
+    <w:tmpl w:val="CE9CBA34"/>
+    <w:lvl w:ilvl="0" w:tplc="08090001">
+      <w:start w:val="1"/>
+      <w:numFmt w:val="bullet"/>
+      <w:lvlText w:val=""/>
+      <w:lvlJc w:val="left"/>
+      <w:pPr>
+        <w:ind w:left="720" w:hanging="360"/>
+      </w:pPr>
+      <w:rPr>
+        <w:rFonts w:ascii="Symbol" w:hAnsi="Symbol" w:hint="default"/>
+      </w:rPr>
+    </w:lvl>
+    <w:lvl w:ilvl="1" w:tplc="08090003" w:tentative="1">
+      <w:start w:val="1"/>
+      <w:numFmt w:val="bullet"/>
+      <w:lvlText w:val="o"/>
+      <w:lvlJc w:val="left"/>
+      <w:pPr>
+        <w:ind w:left="1440" w:hanging="360"/>
+      </w:pPr>
+      <w:rPr>
+        <w:rFonts w:ascii="Courier New" w:hAnsi="Courier New" w:cs="Courier New" w:hint="default"/>
+      </w:rPr>
+    </w:lvl>
+    <w:lvl w:ilvl="2" w:tplc="08090005" w:tentative="1">
+      <w:start w:val="1"/>
+      <w:numFmt w:val="bullet"/>
+      <w:lvlText w:val=""/>
+      <w:lvlJc w:val="left"/>
+      <w:pPr>
+        <w:ind w:left="2160" w:hanging="360"/>
+      </w:pPr>
+      <w:rPr>
+        <w:rFonts w:ascii="Wingdings" w:hAnsi="Wingdings" w:hint="default"/>
+      </w:rPr>
+    </w:lvl>
+    <w:lvl w:ilvl="3" w:tplc="08090001" w:tentative="1">
+      <w:start w:val="1"/>
+      <w:numFmt w:val="bullet"/>
+      <w:lvlText w:val=""/>
+      <w:lvlJc w:val="left"/>
+      <w:pPr>
+        <w:ind w:left="2880" w:hanging="360"/>
+      </w:pPr>
+      <w:rPr>
+        <w:rFonts w:ascii="Symbol" w:hAnsi="Symbol" w:hint="default"/>
+      </w:rPr>
+    </w:lvl>
+    <w:lvl w:ilvl="4" w:tplc="08090003" w:tentative="1">
+      <w:start w:val="1"/>
+      <w:numFmt w:val="bullet"/>
+      <w:lvlText w:val="o"/>
+      <w:lvlJc w:val="left"/>
+      <w:pPr>
+        <w:ind w:left="3600" w:hanging="360"/>
+      </w:pPr>
+      <w:rPr>
+        <w:rFonts w:ascii="Courier New" w:hAnsi="Courier New" w:cs="Courier New" w:hint="default"/>
+      </w:rPr>
+    </w:lvl>
+    <w:lvl w:ilvl="5" w:tplc="08090005" w:tentative="1">
+      <w:start w:val="1"/>
+      <w:numFmt w:val="bullet"/>
+      <w:lvlText w:val=""/>
+      <w:lvlJc w:val="left"/>
+      <w:pPr>
+        <w:ind w:left="4320" w:hanging="360"/>
+      </w:pPr>
+      <w:rPr>
+        <w:rFonts w:ascii="Wingdings" w:hAnsi="Wingdings" w:hint="default"/>
+      </w:rPr>
+    </w:lvl>
+    <w:lvl w:ilvl="6" w:tplc="08090001" w:tentative="1">
+      <w:start w:val="1"/>
+      <w:numFmt w:val="bullet"/>
+      <w:lvlText w:val=""/>
+      <w:lvlJc w:val="left"/>
+      <w:pPr>
+        <w:ind w:left="5040" w:hanging="360"/>
+      </w:pPr>
+      <w:rPr>
+        <w:rFonts w:ascii="Symbol" w:hAnsi="Symbol" w:hint="default"/>
+      </w:rPr>
+    </w:lvl>
+    <w:lvl w:ilvl="7" w:tplc="08090003" w:tentative="1">
+      <w:start w:val="1"/>
+      <w:numFmt w:val="bullet"/>
+      <w:lvlText w:val="o"/>
+      <w:lvlJc w:val="left"/>
+      <w:pPr>
+        <w:ind w:left="5760" w:hanging="360"/>
+      </w:pPr>
+      <w:rPr>
+        <w:rFonts w:ascii="Courier New" w:hAnsi="Courier New" w:cs="Courier New" w:hint="default"/>
+      </w:rPr>
+    </w:lvl>
+    <w:lvl w:ilvl="8" w:tplc="08090005" w:tentative="1">
+      <w:start w:val="1"/>
+      <w:numFmt w:val="bullet"/>
+      <w:lvlText w:val=""/>
+      <w:lvlJc w:val="left"/>
+      <w:pPr>
+        <w:ind w:left="6480" w:hanging="360"/>
+      </w:pPr>
+      <w:rPr>
+        <w:rFonts w:ascii="Wingdings" w:hAnsi="Wingdings" w:hint="default"/>
+      </w:rPr>
+    </w:lvl>
+  </w:abstractNum>
+  <w:abstractNum w:abstractNumId="4" w15:restartNumberingAfterBreak="0">
     <w:nsid w:val="50017B2F"/>
     <w:multiLevelType w:val="hybridMultilevel"/>
     <w:tmpl w:val="FCA87A74"/>
@@ -1327,7 +2300,120 @@
       </w:rPr>
     </w:lvl>
   </w:abstractNum>
-  <w:abstractNum w:abstractNumId="3" w15:restartNumberingAfterBreak="0">
+  <w:abstractNum w:abstractNumId="5" w15:restartNumberingAfterBreak="0">
+    <w:nsid w:val="5BEF1F22"/>
+    <w:multiLevelType w:val="hybridMultilevel"/>
+    <w:tmpl w:val="3426145A"/>
+    <w:lvl w:ilvl="0" w:tplc="08090001">
+      <w:start w:val="1"/>
+      <w:numFmt w:val="bullet"/>
+      <w:lvlText w:val=""/>
+      <w:lvlJc w:val="left"/>
+      <w:pPr>
+        <w:ind w:left="720" w:hanging="360"/>
+      </w:pPr>
+      <w:rPr>
+        <w:rFonts w:ascii="Symbol" w:hAnsi="Symbol" w:hint="default"/>
+      </w:rPr>
+    </w:lvl>
+    <w:lvl w:ilvl="1" w:tplc="08090003">
+      <w:start w:val="1"/>
+      <w:numFmt w:val="bullet"/>
+      <w:lvlText w:val="o"/>
+      <w:lvlJc w:val="left"/>
+      <w:pPr>
+        <w:ind w:left="1440" w:hanging="360"/>
+      </w:pPr>
+      <w:rPr>
+        <w:rFonts w:ascii="Courier New" w:hAnsi="Courier New" w:cs="Courier New" w:hint="default"/>
+      </w:rPr>
+    </w:lvl>
+    <w:lvl w:ilvl="2" w:tplc="08090005">
+      <w:start w:val="1"/>
+      <w:numFmt w:val="bullet"/>
+      <w:lvlText w:val=""/>
+      <w:lvlJc w:val="left"/>
+      <w:pPr>
+        <w:ind w:left="2160" w:hanging="360"/>
+      </w:pPr>
+      <w:rPr>
+        <w:rFonts w:ascii="Wingdings" w:hAnsi="Wingdings" w:hint="default"/>
+      </w:rPr>
+    </w:lvl>
+    <w:lvl w:ilvl="3" w:tplc="08090001" w:tentative="1">
+      <w:start w:val="1"/>
+      <w:numFmt w:val="bullet"/>
+      <w:lvlText w:val=""/>
+      <w:lvlJc w:val="left"/>
+      <w:pPr>
+        <w:ind w:left="2880" w:hanging="360"/>
+      </w:pPr>
+      <w:rPr>
+        <w:rFonts w:ascii="Symbol" w:hAnsi="Symbol" w:hint="default"/>
+      </w:rPr>
+    </w:lvl>
+    <w:lvl w:ilvl="4" w:tplc="08090003" w:tentative="1">
+      <w:start w:val="1"/>
+      <w:numFmt w:val="bullet"/>
+      <w:lvlText w:val="o"/>
+      <w:lvlJc w:val="left"/>
+      <w:pPr>
+        <w:ind w:left="3600" w:hanging="360"/>
+      </w:pPr>
+      <w:rPr>
+        <w:rFonts w:ascii="Courier New" w:hAnsi="Courier New" w:cs="Courier New" w:hint="default"/>
+      </w:rPr>
+    </w:lvl>
+    <w:lvl w:ilvl="5" w:tplc="08090005" w:tentative="1">
+      <w:start w:val="1"/>
+      <w:numFmt w:val="bullet"/>
+      <w:lvlText w:val=""/>
+      <w:lvlJc w:val="left"/>
+      <w:pPr>
+        <w:ind w:left="4320" w:hanging="360"/>
+      </w:pPr>
+      <w:rPr>
+        <w:rFonts w:ascii="Wingdings" w:hAnsi="Wingdings" w:hint="default"/>
+      </w:rPr>
+    </w:lvl>
+    <w:lvl w:ilvl="6" w:tplc="08090001" w:tentative="1">
+      <w:start w:val="1"/>
+      <w:numFmt w:val="bullet"/>
+      <w:lvlText w:val=""/>
+      <w:lvlJc w:val="left"/>
+      <w:pPr>
+        <w:ind w:left="5040" w:hanging="360"/>
+      </w:pPr>
+      <w:rPr>
+        <w:rFonts w:ascii="Symbol" w:hAnsi="Symbol" w:hint="default"/>
+      </w:rPr>
+    </w:lvl>
+    <w:lvl w:ilvl="7" w:tplc="08090003" w:tentative="1">
+      <w:start w:val="1"/>
+      <w:numFmt w:val="bullet"/>
+      <w:lvlText w:val="o"/>
+      <w:lvlJc w:val="left"/>
+      <w:pPr>
+        <w:ind w:left="5760" w:hanging="360"/>
+      </w:pPr>
+      <w:rPr>
+        <w:rFonts w:ascii="Courier New" w:hAnsi="Courier New" w:cs="Courier New" w:hint="default"/>
+      </w:rPr>
+    </w:lvl>
+    <w:lvl w:ilvl="8" w:tplc="08090005" w:tentative="1">
+      <w:start w:val="1"/>
+      <w:numFmt w:val="bullet"/>
+      <w:lvlText w:val=""/>
+      <w:lvlJc w:val="left"/>
+      <w:pPr>
+        <w:ind w:left="6480" w:hanging="360"/>
+      </w:pPr>
+      <w:rPr>
+        <w:rFonts w:ascii="Wingdings" w:hAnsi="Wingdings" w:hint="default"/>
+      </w:rPr>
+    </w:lvl>
+  </w:abstractNum>
+  <w:abstractNum w:abstractNumId="6" w15:restartNumberingAfterBreak="0">
     <w:nsid w:val="5DC510E4"/>
     <w:multiLevelType w:val="hybridMultilevel"/>
     <w:tmpl w:val="503EB19C"/>
@@ -1440,7 +2526,685 @@
       </w:rPr>
     </w:lvl>
   </w:abstractNum>
-  <w:abstractNum w:abstractNumId="4" w15:restartNumberingAfterBreak="0">
+  <w:abstractNum w:abstractNumId="7" w15:restartNumberingAfterBreak="0">
+    <w:nsid w:val="65703A85"/>
+    <w:multiLevelType w:val="hybridMultilevel"/>
+    <w:tmpl w:val="700AB238"/>
+    <w:lvl w:ilvl="0" w:tplc="08090001">
+      <w:start w:val="1"/>
+      <w:numFmt w:val="bullet"/>
+      <w:lvlText w:val=""/>
+      <w:lvlJc w:val="left"/>
+      <w:pPr>
+        <w:ind w:left="720" w:hanging="360"/>
+      </w:pPr>
+      <w:rPr>
+        <w:rFonts w:ascii="Symbol" w:hAnsi="Symbol" w:hint="default"/>
+      </w:rPr>
+    </w:lvl>
+    <w:lvl w:ilvl="1" w:tplc="08090003" w:tentative="1">
+      <w:start w:val="1"/>
+      <w:numFmt w:val="bullet"/>
+      <w:lvlText w:val="o"/>
+      <w:lvlJc w:val="left"/>
+      <w:pPr>
+        <w:ind w:left="1440" w:hanging="360"/>
+      </w:pPr>
+      <w:rPr>
+        <w:rFonts w:ascii="Courier New" w:hAnsi="Courier New" w:cs="Courier New" w:hint="default"/>
+      </w:rPr>
+    </w:lvl>
+    <w:lvl w:ilvl="2" w:tplc="08090005" w:tentative="1">
+      <w:start w:val="1"/>
+      <w:numFmt w:val="bullet"/>
+      <w:lvlText w:val=""/>
+      <w:lvlJc w:val="left"/>
+      <w:pPr>
+        <w:ind w:left="2160" w:hanging="360"/>
+      </w:pPr>
+      <w:rPr>
+        <w:rFonts w:ascii="Wingdings" w:hAnsi="Wingdings" w:hint="default"/>
+      </w:rPr>
+    </w:lvl>
+    <w:lvl w:ilvl="3" w:tplc="08090001" w:tentative="1">
+      <w:start w:val="1"/>
+      <w:numFmt w:val="bullet"/>
+      <w:lvlText w:val=""/>
+      <w:lvlJc w:val="left"/>
+      <w:pPr>
+        <w:ind w:left="2880" w:hanging="360"/>
+      </w:pPr>
+      <w:rPr>
+        <w:rFonts w:ascii="Symbol" w:hAnsi="Symbol" w:hint="default"/>
+      </w:rPr>
+    </w:lvl>
+    <w:lvl w:ilvl="4" w:tplc="08090003" w:tentative="1">
+      <w:start w:val="1"/>
+      <w:numFmt w:val="bullet"/>
+      <w:lvlText w:val="o"/>
+      <w:lvlJc w:val="left"/>
+      <w:pPr>
+        <w:ind w:left="3600" w:hanging="360"/>
+      </w:pPr>
+      <w:rPr>
+        <w:rFonts w:ascii="Courier New" w:hAnsi="Courier New" w:cs="Courier New" w:hint="default"/>
+      </w:rPr>
+    </w:lvl>
+    <w:lvl w:ilvl="5" w:tplc="08090005" w:tentative="1">
+      <w:start w:val="1"/>
+      <w:numFmt w:val="bullet"/>
+      <w:lvlText w:val=""/>
+      <w:lvlJc w:val="left"/>
+      <w:pPr>
+        <w:ind w:left="4320" w:hanging="360"/>
+      </w:pPr>
+      <w:rPr>
+        <w:rFonts w:ascii="Wingdings" w:hAnsi="Wingdings" w:hint="default"/>
+      </w:rPr>
+    </w:lvl>
+    <w:lvl w:ilvl="6" w:tplc="08090001" w:tentative="1">
+      <w:start w:val="1"/>
+      <w:numFmt w:val="bullet"/>
+      <w:lvlText w:val=""/>
+      <w:lvlJc w:val="left"/>
+      <w:pPr>
+        <w:ind w:left="5040" w:hanging="360"/>
+      </w:pPr>
+      <w:rPr>
+        <w:rFonts w:ascii="Symbol" w:hAnsi="Symbol" w:hint="default"/>
+      </w:rPr>
+    </w:lvl>
+    <w:lvl w:ilvl="7" w:tplc="08090003" w:tentative="1">
+      <w:start w:val="1"/>
+      <w:numFmt w:val="bullet"/>
+      <w:lvlText w:val="o"/>
+      <w:lvlJc w:val="left"/>
+      <w:pPr>
+        <w:ind w:left="5760" w:hanging="360"/>
+      </w:pPr>
+      <w:rPr>
+        <w:rFonts w:ascii="Courier New" w:hAnsi="Courier New" w:cs="Courier New" w:hint="default"/>
+      </w:rPr>
+    </w:lvl>
+    <w:lvl w:ilvl="8" w:tplc="08090005" w:tentative="1">
+      <w:start w:val="1"/>
+      <w:numFmt w:val="bullet"/>
+      <w:lvlText w:val=""/>
+      <w:lvlJc w:val="left"/>
+      <w:pPr>
+        <w:ind w:left="6480" w:hanging="360"/>
+      </w:pPr>
+      <w:rPr>
+        <w:rFonts w:ascii="Wingdings" w:hAnsi="Wingdings" w:hint="default"/>
+      </w:rPr>
+    </w:lvl>
+  </w:abstractNum>
+  <w:abstractNum w:abstractNumId="8" w15:restartNumberingAfterBreak="0">
+    <w:nsid w:val="710C31ED"/>
+    <w:multiLevelType w:val="hybridMultilevel"/>
+    <w:tmpl w:val="1196286C"/>
+    <w:lvl w:ilvl="0" w:tplc="08090001">
+      <w:start w:val="1"/>
+      <w:numFmt w:val="bullet"/>
+      <w:lvlText w:val=""/>
+      <w:lvlJc w:val="left"/>
+      <w:pPr>
+        <w:ind w:left="720" w:hanging="360"/>
+      </w:pPr>
+      <w:rPr>
+        <w:rFonts w:ascii="Symbol" w:hAnsi="Symbol" w:hint="default"/>
+      </w:rPr>
+    </w:lvl>
+    <w:lvl w:ilvl="1" w:tplc="08090003">
+      <w:start w:val="1"/>
+      <w:numFmt w:val="bullet"/>
+      <w:lvlText w:val="o"/>
+      <w:lvlJc w:val="left"/>
+      <w:pPr>
+        <w:ind w:left="1440" w:hanging="360"/>
+      </w:pPr>
+      <w:rPr>
+        <w:rFonts w:ascii="Courier New" w:hAnsi="Courier New" w:cs="Courier New" w:hint="default"/>
+      </w:rPr>
+    </w:lvl>
+    <w:lvl w:ilvl="2" w:tplc="08090005" w:tentative="1">
+      <w:start w:val="1"/>
+      <w:numFmt w:val="bullet"/>
+      <w:lvlText w:val=""/>
+      <w:lvlJc w:val="left"/>
+      <w:pPr>
+        <w:ind w:left="2160" w:hanging="360"/>
+      </w:pPr>
+      <w:rPr>
+        <w:rFonts w:ascii="Wingdings" w:hAnsi="Wingdings" w:hint="default"/>
+      </w:rPr>
+    </w:lvl>
+    <w:lvl w:ilvl="3" w:tplc="08090001" w:tentative="1">
+      <w:start w:val="1"/>
+      <w:numFmt w:val="bullet"/>
+      <w:lvlText w:val=""/>
+      <w:lvlJc w:val="left"/>
+      <w:pPr>
+        <w:ind w:left="2880" w:hanging="360"/>
+      </w:pPr>
+      <w:rPr>
+        <w:rFonts w:ascii="Symbol" w:hAnsi="Symbol" w:hint="default"/>
+      </w:rPr>
+    </w:lvl>
+    <w:lvl w:ilvl="4" w:tplc="08090003" w:tentative="1">
+      <w:start w:val="1"/>
+      <w:numFmt w:val="bullet"/>
+      <w:lvlText w:val="o"/>
+      <w:lvlJc w:val="left"/>
+      <w:pPr>
+        <w:ind w:left="3600" w:hanging="360"/>
+      </w:pPr>
+      <w:rPr>
+        <w:rFonts w:ascii="Courier New" w:hAnsi="Courier New" w:cs="Courier New" w:hint="default"/>
+      </w:rPr>
+    </w:lvl>
+    <w:lvl w:ilvl="5" w:tplc="08090005" w:tentative="1">
+      <w:start w:val="1"/>
+      <w:numFmt w:val="bullet"/>
+      <w:lvlText w:val=""/>
+      <w:lvlJc w:val="left"/>
+      <w:pPr>
+        <w:ind w:left="4320" w:hanging="360"/>
+      </w:pPr>
+      <w:rPr>
+        <w:rFonts w:ascii="Wingdings" w:hAnsi="Wingdings" w:hint="default"/>
+      </w:rPr>
+    </w:lvl>
+    <w:lvl w:ilvl="6" w:tplc="08090001" w:tentative="1">
+      <w:start w:val="1"/>
+      <w:numFmt w:val="bullet"/>
+      <w:lvlText w:val=""/>
+      <w:lvlJc w:val="left"/>
+      <w:pPr>
+        <w:ind w:left="5040" w:hanging="360"/>
+      </w:pPr>
+      <w:rPr>
+        <w:rFonts w:ascii="Symbol" w:hAnsi="Symbol" w:hint="default"/>
+      </w:rPr>
+    </w:lvl>
+    <w:lvl w:ilvl="7" w:tplc="08090003" w:tentative="1">
+      <w:start w:val="1"/>
+      <w:numFmt w:val="bullet"/>
+      <w:lvlText w:val="o"/>
+      <w:lvlJc w:val="left"/>
+      <w:pPr>
+        <w:ind w:left="5760" w:hanging="360"/>
+      </w:pPr>
+      <w:rPr>
+        <w:rFonts w:ascii="Courier New" w:hAnsi="Courier New" w:cs="Courier New" w:hint="default"/>
+      </w:rPr>
+    </w:lvl>
+    <w:lvl w:ilvl="8" w:tplc="08090005" w:tentative="1">
+      <w:start w:val="1"/>
+      <w:numFmt w:val="bullet"/>
+      <w:lvlText w:val=""/>
+      <w:lvlJc w:val="left"/>
+      <w:pPr>
+        <w:ind w:left="6480" w:hanging="360"/>
+      </w:pPr>
+      <w:rPr>
+        <w:rFonts w:ascii="Wingdings" w:hAnsi="Wingdings" w:hint="default"/>
+      </w:rPr>
+    </w:lvl>
+  </w:abstractNum>
+  <w:abstractNum w:abstractNumId="9" w15:restartNumberingAfterBreak="0">
+    <w:nsid w:val="74AC362A"/>
+    <w:multiLevelType w:val="hybridMultilevel"/>
+    <w:tmpl w:val="5406BD1C"/>
+    <w:lvl w:ilvl="0" w:tplc="08090001">
+      <w:start w:val="1"/>
+      <w:numFmt w:val="bullet"/>
+      <w:lvlText w:val=""/>
+      <w:lvlJc w:val="left"/>
+      <w:pPr>
+        <w:ind w:left="720" w:hanging="360"/>
+      </w:pPr>
+      <w:rPr>
+        <w:rFonts w:ascii="Symbol" w:hAnsi="Symbol" w:hint="default"/>
+      </w:rPr>
+    </w:lvl>
+    <w:lvl w:ilvl="1" w:tplc="08090003" w:tentative="1">
+      <w:start w:val="1"/>
+      <w:numFmt w:val="bullet"/>
+      <w:lvlText w:val="o"/>
+      <w:lvlJc w:val="left"/>
+      <w:pPr>
+        <w:ind w:left="1440" w:hanging="360"/>
+      </w:pPr>
+      <w:rPr>
+        <w:rFonts w:ascii="Courier New" w:hAnsi="Courier New" w:cs="Courier New" w:hint="default"/>
+      </w:rPr>
+    </w:lvl>
+    <w:lvl w:ilvl="2" w:tplc="08090005" w:tentative="1">
+      <w:start w:val="1"/>
+      <w:numFmt w:val="bullet"/>
+      <w:lvlText w:val=""/>
+      <w:lvlJc w:val="left"/>
+      <w:pPr>
+        <w:ind w:left="2160" w:hanging="360"/>
+      </w:pPr>
+      <w:rPr>
+        <w:rFonts w:ascii="Wingdings" w:hAnsi="Wingdings" w:hint="default"/>
+      </w:rPr>
+    </w:lvl>
+    <w:lvl w:ilvl="3" w:tplc="08090001" w:tentative="1">
+      <w:start w:val="1"/>
+      <w:numFmt w:val="bullet"/>
+      <w:lvlText w:val=""/>
+      <w:lvlJc w:val="left"/>
+      <w:pPr>
+        <w:ind w:left="2880" w:hanging="360"/>
+      </w:pPr>
+      <w:rPr>
+        <w:rFonts w:ascii="Symbol" w:hAnsi="Symbol" w:hint="default"/>
+      </w:rPr>
+    </w:lvl>
+    <w:lvl w:ilvl="4" w:tplc="08090003" w:tentative="1">
+      <w:start w:val="1"/>
+      <w:numFmt w:val="bullet"/>
+      <w:lvlText w:val="o"/>
+      <w:lvlJc w:val="left"/>
+      <w:pPr>
+        <w:ind w:left="3600" w:hanging="360"/>
+      </w:pPr>
+      <w:rPr>
+        <w:rFonts w:ascii="Courier New" w:hAnsi="Courier New" w:cs="Courier New" w:hint="default"/>
+      </w:rPr>
+    </w:lvl>
+    <w:lvl w:ilvl="5" w:tplc="08090005" w:tentative="1">
+      <w:start w:val="1"/>
+      <w:numFmt w:val="bullet"/>
+      <w:lvlText w:val=""/>
+      <w:lvlJc w:val="left"/>
+      <w:pPr>
+        <w:ind w:left="4320" w:hanging="360"/>
+      </w:pPr>
+      <w:rPr>
+        <w:rFonts w:ascii="Wingdings" w:hAnsi="Wingdings" w:hint="default"/>
+      </w:rPr>
+    </w:lvl>
+    <w:lvl w:ilvl="6" w:tplc="08090001" w:tentative="1">
+      <w:start w:val="1"/>
+      <w:numFmt w:val="bullet"/>
+      <w:lvlText w:val=""/>
+      <w:lvlJc w:val="left"/>
+      <w:pPr>
+        <w:ind w:left="5040" w:hanging="360"/>
+      </w:pPr>
+      <w:rPr>
+        <w:rFonts w:ascii="Symbol" w:hAnsi="Symbol" w:hint="default"/>
+      </w:rPr>
+    </w:lvl>
+    <w:lvl w:ilvl="7" w:tplc="08090003" w:tentative="1">
+      <w:start w:val="1"/>
+      <w:numFmt w:val="bullet"/>
+      <w:lvlText w:val="o"/>
+      <w:lvlJc w:val="left"/>
+      <w:pPr>
+        <w:ind w:left="5760" w:hanging="360"/>
+      </w:pPr>
+      <w:rPr>
+        <w:rFonts w:ascii="Courier New" w:hAnsi="Courier New" w:cs="Courier New" w:hint="default"/>
+      </w:rPr>
+    </w:lvl>
+    <w:lvl w:ilvl="8" w:tplc="08090005" w:tentative="1">
+      <w:start w:val="1"/>
+      <w:numFmt w:val="bullet"/>
+      <w:lvlText w:val=""/>
+      <w:lvlJc w:val="left"/>
+      <w:pPr>
+        <w:ind w:left="6480" w:hanging="360"/>
+      </w:pPr>
+      <w:rPr>
+        <w:rFonts w:ascii="Wingdings" w:hAnsi="Wingdings" w:hint="default"/>
+      </w:rPr>
+    </w:lvl>
+  </w:abstractNum>
+  <w:abstractNum w:abstractNumId="10" w15:restartNumberingAfterBreak="0">
+    <w:nsid w:val="771B05A6"/>
+    <w:multiLevelType w:val="hybridMultilevel"/>
+    <w:tmpl w:val="E7D21722"/>
+    <w:lvl w:ilvl="0" w:tplc="08090001">
+      <w:start w:val="1"/>
+      <w:numFmt w:val="bullet"/>
+      <w:lvlText w:val=""/>
+      <w:lvlJc w:val="left"/>
+      <w:pPr>
+        <w:ind w:left="720" w:hanging="360"/>
+      </w:pPr>
+      <w:rPr>
+        <w:rFonts w:ascii="Symbol" w:hAnsi="Symbol" w:hint="default"/>
+      </w:rPr>
+    </w:lvl>
+    <w:lvl w:ilvl="1" w:tplc="08090003" w:tentative="1">
+      <w:start w:val="1"/>
+      <w:numFmt w:val="bullet"/>
+      <w:lvlText w:val="o"/>
+      <w:lvlJc w:val="left"/>
+      <w:pPr>
+        <w:ind w:left="1440" w:hanging="360"/>
+      </w:pPr>
+      <w:rPr>
+        <w:rFonts w:ascii="Courier New" w:hAnsi="Courier New" w:cs="Courier New" w:hint="default"/>
+      </w:rPr>
+    </w:lvl>
+    <w:lvl w:ilvl="2" w:tplc="08090005" w:tentative="1">
+      <w:start w:val="1"/>
+      <w:numFmt w:val="bullet"/>
+      <w:lvlText w:val=""/>
+      <w:lvlJc w:val="left"/>
+      <w:pPr>
+        <w:ind w:left="2160" w:hanging="360"/>
+      </w:pPr>
+      <w:rPr>
+        <w:rFonts w:ascii="Wingdings" w:hAnsi="Wingdings" w:hint="default"/>
+      </w:rPr>
+    </w:lvl>
+    <w:lvl w:ilvl="3" w:tplc="08090001" w:tentative="1">
+      <w:start w:val="1"/>
+      <w:numFmt w:val="bullet"/>
+      <w:lvlText w:val=""/>
+      <w:lvlJc w:val="left"/>
+      <w:pPr>
+        <w:ind w:left="2880" w:hanging="360"/>
+      </w:pPr>
+      <w:rPr>
+        <w:rFonts w:ascii="Symbol" w:hAnsi="Symbol" w:hint="default"/>
+      </w:rPr>
+    </w:lvl>
+    <w:lvl w:ilvl="4" w:tplc="08090003" w:tentative="1">
+      <w:start w:val="1"/>
+      <w:numFmt w:val="bullet"/>
+      <w:lvlText w:val="o"/>
+      <w:lvlJc w:val="left"/>
+      <w:pPr>
+        <w:ind w:left="3600" w:hanging="360"/>
+      </w:pPr>
+      <w:rPr>
+        <w:rFonts w:ascii="Courier New" w:hAnsi="Courier New" w:cs="Courier New" w:hint="default"/>
+      </w:rPr>
+    </w:lvl>
+    <w:lvl w:ilvl="5" w:tplc="08090005" w:tentative="1">
+      <w:start w:val="1"/>
+      <w:numFmt w:val="bullet"/>
+      <w:lvlText w:val=""/>
+      <w:lvlJc w:val="left"/>
+      <w:pPr>
+        <w:ind w:left="4320" w:hanging="360"/>
+      </w:pPr>
+      <w:rPr>
+        <w:rFonts w:ascii="Wingdings" w:hAnsi="Wingdings" w:hint="default"/>
+      </w:rPr>
+    </w:lvl>
+    <w:lvl w:ilvl="6" w:tplc="08090001" w:tentative="1">
+      <w:start w:val="1"/>
+      <w:numFmt w:val="bullet"/>
+      <w:lvlText w:val=""/>
+      <w:lvlJc w:val="left"/>
+      <w:pPr>
+        <w:ind w:left="5040" w:hanging="360"/>
+      </w:pPr>
+      <w:rPr>
+        <w:rFonts w:ascii="Symbol" w:hAnsi="Symbol" w:hint="default"/>
+      </w:rPr>
+    </w:lvl>
+    <w:lvl w:ilvl="7" w:tplc="08090003" w:tentative="1">
+      <w:start w:val="1"/>
+      <w:numFmt w:val="bullet"/>
+      <w:lvlText w:val="o"/>
+      <w:lvlJc w:val="left"/>
+      <w:pPr>
+        <w:ind w:left="5760" w:hanging="360"/>
+      </w:pPr>
+      <w:rPr>
+        <w:rFonts w:ascii="Courier New" w:hAnsi="Courier New" w:cs="Courier New" w:hint="default"/>
+      </w:rPr>
+    </w:lvl>
+    <w:lvl w:ilvl="8" w:tplc="08090005" w:tentative="1">
+      <w:start w:val="1"/>
+      <w:numFmt w:val="bullet"/>
+      <w:lvlText w:val=""/>
+      <w:lvlJc w:val="left"/>
+      <w:pPr>
+        <w:ind w:left="6480" w:hanging="360"/>
+      </w:pPr>
+      <w:rPr>
+        <w:rFonts w:ascii="Wingdings" w:hAnsi="Wingdings" w:hint="default"/>
+      </w:rPr>
+    </w:lvl>
+  </w:abstractNum>
+  <w:abstractNum w:abstractNumId="11" w15:restartNumberingAfterBreak="0">
+    <w:nsid w:val="774E2FF2"/>
+    <w:multiLevelType w:val="hybridMultilevel"/>
+    <w:tmpl w:val="1C706C30"/>
+    <w:lvl w:ilvl="0" w:tplc="08090001">
+      <w:start w:val="1"/>
+      <w:numFmt w:val="bullet"/>
+      <w:lvlText w:val=""/>
+      <w:lvlJc w:val="left"/>
+      <w:pPr>
+        <w:ind w:left="720" w:hanging="360"/>
+      </w:pPr>
+      <w:rPr>
+        <w:rFonts w:ascii="Symbol" w:hAnsi="Symbol" w:hint="default"/>
+      </w:rPr>
+    </w:lvl>
+    <w:lvl w:ilvl="1" w:tplc="08090003" w:tentative="1">
+      <w:start w:val="1"/>
+      <w:numFmt w:val="bullet"/>
+      <w:lvlText w:val="o"/>
+      <w:lvlJc w:val="left"/>
+      <w:pPr>
+        <w:ind w:left="1440" w:hanging="360"/>
+      </w:pPr>
+      <w:rPr>
+        <w:rFonts w:ascii="Courier New" w:hAnsi="Courier New" w:cs="Courier New" w:hint="default"/>
+      </w:rPr>
+    </w:lvl>
+    <w:lvl w:ilvl="2" w:tplc="08090005" w:tentative="1">
+      <w:start w:val="1"/>
+      <w:numFmt w:val="bullet"/>
+      <w:lvlText w:val=""/>
+      <w:lvlJc w:val="left"/>
+      <w:pPr>
+        <w:ind w:left="2160" w:hanging="360"/>
+      </w:pPr>
+      <w:rPr>
+        <w:rFonts w:ascii="Wingdings" w:hAnsi="Wingdings" w:hint="default"/>
+      </w:rPr>
+    </w:lvl>
+    <w:lvl w:ilvl="3" w:tplc="08090001" w:tentative="1">
+      <w:start w:val="1"/>
+      <w:numFmt w:val="bullet"/>
+      <w:lvlText w:val=""/>
+      <w:lvlJc w:val="left"/>
+      <w:pPr>
+        <w:ind w:left="2880" w:hanging="360"/>
+      </w:pPr>
+      <w:rPr>
+        <w:rFonts w:ascii="Symbol" w:hAnsi="Symbol" w:hint="default"/>
+      </w:rPr>
+    </w:lvl>
+    <w:lvl w:ilvl="4" w:tplc="08090003" w:tentative="1">
+      <w:start w:val="1"/>
+      <w:numFmt w:val="bullet"/>
+      <w:lvlText w:val="o"/>
+      <w:lvlJc w:val="left"/>
+      <w:pPr>
+        <w:ind w:left="3600" w:hanging="360"/>
+      </w:pPr>
+      <w:rPr>
+        <w:rFonts w:ascii="Courier New" w:hAnsi="Courier New" w:cs="Courier New" w:hint="default"/>
+      </w:rPr>
+    </w:lvl>
+    <w:lvl w:ilvl="5" w:tplc="08090005" w:tentative="1">
+      <w:start w:val="1"/>
+      <w:numFmt w:val="bullet"/>
+      <w:lvlText w:val=""/>
+      <w:lvlJc w:val="left"/>
+      <w:pPr>
+        <w:ind w:left="4320" w:hanging="360"/>
+      </w:pPr>
+      <w:rPr>
+        <w:rFonts w:ascii="Wingdings" w:hAnsi="Wingdings" w:hint="default"/>
+      </w:rPr>
+    </w:lvl>
+    <w:lvl w:ilvl="6" w:tplc="08090001" w:tentative="1">
+      <w:start w:val="1"/>
+      <w:numFmt w:val="bullet"/>
+      <w:lvlText w:val=""/>
+      <w:lvlJc w:val="left"/>
+      <w:pPr>
+        <w:ind w:left="5040" w:hanging="360"/>
+      </w:pPr>
+      <w:rPr>
+        <w:rFonts w:ascii="Symbol" w:hAnsi="Symbol" w:hint="default"/>
+      </w:rPr>
+    </w:lvl>
+    <w:lvl w:ilvl="7" w:tplc="08090003" w:tentative="1">
+      <w:start w:val="1"/>
+      <w:numFmt w:val="bullet"/>
+      <w:lvlText w:val="o"/>
+      <w:lvlJc w:val="left"/>
+      <w:pPr>
+        <w:ind w:left="5760" w:hanging="360"/>
+      </w:pPr>
+      <w:rPr>
+        <w:rFonts w:ascii="Courier New" w:hAnsi="Courier New" w:cs="Courier New" w:hint="default"/>
+      </w:rPr>
+    </w:lvl>
+    <w:lvl w:ilvl="8" w:tplc="08090005" w:tentative="1">
+      <w:start w:val="1"/>
+      <w:numFmt w:val="bullet"/>
+      <w:lvlText w:val=""/>
+      <w:lvlJc w:val="left"/>
+      <w:pPr>
+        <w:ind w:left="6480" w:hanging="360"/>
+      </w:pPr>
+      <w:rPr>
+        <w:rFonts w:ascii="Wingdings" w:hAnsi="Wingdings" w:hint="default"/>
+      </w:rPr>
+    </w:lvl>
+  </w:abstractNum>
+  <w:abstractNum w:abstractNumId="12" w15:restartNumberingAfterBreak="0">
+    <w:nsid w:val="77F13158"/>
+    <w:multiLevelType w:val="hybridMultilevel"/>
+    <w:tmpl w:val="6A4C7332"/>
+    <w:lvl w:ilvl="0" w:tplc="08090001">
+      <w:start w:val="1"/>
+      <w:numFmt w:val="bullet"/>
+      <w:lvlText w:val=""/>
+      <w:lvlJc w:val="left"/>
+      <w:pPr>
+        <w:ind w:left="720" w:hanging="360"/>
+      </w:pPr>
+      <w:rPr>
+        <w:rFonts w:ascii="Symbol" w:hAnsi="Symbol" w:hint="default"/>
+      </w:rPr>
+    </w:lvl>
+    <w:lvl w:ilvl="1" w:tplc="08090003" w:tentative="1">
+      <w:start w:val="1"/>
+      <w:numFmt w:val="bullet"/>
+      <w:lvlText w:val="o"/>
+      <w:lvlJc w:val="left"/>
+      <w:pPr>
+        <w:ind w:left="1440" w:hanging="360"/>
+      </w:pPr>
+      <w:rPr>
+        <w:rFonts w:ascii="Courier New" w:hAnsi="Courier New" w:cs="Courier New" w:hint="default"/>
+      </w:rPr>
+    </w:lvl>
+    <w:lvl w:ilvl="2" w:tplc="08090005" w:tentative="1">
+      <w:start w:val="1"/>
+      <w:numFmt w:val="bullet"/>
+      <w:lvlText w:val=""/>
+      <w:lvlJc w:val="left"/>
+      <w:pPr>
+        <w:ind w:left="2160" w:hanging="360"/>
+      </w:pPr>
+      <w:rPr>
+        <w:rFonts w:ascii="Wingdings" w:hAnsi="Wingdings" w:hint="default"/>
+      </w:rPr>
+    </w:lvl>
+    <w:lvl w:ilvl="3" w:tplc="08090001" w:tentative="1">
+      <w:start w:val="1"/>
+      <w:numFmt w:val="bullet"/>
+      <w:lvlText w:val=""/>
+      <w:lvlJc w:val="left"/>
+      <w:pPr>
+        <w:ind w:left="2880" w:hanging="360"/>
+      </w:pPr>
+      <w:rPr>
+        <w:rFonts w:ascii="Symbol" w:hAnsi="Symbol" w:hint="default"/>
+      </w:rPr>
+    </w:lvl>
+    <w:lvl w:ilvl="4" w:tplc="08090003" w:tentative="1">
+      <w:start w:val="1"/>
+      <w:numFmt w:val="bullet"/>
+      <w:lvlText w:val="o"/>
+      <w:lvlJc w:val="left"/>
+      <w:pPr>
+        <w:ind w:left="3600" w:hanging="360"/>
+      </w:pPr>
+      <w:rPr>
+        <w:rFonts w:ascii="Courier New" w:hAnsi="Courier New" w:cs="Courier New" w:hint="default"/>
+      </w:rPr>
+    </w:lvl>
+    <w:lvl w:ilvl="5" w:tplc="08090005" w:tentative="1">
+      <w:start w:val="1"/>
+      <w:numFmt w:val="bullet"/>
+      <w:lvlText w:val=""/>
+      <w:lvlJc w:val="left"/>
+      <w:pPr>
+        <w:ind w:left="4320" w:hanging="360"/>
+      </w:pPr>
+      <w:rPr>
+        <w:rFonts w:ascii="Wingdings" w:hAnsi="Wingdings" w:hint="default"/>
+      </w:rPr>
+    </w:lvl>
+    <w:lvl w:ilvl="6" w:tplc="08090001" w:tentative="1">
+      <w:start w:val="1"/>
+      <w:numFmt w:val="bullet"/>
+      <w:lvlText w:val=""/>
+      <w:lvlJc w:val="left"/>
+      <w:pPr>
+        <w:ind w:left="5040" w:hanging="360"/>
+      </w:pPr>
+      <w:rPr>
+        <w:rFonts w:ascii="Symbol" w:hAnsi="Symbol" w:hint="default"/>
+      </w:rPr>
+    </w:lvl>
+    <w:lvl w:ilvl="7" w:tplc="08090003" w:tentative="1">
+      <w:start w:val="1"/>
+      <w:numFmt w:val="bullet"/>
+      <w:lvlText w:val="o"/>
+      <w:lvlJc w:val="left"/>
+      <w:pPr>
+        <w:ind w:left="5760" w:hanging="360"/>
+      </w:pPr>
+      <w:rPr>
+        <w:rFonts w:ascii="Courier New" w:hAnsi="Courier New" w:cs="Courier New" w:hint="default"/>
+      </w:rPr>
+    </w:lvl>
+    <w:lvl w:ilvl="8" w:tplc="08090005" w:tentative="1">
+      <w:start w:val="1"/>
+      <w:numFmt w:val="bullet"/>
+      <w:lvlText w:val=""/>
+      <w:lvlJc w:val="left"/>
+      <w:pPr>
+        <w:ind w:left="6480" w:hanging="360"/>
+      </w:pPr>
+      <w:rPr>
+        <w:rFonts w:ascii="Wingdings" w:hAnsi="Wingdings" w:hint="default"/>
+      </w:rPr>
+    </w:lvl>
+  </w:abstractNum>
+  <w:abstractNum w:abstractNumId="13" w15:restartNumberingAfterBreak="0">
     <w:nsid w:val="7D1151B9"/>
     <w:multiLevelType w:val="hybridMultilevel"/>
     <w:tmpl w:val="C6402112"/>
@@ -1557,16 +3321,43 @@
     <w:abstractNumId w:val="0"/>
   </w:num>
   <w:num w:numId="2">
-    <w:abstractNumId w:val="3"/>
+    <w:abstractNumId w:val="6"/>
   </w:num>
   <w:num w:numId="3">
     <w:abstractNumId w:val="1"/>
   </w:num>
   <w:num w:numId="4">
+    <w:abstractNumId w:val="13"/>
+  </w:num>
+  <w:num w:numId="5">
     <w:abstractNumId w:val="4"/>
   </w:num>
-  <w:num w:numId="5">
+  <w:num w:numId="6">
+    <w:abstractNumId w:val="3"/>
+  </w:num>
+  <w:num w:numId="7">
     <w:abstractNumId w:val="2"/>
+  </w:num>
+  <w:num w:numId="8">
+    <w:abstractNumId w:val="12"/>
+  </w:num>
+  <w:num w:numId="9">
+    <w:abstractNumId w:val="11"/>
+  </w:num>
+  <w:num w:numId="10">
+    <w:abstractNumId w:val="5"/>
+  </w:num>
+  <w:num w:numId="11">
+    <w:abstractNumId w:val="8"/>
+  </w:num>
+  <w:num w:numId="12">
+    <w:abstractNumId w:val="10"/>
+  </w:num>
+  <w:num w:numId="13">
+    <w:abstractNumId w:val="7"/>
+  </w:num>
+  <w:num w:numId="14">
+    <w:abstractNumId w:val="9"/>
   </w:num>
 </w:numbering>
 </file>
@@ -2035,9 +3826,32 @@
       <w:szCs w:val="24"/>
     </w:rPr>
   </w:style>
+  <w:style w:type="paragraph" w:styleId="Heading4">
+    <w:name w:val="heading 4"/>
+    <w:basedOn w:val="Normal"/>
+    <w:next w:val="Normal"/>
+    <w:link w:val="Heading4Char"/>
+    <w:uiPriority w:val="9"/>
+    <w:unhideWhenUsed/>
+    <w:qFormat/>
+    <w:rsid w:val="005401EB"/>
+    <w:pPr>
+      <w:keepNext/>
+      <w:keepLines/>
+      <w:spacing w:before="40" w:after="0"/>
+      <w:outlineLvl w:val="3"/>
+    </w:pPr>
+    <w:rPr>
+      <w:rFonts w:asciiTheme="majorHAnsi" w:eastAsiaTheme="majorEastAsia" w:hAnsiTheme="majorHAnsi" w:cstheme="majorBidi"/>
+      <w:i/>
+      <w:iCs/>
+      <w:color w:val="2F5496" w:themeColor="accent1" w:themeShade="BF"/>
+    </w:rPr>
+  </w:style>
   <w:style w:type="character" w:default="1" w:styleId="DefaultParagraphFont">
     <w:name w:val="Default Paragraph Font"/>
     <w:uiPriority w:val="1"/>
+    <w:semiHidden/>
     <w:unhideWhenUsed/>
   </w:style>
   <w:style w:type="table" w:default="1" w:styleId="TableNormal">
@@ -2166,6 +3980,19 @@
       <w:color w:val="1F3763" w:themeColor="accent1" w:themeShade="7F"/>
       <w:sz w:val="24"/>
       <w:szCs w:val="24"/>
+    </w:rPr>
+  </w:style>
+  <w:style w:type="character" w:customStyle="1" w:styleId="Heading4Char">
+    <w:name w:val="Heading 4 Char"/>
+    <w:basedOn w:val="DefaultParagraphFont"/>
+    <w:link w:val="Heading4"/>
+    <w:uiPriority w:val="9"/>
+    <w:rsid w:val="005401EB"/>
+    <w:rPr>
+      <w:rFonts w:asciiTheme="majorHAnsi" w:eastAsiaTheme="majorEastAsia" w:hAnsiTheme="majorHAnsi" w:cstheme="majorBidi"/>
+      <w:i/>
+      <w:iCs/>
+      <w:color w:val="2F5496" w:themeColor="accent1" w:themeShade="BF"/>
     </w:rPr>
   </w:style>
 </w:styles>

</xml_diff>

<commit_message>
added to report again
</commit_message>
<xml_diff>
--- a/big-data-engineering-and-applications/coursework/MS4S21-CW-1.docx
+++ b/big-data-engineering-and-applications/coursework/MS4S21-CW-1.docx
@@ -592,15 +592,7 @@
     </w:p>
     <w:p>
       <w:r>
-        <w:t xml:space="preserve">This next section will cover how to download and install </w:t>
-      </w:r>
-      <w:proofErr w:type="gramStart"/>
-      <w:r>
-        <w:t>Hadoop</w:t>
-      </w:r>
-      <w:proofErr w:type="gramEnd"/>
-      <w:r>
-        <w:t xml:space="preserve"> which is required for our clusters, this code can be run from everywhere but I usually change directory to downloads when downloading files. This can be done with: </w:t>
+        <w:t xml:space="preserve">This next section will cover how to download and install Hadoop which is required for our clusters, this code can be run from everywhere but I usually change directory to downloads when downloading files. This can be done with: </w:t>
       </w:r>
     </w:p>
     <w:p>
@@ -1958,6 +1950,9 @@
       <w:r>
         <w:t>/local/hadoop/etc/hadoop</w:t>
       </w:r>
+      <w:r>
+        <w:t>/</w:t>
+      </w:r>
     </w:p>
     <w:p>
       <w:pPr>
@@ -1991,6 +1986,9 @@
       <w:r>
         <w:t>/local/hadoop/etc/hadoop</w:t>
       </w:r>
+      <w:r>
+        <w:t>/</w:t>
+      </w:r>
     </w:p>
     <w:p>
       <w:r>
@@ -2171,15 +2169,7 @@
     </w:p>
     <w:p>
       <w:r>
-        <w:t xml:space="preserve">To begin with our first worker, lets assigned a new hostname as it will be the same as the main node when we cloned the VM. Seeing as these instructions have already been described, </w:t>
-      </w:r>
-      <w:proofErr w:type="gramStart"/>
-      <w:r>
-        <w:t>I’ll</w:t>
-      </w:r>
-      <w:proofErr w:type="gramEnd"/>
-      <w:r>
-        <w:t xml:space="preserve"> just link to that section from </w:t>
+        <w:t xml:space="preserve">To begin with our first worker, lets assigned a new hostname as it will be the same as the main node when we cloned the VM. Seeing as these instructions have already been described, I’ll just link to that section from </w:t>
       </w:r>
       <w:hyperlink w:anchor="_1.1.1_–_Set" w:history="1">
         <w:r>
@@ -2367,10 +2357,113 @@
     </w:p>
     <w:p>
       <w:r>
+        <w:t xml:space="preserve">Now this file has been modified, we want to copy this file to the other worker </w:t>
+      </w:r>
+      <w:r>
+        <w:t>node,</w:t>
+      </w:r>
+      <w:r>
+        <w:t xml:space="preserve"> </w:t>
+      </w:r>
+      <w:r>
+        <w:t>both</w:t>
+      </w:r>
+      <w:r>
+        <w:t xml:space="preserve"> are all set up. This can be done with:</w:t>
+      </w:r>
+    </w:p>
+    <w:p>
+      <w:pPr>
+        <w:pStyle w:val="ListParagraph"/>
+        <w:numPr>
+          <w:ilvl w:val="0"/>
+          <w:numId w:val="16"/>
+        </w:numPr>
+        <w:rPr>
+          <w:b/>
+          <w:bCs/>
+        </w:rPr>
+      </w:pPr>
+      <w:proofErr w:type="spellStart"/>
+      <w:r>
+        <w:rPr>
+          <w:b/>
+          <w:bCs/>
+        </w:rPr>
+        <w:t>scp</w:t>
+      </w:r>
+      <w:proofErr w:type="spellEnd"/>
+      <w:r>
+        <w:rPr>
+          <w:b/>
+          <w:bCs/>
+        </w:rPr>
+        <w:t xml:space="preserve"> </w:t>
+      </w:r>
+      <w:r>
+        <w:rPr>
+          <w:b/>
+          <w:bCs/>
+        </w:rPr>
+        <w:t>yarn-site.xml</w:t>
+      </w:r>
+      <w:r>
+        <w:rPr>
+          <w:b/>
+          <w:bCs/>
+        </w:rPr>
+        <w:t xml:space="preserve"> </w:t>
+      </w:r>
+      <w:proofErr w:type="spellStart"/>
+      <w:r>
+        <w:rPr>
+          <w:b/>
+          <w:bCs/>
+        </w:rPr>
+        <w:t>hadoop-cw@worker-cw</w:t>
+      </w:r>
+      <w:proofErr w:type="spellEnd"/>
+      <w:r>
+        <w:rPr>
+          <w:b/>
+          <w:bCs/>
+        </w:rPr>
+        <w:t>:/</w:t>
+      </w:r>
+      <w:proofErr w:type="spellStart"/>
+      <w:r>
+        <w:rPr>
+          <w:b/>
+          <w:bCs/>
+        </w:rPr>
+        <w:t>usr</w:t>
+      </w:r>
+      <w:proofErr w:type="spellEnd"/>
+      <w:r>
+        <w:rPr>
+          <w:b/>
+          <w:bCs/>
+        </w:rPr>
+        <w:t>/local/hadoop/etc/hadoop</w:t>
+      </w:r>
+      <w:r>
+        <w:rPr>
+          <w:b/>
+          <w:bCs/>
+        </w:rPr>
+        <w:t>/</w:t>
+      </w:r>
+    </w:p>
+    <w:p/>
+    <w:p>
+      <w:r>
         <w:t xml:space="preserve">After this, </w:t>
       </w:r>
       <w:r>
-        <w:t>we are finished.</w:t>
+        <w:t>we are finished</w:t>
+      </w:r>
+      <w:r>
+        <w:t xml:space="preserve"> for the worker</w:t>
       </w:r>
     </w:p>
     <w:p/>
@@ -3445,6 +3538,119 @@
     </w:lvl>
   </w:abstractNum>
   <w:abstractNum w:abstractNumId="9" w15:restartNumberingAfterBreak="0">
+    <w:nsid w:val="6A6C0E6E"/>
+    <w:multiLevelType w:val="hybridMultilevel"/>
+    <w:tmpl w:val="8A02DEB8"/>
+    <w:lvl w:ilvl="0" w:tplc="08090001">
+      <w:start w:val="1"/>
+      <w:numFmt w:val="bullet"/>
+      <w:lvlText w:val=""/>
+      <w:lvlJc w:val="left"/>
+      <w:pPr>
+        <w:ind w:left="720" w:hanging="360"/>
+      </w:pPr>
+      <w:rPr>
+        <w:rFonts w:ascii="Symbol" w:hAnsi="Symbol" w:hint="default"/>
+      </w:rPr>
+    </w:lvl>
+    <w:lvl w:ilvl="1" w:tplc="08090003" w:tentative="1">
+      <w:start w:val="1"/>
+      <w:numFmt w:val="bullet"/>
+      <w:lvlText w:val="o"/>
+      <w:lvlJc w:val="left"/>
+      <w:pPr>
+        <w:ind w:left="1440" w:hanging="360"/>
+      </w:pPr>
+      <w:rPr>
+        <w:rFonts w:ascii="Courier New" w:hAnsi="Courier New" w:cs="Courier New" w:hint="default"/>
+      </w:rPr>
+    </w:lvl>
+    <w:lvl w:ilvl="2" w:tplc="08090005" w:tentative="1">
+      <w:start w:val="1"/>
+      <w:numFmt w:val="bullet"/>
+      <w:lvlText w:val=""/>
+      <w:lvlJc w:val="left"/>
+      <w:pPr>
+        <w:ind w:left="2160" w:hanging="360"/>
+      </w:pPr>
+      <w:rPr>
+        <w:rFonts w:ascii="Wingdings" w:hAnsi="Wingdings" w:hint="default"/>
+      </w:rPr>
+    </w:lvl>
+    <w:lvl w:ilvl="3" w:tplc="08090001" w:tentative="1">
+      <w:start w:val="1"/>
+      <w:numFmt w:val="bullet"/>
+      <w:lvlText w:val=""/>
+      <w:lvlJc w:val="left"/>
+      <w:pPr>
+        <w:ind w:left="2880" w:hanging="360"/>
+      </w:pPr>
+      <w:rPr>
+        <w:rFonts w:ascii="Symbol" w:hAnsi="Symbol" w:hint="default"/>
+      </w:rPr>
+    </w:lvl>
+    <w:lvl w:ilvl="4" w:tplc="08090003" w:tentative="1">
+      <w:start w:val="1"/>
+      <w:numFmt w:val="bullet"/>
+      <w:lvlText w:val="o"/>
+      <w:lvlJc w:val="left"/>
+      <w:pPr>
+        <w:ind w:left="3600" w:hanging="360"/>
+      </w:pPr>
+      <w:rPr>
+        <w:rFonts w:ascii="Courier New" w:hAnsi="Courier New" w:cs="Courier New" w:hint="default"/>
+      </w:rPr>
+    </w:lvl>
+    <w:lvl w:ilvl="5" w:tplc="08090005" w:tentative="1">
+      <w:start w:val="1"/>
+      <w:numFmt w:val="bullet"/>
+      <w:lvlText w:val=""/>
+      <w:lvlJc w:val="left"/>
+      <w:pPr>
+        <w:ind w:left="4320" w:hanging="360"/>
+      </w:pPr>
+      <w:rPr>
+        <w:rFonts w:ascii="Wingdings" w:hAnsi="Wingdings" w:hint="default"/>
+      </w:rPr>
+    </w:lvl>
+    <w:lvl w:ilvl="6" w:tplc="08090001" w:tentative="1">
+      <w:start w:val="1"/>
+      <w:numFmt w:val="bullet"/>
+      <w:lvlText w:val=""/>
+      <w:lvlJc w:val="left"/>
+      <w:pPr>
+        <w:ind w:left="5040" w:hanging="360"/>
+      </w:pPr>
+      <w:rPr>
+        <w:rFonts w:ascii="Symbol" w:hAnsi="Symbol" w:hint="default"/>
+      </w:rPr>
+    </w:lvl>
+    <w:lvl w:ilvl="7" w:tplc="08090003" w:tentative="1">
+      <w:start w:val="1"/>
+      <w:numFmt w:val="bullet"/>
+      <w:lvlText w:val="o"/>
+      <w:lvlJc w:val="left"/>
+      <w:pPr>
+        <w:ind w:left="5760" w:hanging="360"/>
+      </w:pPr>
+      <w:rPr>
+        <w:rFonts w:ascii="Courier New" w:hAnsi="Courier New" w:cs="Courier New" w:hint="default"/>
+      </w:rPr>
+    </w:lvl>
+    <w:lvl w:ilvl="8" w:tplc="08090005" w:tentative="1">
+      <w:start w:val="1"/>
+      <w:numFmt w:val="bullet"/>
+      <w:lvlText w:val=""/>
+      <w:lvlJc w:val="left"/>
+      <w:pPr>
+        <w:ind w:left="6480" w:hanging="360"/>
+      </w:pPr>
+      <w:rPr>
+        <w:rFonts w:ascii="Wingdings" w:hAnsi="Wingdings" w:hint="default"/>
+      </w:rPr>
+    </w:lvl>
+  </w:abstractNum>
+  <w:abstractNum w:abstractNumId="10" w15:restartNumberingAfterBreak="0">
     <w:nsid w:val="710C31ED"/>
     <w:multiLevelType w:val="hybridMultilevel"/>
     <w:tmpl w:val="1196286C"/>
@@ -3557,7 +3763,7 @@
       </w:rPr>
     </w:lvl>
   </w:abstractNum>
-  <w:abstractNum w:abstractNumId="10" w15:restartNumberingAfterBreak="0">
+  <w:abstractNum w:abstractNumId="11" w15:restartNumberingAfterBreak="0">
     <w:nsid w:val="74AC362A"/>
     <w:multiLevelType w:val="hybridMultilevel"/>
     <w:tmpl w:val="5406BD1C"/>
@@ -3670,7 +3876,7 @@
       </w:rPr>
     </w:lvl>
   </w:abstractNum>
-  <w:abstractNum w:abstractNumId="11" w15:restartNumberingAfterBreak="0">
+  <w:abstractNum w:abstractNumId="12" w15:restartNumberingAfterBreak="0">
     <w:nsid w:val="771B05A6"/>
     <w:multiLevelType w:val="hybridMultilevel"/>
     <w:tmpl w:val="E7D21722"/>
@@ -3783,7 +3989,7 @@
       </w:rPr>
     </w:lvl>
   </w:abstractNum>
-  <w:abstractNum w:abstractNumId="12" w15:restartNumberingAfterBreak="0">
+  <w:abstractNum w:abstractNumId="13" w15:restartNumberingAfterBreak="0">
     <w:nsid w:val="774E2FF2"/>
     <w:multiLevelType w:val="hybridMultilevel"/>
     <w:tmpl w:val="1C706C30"/>
@@ -3896,7 +4102,7 @@
       </w:rPr>
     </w:lvl>
   </w:abstractNum>
-  <w:abstractNum w:abstractNumId="13" w15:restartNumberingAfterBreak="0">
+  <w:abstractNum w:abstractNumId="14" w15:restartNumberingAfterBreak="0">
     <w:nsid w:val="77F13158"/>
     <w:multiLevelType w:val="hybridMultilevel"/>
     <w:tmpl w:val="6A4C7332"/>
@@ -4009,7 +4215,7 @@
       </w:rPr>
     </w:lvl>
   </w:abstractNum>
-  <w:abstractNum w:abstractNumId="14" w15:restartNumberingAfterBreak="0">
+  <w:abstractNum w:abstractNumId="15" w15:restartNumberingAfterBreak="0">
     <w:nsid w:val="7D1151B9"/>
     <w:multiLevelType w:val="hybridMultilevel"/>
     <w:tmpl w:val="C6402112"/>
@@ -4132,7 +4338,7 @@
     <w:abstractNumId w:val="1"/>
   </w:num>
   <w:num w:numId="4">
-    <w:abstractNumId w:val="14"/>
+    <w:abstractNumId w:val="15"/>
   </w:num>
   <w:num w:numId="5">
     <w:abstractNumId w:val="5"/>
@@ -4144,28 +4350,31 @@
     <w:abstractNumId w:val="2"/>
   </w:num>
   <w:num w:numId="8">
-    <w:abstractNumId w:val="13"/>
+    <w:abstractNumId w:val="14"/>
   </w:num>
   <w:num w:numId="9">
-    <w:abstractNumId w:val="12"/>
+    <w:abstractNumId w:val="13"/>
   </w:num>
   <w:num w:numId="10">
     <w:abstractNumId w:val="6"/>
   </w:num>
   <w:num w:numId="11">
-    <w:abstractNumId w:val="9"/>
+    <w:abstractNumId w:val="10"/>
   </w:num>
   <w:num w:numId="12">
-    <w:abstractNumId w:val="11"/>
+    <w:abstractNumId w:val="12"/>
   </w:num>
   <w:num w:numId="13">
     <w:abstractNumId w:val="8"/>
   </w:num>
   <w:num w:numId="14">
-    <w:abstractNumId w:val="10"/>
+    <w:abstractNumId w:val="11"/>
   </w:num>
   <w:num w:numId="15">
     <w:abstractNumId w:val="3"/>
+  </w:num>
+  <w:num w:numId="16">
+    <w:abstractNumId w:val="9"/>
   </w:num>
 </w:numbering>
 </file>

</xml_diff>

<commit_message>
updated a few more things
</commit_message>
<xml_diff>
--- a/big-data-engineering-and-applications/coursework/MS4S21-CW-1.docx
+++ b/big-data-engineering-and-applications/coursework/MS4S21-CW-1.docx
@@ -15,6 +15,1467 @@
         <w:t>Mark Baber – 17076749</w:t>
       </w:r>
     </w:p>
+    <w:sdt>
+      <w:sdtPr>
+        <w:id w:val="1639758082"/>
+        <w:docPartObj>
+          <w:docPartGallery w:val="Table of Contents"/>
+          <w:docPartUnique/>
+        </w:docPartObj>
+      </w:sdtPr>
+      <w:sdtEndPr>
+        <w:rPr>
+          <w:rFonts w:asciiTheme="minorHAnsi" w:eastAsiaTheme="minorHAnsi" w:hAnsiTheme="minorHAnsi" w:cstheme="minorBidi"/>
+          <w:b/>
+          <w:bCs/>
+          <w:noProof/>
+          <w:color w:val="auto"/>
+          <w:sz w:val="22"/>
+          <w:szCs w:val="22"/>
+          <w:lang w:val="en-GB"/>
+        </w:rPr>
+      </w:sdtEndPr>
+      <w:sdtContent>
+        <w:p>
+          <w:pPr>
+            <w:pStyle w:val="TOCHeading"/>
+          </w:pPr>
+          <w:r>
+            <w:t>Table of Contents</w:t>
+          </w:r>
+        </w:p>
+        <w:p>
+          <w:pPr>
+            <w:pStyle w:val="TOC1"/>
+            <w:tabs>
+              <w:tab w:val="right" w:leader="dot" w:pos="9016"/>
+            </w:tabs>
+            <w:rPr>
+              <w:rFonts w:eastAsiaTheme="minorEastAsia"/>
+              <w:noProof/>
+              <w:lang w:eastAsia="en-GB"/>
+            </w:rPr>
+          </w:pPr>
+          <w:r>
+            <w:fldChar w:fldCharType="begin"/>
+          </w:r>
+          <w:r>
+            <w:instrText xml:space="preserve"> TOC \o "1-3" \h \z \u </w:instrText>
+          </w:r>
+          <w:r>
+            <w:fldChar w:fldCharType="separate"/>
+          </w:r>
+          <w:hyperlink w:anchor="_Toc72400326" w:history="1">
+            <w:r>
+              <w:rPr>
+                <w:rStyle w:val="Hyperlink"/>
+                <w:noProof/>
+              </w:rPr>
+              <w:t>1 – Experiment 1</w:t>
+            </w:r>
+            <w:r>
+              <w:rPr>
+                <w:noProof/>
+                <w:webHidden/>
+              </w:rPr>
+              <w:tab/>
+            </w:r>
+            <w:r>
+              <w:rPr>
+                <w:noProof/>
+                <w:webHidden/>
+              </w:rPr>
+              <w:fldChar w:fldCharType="begin"/>
+            </w:r>
+            <w:r>
+              <w:rPr>
+                <w:noProof/>
+                <w:webHidden/>
+              </w:rPr>
+              <w:instrText xml:space="preserve"> PAGEREF _Toc72400326 \h </w:instrText>
+            </w:r>
+            <w:r>
+              <w:rPr>
+                <w:noProof/>
+                <w:webHidden/>
+              </w:rPr>
+            </w:r>
+            <w:r>
+              <w:rPr>
+                <w:noProof/>
+                <w:webHidden/>
+              </w:rPr>
+              <w:fldChar w:fldCharType="separate"/>
+            </w:r>
+            <w:r>
+              <w:rPr>
+                <w:noProof/>
+                <w:webHidden/>
+              </w:rPr>
+              <w:t>2</w:t>
+            </w:r>
+            <w:r>
+              <w:rPr>
+                <w:noProof/>
+                <w:webHidden/>
+              </w:rPr>
+              <w:fldChar w:fldCharType="end"/>
+            </w:r>
+          </w:hyperlink>
+        </w:p>
+        <w:p>
+          <w:pPr>
+            <w:pStyle w:val="TOC2"/>
+            <w:tabs>
+              <w:tab w:val="left" w:pos="880"/>
+              <w:tab w:val="right" w:leader="dot" w:pos="9016"/>
+            </w:tabs>
+            <w:rPr>
+              <w:rFonts w:eastAsiaTheme="minorEastAsia"/>
+              <w:noProof/>
+              <w:lang w:eastAsia="en-GB"/>
+            </w:rPr>
+          </w:pPr>
+          <w:hyperlink w:anchor="_Toc72400327" w:history="1">
+            <w:r>
+              <w:rPr>
+                <w:rStyle w:val="Hyperlink"/>
+                <w:noProof/>
+              </w:rPr>
+              <w:t>1.1</w:t>
+            </w:r>
+            <w:r>
+              <w:rPr>
+                <w:rFonts w:eastAsiaTheme="minorEastAsia"/>
+                <w:noProof/>
+                <w:lang w:eastAsia="en-GB"/>
+              </w:rPr>
+              <w:tab/>
+            </w:r>
+            <w:r>
+              <w:rPr>
+                <w:rStyle w:val="Hyperlink"/>
+                <w:noProof/>
+              </w:rPr>
+              <w:t>- Hadoop-Main</w:t>
+            </w:r>
+            <w:r>
+              <w:rPr>
+                <w:noProof/>
+                <w:webHidden/>
+              </w:rPr>
+              <w:tab/>
+            </w:r>
+            <w:r>
+              <w:rPr>
+                <w:noProof/>
+                <w:webHidden/>
+              </w:rPr>
+              <w:fldChar w:fldCharType="begin"/>
+            </w:r>
+            <w:r>
+              <w:rPr>
+                <w:noProof/>
+                <w:webHidden/>
+              </w:rPr>
+              <w:instrText xml:space="preserve"> PAGEREF _Toc72400327 \h </w:instrText>
+            </w:r>
+            <w:r>
+              <w:rPr>
+                <w:noProof/>
+                <w:webHidden/>
+              </w:rPr>
+            </w:r>
+            <w:r>
+              <w:rPr>
+                <w:noProof/>
+                <w:webHidden/>
+              </w:rPr>
+              <w:fldChar w:fldCharType="separate"/>
+            </w:r>
+            <w:r>
+              <w:rPr>
+                <w:noProof/>
+                <w:webHidden/>
+              </w:rPr>
+              <w:t>3</w:t>
+            </w:r>
+            <w:r>
+              <w:rPr>
+                <w:noProof/>
+                <w:webHidden/>
+              </w:rPr>
+              <w:fldChar w:fldCharType="end"/>
+            </w:r>
+          </w:hyperlink>
+        </w:p>
+        <w:p>
+          <w:pPr>
+            <w:pStyle w:val="TOC3"/>
+            <w:tabs>
+              <w:tab w:val="right" w:leader="dot" w:pos="9016"/>
+            </w:tabs>
+            <w:rPr>
+              <w:rFonts w:eastAsiaTheme="minorEastAsia"/>
+              <w:noProof/>
+              <w:lang w:eastAsia="en-GB"/>
+            </w:rPr>
+          </w:pPr>
+          <w:hyperlink w:anchor="_Toc72400328" w:history="1">
+            <w:r>
+              <w:rPr>
+                <w:rStyle w:val="Hyperlink"/>
+                <w:noProof/>
+              </w:rPr>
+              <w:t>1.1.1 – Set Hostname</w:t>
+            </w:r>
+            <w:r>
+              <w:rPr>
+                <w:noProof/>
+                <w:webHidden/>
+              </w:rPr>
+              <w:tab/>
+            </w:r>
+            <w:r>
+              <w:rPr>
+                <w:noProof/>
+                <w:webHidden/>
+              </w:rPr>
+              <w:fldChar w:fldCharType="begin"/>
+            </w:r>
+            <w:r>
+              <w:rPr>
+                <w:noProof/>
+                <w:webHidden/>
+              </w:rPr>
+              <w:instrText xml:space="preserve"> PAGEREF _Toc72400328 \h </w:instrText>
+            </w:r>
+            <w:r>
+              <w:rPr>
+                <w:noProof/>
+                <w:webHidden/>
+              </w:rPr>
+            </w:r>
+            <w:r>
+              <w:rPr>
+                <w:noProof/>
+                <w:webHidden/>
+              </w:rPr>
+              <w:fldChar w:fldCharType="separate"/>
+            </w:r>
+            <w:r>
+              <w:rPr>
+                <w:noProof/>
+                <w:webHidden/>
+              </w:rPr>
+              <w:t>3</w:t>
+            </w:r>
+            <w:r>
+              <w:rPr>
+                <w:noProof/>
+                <w:webHidden/>
+              </w:rPr>
+              <w:fldChar w:fldCharType="end"/>
+            </w:r>
+          </w:hyperlink>
+        </w:p>
+        <w:p>
+          <w:pPr>
+            <w:pStyle w:val="TOC3"/>
+            <w:tabs>
+              <w:tab w:val="right" w:leader="dot" w:pos="9016"/>
+            </w:tabs>
+            <w:rPr>
+              <w:rFonts w:eastAsiaTheme="minorEastAsia"/>
+              <w:noProof/>
+              <w:lang w:eastAsia="en-GB"/>
+            </w:rPr>
+          </w:pPr>
+          <w:hyperlink w:anchor="_Toc72400329" w:history="1">
+            <w:r>
+              <w:rPr>
+                <w:rStyle w:val="Hyperlink"/>
+                <w:noProof/>
+              </w:rPr>
+              <w:t>1.1.2 – Set Hosts</w:t>
+            </w:r>
+            <w:r>
+              <w:rPr>
+                <w:noProof/>
+                <w:webHidden/>
+              </w:rPr>
+              <w:tab/>
+            </w:r>
+            <w:r>
+              <w:rPr>
+                <w:noProof/>
+                <w:webHidden/>
+              </w:rPr>
+              <w:fldChar w:fldCharType="begin"/>
+            </w:r>
+            <w:r>
+              <w:rPr>
+                <w:noProof/>
+                <w:webHidden/>
+              </w:rPr>
+              <w:instrText xml:space="preserve"> PAGEREF _Toc72400329 \h </w:instrText>
+            </w:r>
+            <w:r>
+              <w:rPr>
+                <w:noProof/>
+                <w:webHidden/>
+              </w:rPr>
+            </w:r>
+            <w:r>
+              <w:rPr>
+                <w:noProof/>
+                <w:webHidden/>
+              </w:rPr>
+              <w:fldChar w:fldCharType="separate"/>
+            </w:r>
+            <w:r>
+              <w:rPr>
+                <w:noProof/>
+                <w:webHidden/>
+              </w:rPr>
+              <w:t>3</w:t>
+            </w:r>
+            <w:r>
+              <w:rPr>
+                <w:noProof/>
+                <w:webHidden/>
+              </w:rPr>
+              <w:fldChar w:fldCharType="end"/>
+            </w:r>
+          </w:hyperlink>
+        </w:p>
+        <w:p>
+          <w:pPr>
+            <w:pStyle w:val="TOC3"/>
+            <w:tabs>
+              <w:tab w:val="right" w:leader="dot" w:pos="9016"/>
+            </w:tabs>
+            <w:rPr>
+              <w:rFonts w:eastAsiaTheme="minorEastAsia"/>
+              <w:noProof/>
+              <w:lang w:eastAsia="en-GB"/>
+            </w:rPr>
+          </w:pPr>
+          <w:hyperlink w:anchor="_Toc72400330" w:history="1">
+            <w:r>
+              <w:rPr>
+                <w:rStyle w:val="Hyperlink"/>
+                <w:noProof/>
+              </w:rPr>
+              <w:t>1.1.3 – Download and Install Java</w:t>
+            </w:r>
+            <w:r>
+              <w:rPr>
+                <w:noProof/>
+                <w:webHidden/>
+              </w:rPr>
+              <w:tab/>
+            </w:r>
+            <w:r>
+              <w:rPr>
+                <w:noProof/>
+                <w:webHidden/>
+              </w:rPr>
+              <w:fldChar w:fldCharType="begin"/>
+            </w:r>
+            <w:r>
+              <w:rPr>
+                <w:noProof/>
+                <w:webHidden/>
+              </w:rPr>
+              <w:instrText xml:space="preserve"> PAGEREF _Toc72400330 \h </w:instrText>
+            </w:r>
+            <w:r>
+              <w:rPr>
+                <w:noProof/>
+                <w:webHidden/>
+              </w:rPr>
+            </w:r>
+            <w:r>
+              <w:rPr>
+                <w:noProof/>
+                <w:webHidden/>
+              </w:rPr>
+              <w:fldChar w:fldCharType="separate"/>
+            </w:r>
+            <w:r>
+              <w:rPr>
+                <w:noProof/>
+                <w:webHidden/>
+              </w:rPr>
+              <w:t>3</w:t>
+            </w:r>
+            <w:r>
+              <w:rPr>
+                <w:noProof/>
+                <w:webHidden/>
+              </w:rPr>
+              <w:fldChar w:fldCharType="end"/>
+            </w:r>
+          </w:hyperlink>
+        </w:p>
+        <w:p>
+          <w:pPr>
+            <w:pStyle w:val="TOC3"/>
+            <w:tabs>
+              <w:tab w:val="right" w:leader="dot" w:pos="9016"/>
+            </w:tabs>
+            <w:rPr>
+              <w:rFonts w:eastAsiaTheme="minorEastAsia"/>
+              <w:noProof/>
+              <w:lang w:eastAsia="en-GB"/>
+            </w:rPr>
+          </w:pPr>
+          <w:hyperlink w:anchor="_Toc72400331" w:history="1">
+            <w:r>
+              <w:rPr>
+                <w:rStyle w:val="Hyperlink"/>
+                <w:noProof/>
+              </w:rPr>
+              <w:t>1.1.4 – Download and Install Hadoop</w:t>
+            </w:r>
+            <w:r>
+              <w:rPr>
+                <w:noProof/>
+                <w:webHidden/>
+              </w:rPr>
+              <w:tab/>
+            </w:r>
+            <w:r>
+              <w:rPr>
+                <w:noProof/>
+                <w:webHidden/>
+              </w:rPr>
+              <w:fldChar w:fldCharType="begin"/>
+            </w:r>
+            <w:r>
+              <w:rPr>
+                <w:noProof/>
+                <w:webHidden/>
+              </w:rPr>
+              <w:instrText xml:space="preserve"> PAGEREF _Toc72400331 \h </w:instrText>
+            </w:r>
+            <w:r>
+              <w:rPr>
+                <w:noProof/>
+                <w:webHidden/>
+              </w:rPr>
+            </w:r>
+            <w:r>
+              <w:rPr>
+                <w:noProof/>
+                <w:webHidden/>
+              </w:rPr>
+              <w:fldChar w:fldCharType="separate"/>
+            </w:r>
+            <w:r>
+              <w:rPr>
+                <w:noProof/>
+                <w:webHidden/>
+              </w:rPr>
+              <w:t>3</w:t>
+            </w:r>
+            <w:r>
+              <w:rPr>
+                <w:noProof/>
+                <w:webHidden/>
+              </w:rPr>
+              <w:fldChar w:fldCharType="end"/>
+            </w:r>
+          </w:hyperlink>
+        </w:p>
+        <w:p>
+          <w:pPr>
+            <w:pStyle w:val="TOC3"/>
+            <w:tabs>
+              <w:tab w:val="right" w:leader="dot" w:pos="9016"/>
+            </w:tabs>
+            <w:rPr>
+              <w:rFonts w:eastAsiaTheme="minorEastAsia"/>
+              <w:noProof/>
+              <w:lang w:eastAsia="en-GB"/>
+            </w:rPr>
+          </w:pPr>
+          <w:hyperlink w:anchor="_Toc72400332" w:history="1">
+            <w:r>
+              <w:rPr>
+                <w:rStyle w:val="Hyperlink"/>
+                <w:noProof/>
+              </w:rPr>
+              <w:t>1.1.5 – Cloning the VM</w:t>
+            </w:r>
+            <w:r>
+              <w:rPr>
+                <w:noProof/>
+                <w:webHidden/>
+              </w:rPr>
+              <w:tab/>
+            </w:r>
+            <w:r>
+              <w:rPr>
+                <w:noProof/>
+                <w:webHidden/>
+              </w:rPr>
+              <w:fldChar w:fldCharType="begin"/>
+            </w:r>
+            <w:r>
+              <w:rPr>
+                <w:noProof/>
+                <w:webHidden/>
+              </w:rPr>
+              <w:instrText xml:space="preserve"> PAGEREF _Toc72400332 \h </w:instrText>
+            </w:r>
+            <w:r>
+              <w:rPr>
+                <w:noProof/>
+                <w:webHidden/>
+              </w:rPr>
+            </w:r>
+            <w:r>
+              <w:rPr>
+                <w:noProof/>
+                <w:webHidden/>
+              </w:rPr>
+              <w:fldChar w:fldCharType="separate"/>
+            </w:r>
+            <w:r>
+              <w:rPr>
+                <w:noProof/>
+                <w:webHidden/>
+              </w:rPr>
+              <w:t>4</w:t>
+            </w:r>
+            <w:r>
+              <w:rPr>
+                <w:noProof/>
+                <w:webHidden/>
+              </w:rPr>
+              <w:fldChar w:fldCharType="end"/>
+            </w:r>
+          </w:hyperlink>
+        </w:p>
+        <w:p>
+          <w:pPr>
+            <w:pStyle w:val="TOC3"/>
+            <w:tabs>
+              <w:tab w:val="right" w:leader="dot" w:pos="9016"/>
+            </w:tabs>
+            <w:rPr>
+              <w:rFonts w:eastAsiaTheme="minorEastAsia"/>
+              <w:noProof/>
+              <w:lang w:eastAsia="en-GB"/>
+            </w:rPr>
+          </w:pPr>
+          <w:hyperlink w:anchor="_Toc72400333" w:history="1">
+            <w:r>
+              <w:rPr>
+                <w:rStyle w:val="Hyperlink"/>
+                <w:noProof/>
+              </w:rPr>
+              <w:t>1.1.6 – Set Static IP</w:t>
+            </w:r>
+            <w:r>
+              <w:rPr>
+                <w:noProof/>
+                <w:webHidden/>
+              </w:rPr>
+              <w:tab/>
+            </w:r>
+            <w:r>
+              <w:rPr>
+                <w:noProof/>
+                <w:webHidden/>
+              </w:rPr>
+              <w:fldChar w:fldCharType="begin"/>
+            </w:r>
+            <w:r>
+              <w:rPr>
+                <w:noProof/>
+                <w:webHidden/>
+              </w:rPr>
+              <w:instrText xml:space="preserve"> PAGEREF _Toc72400333 \h </w:instrText>
+            </w:r>
+            <w:r>
+              <w:rPr>
+                <w:noProof/>
+                <w:webHidden/>
+              </w:rPr>
+            </w:r>
+            <w:r>
+              <w:rPr>
+                <w:noProof/>
+                <w:webHidden/>
+              </w:rPr>
+              <w:fldChar w:fldCharType="separate"/>
+            </w:r>
+            <w:r>
+              <w:rPr>
+                <w:noProof/>
+                <w:webHidden/>
+              </w:rPr>
+              <w:t>4</w:t>
+            </w:r>
+            <w:r>
+              <w:rPr>
+                <w:noProof/>
+                <w:webHidden/>
+              </w:rPr>
+              <w:fldChar w:fldCharType="end"/>
+            </w:r>
+          </w:hyperlink>
+        </w:p>
+        <w:p>
+          <w:pPr>
+            <w:pStyle w:val="TOC3"/>
+            <w:tabs>
+              <w:tab w:val="right" w:leader="dot" w:pos="9016"/>
+            </w:tabs>
+            <w:rPr>
+              <w:rFonts w:eastAsiaTheme="minorEastAsia"/>
+              <w:noProof/>
+              <w:lang w:eastAsia="en-GB"/>
+            </w:rPr>
+          </w:pPr>
+          <w:hyperlink w:anchor="_Toc72400334" w:history="1">
+            <w:r>
+              <w:rPr>
+                <w:rStyle w:val="Hyperlink"/>
+                <w:noProof/>
+              </w:rPr>
+              <w:t>1.1.7 – Generate SSH Keys</w:t>
+            </w:r>
+            <w:r>
+              <w:rPr>
+                <w:noProof/>
+                <w:webHidden/>
+              </w:rPr>
+              <w:tab/>
+            </w:r>
+            <w:r>
+              <w:rPr>
+                <w:noProof/>
+                <w:webHidden/>
+              </w:rPr>
+              <w:fldChar w:fldCharType="begin"/>
+            </w:r>
+            <w:r>
+              <w:rPr>
+                <w:noProof/>
+                <w:webHidden/>
+              </w:rPr>
+              <w:instrText xml:space="preserve"> PAGEREF _Toc72400334 \h </w:instrText>
+            </w:r>
+            <w:r>
+              <w:rPr>
+                <w:noProof/>
+                <w:webHidden/>
+              </w:rPr>
+            </w:r>
+            <w:r>
+              <w:rPr>
+                <w:noProof/>
+                <w:webHidden/>
+              </w:rPr>
+              <w:fldChar w:fldCharType="separate"/>
+            </w:r>
+            <w:r>
+              <w:rPr>
+                <w:noProof/>
+                <w:webHidden/>
+              </w:rPr>
+              <w:t>5</w:t>
+            </w:r>
+            <w:r>
+              <w:rPr>
+                <w:noProof/>
+                <w:webHidden/>
+              </w:rPr>
+              <w:fldChar w:fldCharType="end"/>
+            </w:r>
+          </w:hyperlink>
+        </w:p>
+        <w:p>
+          <w:pPr>
+            <w:pStyle w:val="TOC3"/>
+            <w:tabs>
+              <w:tab w:val="right" w:leader="dot" w:pos="9016"/>
+            </w:tabs>
+            <w:rPr>
+              <w:rFonts w:eastAsiaTheme="minorEastAsia"/>
+              <w:noProof/>
+              <w:lang w:eastAsia="en-GB"/>
+            </w:rPr>
+          </w:pPr>
+          <w:hyperlink w:anchor="_Toc72400335" w:history="1">
+            <w:r>
+              <w:rPr>
+                <w:rStyle w:val="Hyperlink"/>
+                <w:noProof/>
+              </w:rPr>
+              <w:t>1.1.8 – Modifying Hadoop Files</w:t>
+            </w:r>
+            <w:r>
+              <w:rPr>
+                <w:noProof/>
+                <w:webHidden/>
+              </w:rPr>
+              <w:tab/>
+            </w:r>
+            <w:r>
+              <w:rPr>
+                <w:noProof/>
+                <w:webHidden/>
+              </w:rPr>
+              <w:fldChar w:fldCharType="begin"/>
+            </w:r>
+            <w:r>
+              <w:rPr>
+                <w:noProof/>
+                <w:webHidden/>
+              </w:rPr>
+              <w:instrText xml:space="preserve"> PAGEREF _Toc72400335 \h </w:instrText>
+            </w:r>
+            <w:r>
+              <w:rPr>
+                <w:noProof/>
+                <w:webHidden/>
+              </w:rPr>
+            </w:r>
+            <w:r>
+              <w:rPr>
+                <w:noProof/>
+                <w:webHidden/>
+              </w:rPr>
+              <w:fldChar w:fldCharType="separate"/>
+            </w:r>
+            <w:r>
+              <w:rPr>
+                <w:noProof/>
+                <w:webHidden/>
+              </w:rPr>
+              <w:t>5</w:t>
+            </w:r>
+            <w:r>
+              <w:rPr>
+                <w:noProof/>
+                <w:webHidden/>
+              </w:rPr>
+              <w:fldChar w:fldCharType="end"/>
+            </w:r>
+          </w:hyperlink>
+        </w:p>
+        <w:p>
+          <w:pPr>
+            <w:pStyle w:val="TOC3"/>
+            <w:tabs>
+              <w:tab w:val="right" w:leader="dot" w:pos="9016"/>
+            </w:tabs>
+            <w:rPr>
+              <w:rFonts w:eastAsiaTheme="minorEastAsia"/>
+              <w:noProof/>
+              <w:lang w:eastAsia="en-GB"/>
+            </w:rPr>
+          </w:pPr>
+          <w:hyperlink w:anchor="_Toc72400336" w:history="1">
+            <w:r>
+              <w:rPr>
+                <w:rStyle w:val="Hyperlink"/>
+                <w:noProof/>
+              </w:rPr>
+              <w:t>1.1.9 – Copy files to worker nodes</w:t>
+            </w:r>
+            <w:r>
+              <w:rPr>
+                <w:noProof/>
+                <w:webHidden/>
+              </w:rPr>
+              <w:tab/>
+            </w:r>
+            <w:r>
+              <w:rPr>
+                <w:noProof/>
+                <w:webHidden/>
+              </w:rPr>
+              <w:fldChar w:fldCharType="begin"/>
+            </w:r>
+            <w:r>
+              <w:rPr>
+                <w:noProof/>
+                <w:webHidden/>
+              </w:rPr>
+              <w:instrText xml:space="preserve"> PAGEREF _Toc72400336 \h </w:instrText>
+            </w:r>
+            <w:r>
+              <w:rPr>
+                <w:noProof/>
+                <w:webHidden/>
+              </w:rPr>
+            </w:r>
+            <w:r>
+              <w:rPr>
+                <w:noProof/>
+                <w:webHidden/>
+              </w:rPr>
+              <w:fldChar w:fldCharType="separate"/>
+            </w:r>
+            <w:r>
+              <w:rPr>
+                <w:noProof/>
+                <w:webHidden/>
+              </w:rPr>
+              <w:t>7</w:t>
+            </w:r>
+            <w:r>
+              <w:rPr>
+                <w:noProof/>
+                <w:webHidden/>
+              </w:rPr>
+              <w:fldChar w:fldCharType="end"/>
+            </w:r>
+          </w:hyperlink>
+        </w:p>
+        <w:p>
+          <w:pPr>
+            <w:pStyle w:val="TOC3"/>
+            <w:tabs>
+              <w:tab w:val="right" w:leader="dot" w:pos="9016"/>
+            </w:tabs>
+            <w:rPr>
+              <w:rFonts w:eastAsiaTheme="minorEastAsia"/>
+              <w:noProof/>
+              <w:lang w:eastAsia="en-GB"/>
+            </w:rPr>
+          </w:pPr>
+          <w:hyperlink w:anchor="_Toc72400337" w:history="1">
+            <w:r>
+              <w:rPr>
+                <w:rStyle w:val="Hyperlink"/>
+                <w:noProof/>
+              </w:rPr>
+              <w:t>1.1.10 – Adding HADOOP to bashrc</w:t>
+            </w:r>
+            <w:r>
+              <w:rPr>
+                <w:noProof/>
+                <w:webHidden/>
+              </w:rPr>
+              <w:tab/>
+            </w:r>
+            <w:r>
+              <w:rPr>
+                <w:noProof/>
+                <w:webHidden/>
+              </w:rPr>
+              <w:fldChar w:fldCharType="begin"/>
+            </w:r>
+            <w:r>
+              <w:rPr>
+                <w:noProof/>
+                <w:webHidden/>
+              </w:rPr>
+              <w:instrText xml:space="preserve"> PAGEREF _Toc72400337 \h </w:instrText>
+            </w:r>
+            <w:r>
+              <w:rPr>
+                <w:noProof/>
+                <w:webHidden/>
+              </w:rPr>
+            </w:r>
+            <w:r>
+              <w:rPr>
+                <w:noProof/>
+                <w:webHidden/>
+              </w:rPr>
+              <w:fldChar w:fldCharType="separate"/>
+            </w:r>
+            <w:r>
+              <w:rPr>
+                <w:noProof/>
+                <w:webHidden/>
+              </w:rPr>
+              <w:t>7</w:t>
+            </w:r>
+            <w:r>
+              <w:rPr>
+                <w:noProof/>
+                <w:webHidden/>
+              </w:rPr>
+              <w:fldChar w:fldCharType="end"/>
+            </w:r>
+          </w:hyperlink>
+        </w:p>
+        <w:p>
+          <w:pPr>
+            <w:pStyle w:val="TOC2"/>
+            <w:tabs>
+              <w:tab w:val="left" w:pos="880"/>
+              <w:tab w:val="right" w:leader="dot" w:pos="9016"/>
+            </w:tabs>
+            <w:rPr>
+              <w:rFonts w:eastAsiaTheme="minorEastAsia"/>
+              <w:noProof/>
+              <w:lang w:eastAsia="en-GB"/>
+            </w:rPr>
+          </w:pPr>
+          <w:hyperlink w:anchor="_Toc72400338" w:history="1">
+            <w:r>
+              <w:rPr>
+                <w:rStyle w:val="Hyperlink"/>
+                <w:noProof/>
+              </w:rPr>
+              <w:t>1.1</w:t>
+            </w:r>
+            <w:r>
+              <w:rPr>
+                <w:rFonts w:eastAsiaTheme="minorEastAsia"/>
+                <w:noProof/>
+                <w:lang w:eastAsia="en-GB"/>
+              </w:rPr>
+              <w:tab/>
+            </w:r>
+            <w:r>
+              <w:rPr>
+                <w:rStyle w:val="Hyperlink"/>
+                <w:noProof/>
+              </w:rPr>
+              <w:t>– Hadoop-Worker</w:t>
+            </w:r>
+            <w:r>
+              <w:rPr>
+                <w:noProof/>
+                <w:webHidden/>
+              </w:rPr>
+              <w:tab/>
+            </w:r>
+            <w:r>
+              <w:rPr>
+                <w:noProof/>
+                <w:webHidden/>
+              </w:rPr>
+              <w:fldChar w:fldCharType="begin"/>
+            </w:r>
+            <w:r>
+              <w:rPr>
+                <w:noProof/>
+                <w:webHidden/>
+              </w:rPr>
+              <w:instrText xml:space="preserve"> PAGEREF _Toc72400338 \h </w:instrText>
+            </w:r>
+            <w:r>
+              <w:rPr>
+                <w:noProof/>
+                <w:webHidden/>
+              </w:rPr>
+            </w:r>
+            <w:r>
+              <w:rPr>
+                <w:noProof/>
+                <w:webHidden/>
+              </w:rPr>
+              <w:fldChar w:fldCharType="separate"/>
+            </w:r>
+            <w:r>
+              <w:rPr>
+                <w:noProof/>
+                <w:webHidden/>
+              </w:rPr>
+              <w:t>8</w:t>
+            </w:r>
+            <w:r>
+              <w:rPr>
+                <w:noProof/>
+                <w:webHidden/>
+              </w:rPr>
+              <w:fldChar w:fldCharType="end"/>
+            </w:r>
+          </w:hyperlink>
+        </w:p>
+        <w:p>
+          <w:pPr>
+            <w:pStyle w:val="TOC3"/>
+            <w:tabs>
+              <w:tab w:val="left" w:pos="1320"/>
+              <w:tab w:val="right" w:leader="dot" w:pos="9016"/>
+            </w:tabs>
+            <w:rPr>
+              <w:rFonts w:eastAsiaTheme="minorEastAsia"/>
+              <w:noProof/>
+              <w:lang w:eastAsia="en-GB"/>
+            </w:rPr>
+          </w:pPr>
+          <w:hyperlink w:anchor="_Toc72400339" w:history="1">
+            <w:r>
+              <w:rPr>
+                <w:rStyle w:val="Hyperlink"/>
+                <w:noProof/>
+              </w:rPr>
+              <w:t>1.1.1</w:t>
+            </w:r>
+            <w:r>
+              <w:rPr>
+                <w:rFonts w:eastAsiaTheme="minorEastAsia"/>
+                <w:noProof/>
+                <w:lang w:eastAsia="en-GB"/>
+              </w:rPr>
+              <w:tab/>
+            </w:r>
+            <w:r>
+              <w:rPr>
+                <w:rStyle w:val="Hyperlink"/>
+                <w:noProof/>
+              </w:rPr>
+              <w:t>– Modify files</w:t>
+            </w:r>
+            <w:r>
+              <w:rPr>
+                <w:noProof/>
+                <w:webHidden/>
+              </w:rPr>
+              <w:tab/>
+            </w:r>
+            <w:r>
+              <w:rPr>
+                <w:noProof/>
+                <w:webHidden/>
+              </w:rPr>
+              <w:fldChar w:fldCharType="begin"/>
+            </w:r>
+            <w:r>
+              <w:rPr>
+                <w:noProof/>
+                <w:webHidden/>
+              </w:rPr>
+              <w:instrText xml:space="preserve"> PAGEREF _Toc72400339 \h </w:instrText>
+            </w:r>
+            <w:r>
+              <w:rPr>
+                <w:noProof/>
+                <w:webHidden/>
+              </w:rPr>
+            </w:r>
+            <w:r>
+              <w:rPr>
+                <w:noProof/>
+                <w:webHidden/>
+              </w:rPr>
+              <w:fldChar w:fldCharType="separate"/>
+            </w:r>
+            <w:r>
+              <w:rPr>
+                <w:noProof/>
+                <w:webHidden/>
+              </w:rPr>
+              <w:t>8</w:t>
+            </w:r>
+            <w:r>
+              <w:rPr>
+                <w:noProof/>
+                <w:webHidden/>
+              </w:rPr>
+              <w:fldChar w:fldCharType="end"/>
+            </w:r>
+          </w:hyperlink>
+        </w:p>
+        <w:p>
+          <w:pPr>
+            <w:pStyle w:val="TOC2"/>
+            <w:tabs>
+              <w:tab w:val="left" w:pos="880"/>
+              <w:tab w:val="right" w:leader="dot" w:pos="9016"/>
+            </w:tabs>
+            <w:rPr>
+              <w:rFonts w:eastAsiaTheme="minorEastAsia"/>
+              <w:noProof/>
+              <w:lang w:eastAsia="en-GB"/>
+            </w:rPr>
+          </w:pPr>
+          <w:hyperlink w:anchor="_Toc72400340" w:history="1">
+            <w:r>
+              <w:rPr>
+                <w:rStyle w:val="Hyperlink"/>
+                <w:noProof/>
+              </w:rPr>
+              <w:t>1.2</w:t>
+            </w:r>
+            <w:r>
+              <w:rPr>
+                <w:rFonts w:eastAsiaTheme="minorEastAsia"/>
+                <w:noProof/>
+                <w:lang w:eastAsia="en-GB"/>
+              </w:rPr>
+              <w:tab/>
+            </w:r>
+            <w:r>
+              <w:rPr>
+                <w:rStyle w:val="Hyperlink"/>
+                <w:noProof/>
+              </w:rPr>
+              <w:t>– Map Reduce</w:t>
+            </w:r>
+            <w:r>
+              <w:rPr>
+                <w:noProof/>
+                <w:webHidden/>
+              </w:rPr>
+              <w:tab/>
+            </w:r>
+            <w:r>
+              <w:rPr>
+                <w:noProof/>
+                <w:webHidden/>
+              </w:rPr>
+              <w:fldChar w:fldCharType="begin"/>
+            </w:r>
+            <w:r>
+              <w:rPr>
+                <w:noProof/>
+                <w:webHidden/>
+              </w:rPr>
+              <w:instrText xml:space="preserve"> PAGEREF _Toc72400340 \h </w:instrText>
+            </w:r>
+            <w:r>
+              <w:rPr>
+                <w:noProof/>
+                <w:webHidden/>
+              </w:rPr>
+            </w:r>
+            <w:r>
+              <w:rPr>
+                <w:noProof/>
+                <w:webHidden/>
+              </w:rPr>
+              <w:fldChar w:fldCharType="separate"/>
+            </w:r>
+            <w:r>
+              <w:rPr>
+                <w:noProof/>
+                <w:webHidden/>
+              </w:rPr>
+              <w:t>8</w:t>
+            </w:r>
+            <w:r>
+              <w:rPr>
+                <w:noProof/>
+                <w:webHidden/>
+              </w:rPr>
+              <w:fldChar w:fldCharType="end"/>
+            </w:r>
+          </w:hyperlink>
+        </w:p>
+        <w:p>
+          <w:pPr>
+            <w:pStyle w:val="TOC1"/>
+            <w:tabs>
+              <w:tab w:val="left" w:pos="440"/>
+              <w:tab w:val="right" w:leader="dot" w:pos="9016"/>
+            </w:tabs>
+            <w:rPr>
+              <w:rFonts w:eastAsiaTheme="minorEastAsia"/>
+              <w:noProof/>
+              <w:lang w:eastAsia="en-GB"/>
+            </w:rPr>
+          </w:pPr>
+          <w:hyperlink w:anchor="_Toc72400341" w:history="1">
+            <w:r>
+              <w:rPr>
+                <w:rStyle w:val="Hyperlink"/>
+                <w:noProof/>
+              </w:rPr>
+              <w:t>2</w:t>
+            </w:r>
+            <w:r>
+              <w:rPr>
+                <w:rFonts w:eastAsiaTheme="minorEastAsia"/>
+                <w:noProof/>
+                <w:lang w:eastAsia="en-GB"/>
+              </w:rPr>
+              <w:tab/>
+            </w:r>
+            <w:r>
+              <w:rPr>
+                <w:rStyle w:val="Hyperlink"/>
+                <w:noProof/>
+              </w:rPr>
+              <w:t>– Twitter Streamer</w:t>
+            </w:r>
+            <w:r>
+              <w:rPr>
+                <w:noProof/>
+                <w:webHidden/>
+              </w:rPr>
+              <w:tab/>
+            </w:r>
+            <w:r>
+              <w:rPr>
+                <w:noProof/>
+                <w:webHidden/>
+              </w:rPr>
+              <w:fldChar w:fldCharType="begin"/>
+            </w:r>
+            <w:r>
+              <w:rPr>
+                <w:noProof/>
+                <w:webHidden/>
+              </w:rPr>
+              <w:instrText xml:space="preserve"> PAGEREF _Toc72400341 \h </w:instrText>
+            </w:r>
+            <w:r>
+              <w:rPr>
+                <w:noProof/>
+                <w:webHidden/>
+              </w:rPr>
+            </w:r>
+            <w:r>
+              <w:rPr>
+                <w:noProof/>
+                <w:webHidden/>
+              </w:rPr>
+              <w:fldChar w:fldCharType="separate"/>
+            </w:r>
+            <w:r>
+              <w:rPr>
+                <w:noProof/>
+                <w:webHidden/>
+              </w:rPr>
+              <w:t>10</w:t>
+            </w:r>
+            <w:r>
+              <w:rPr>
+                <w:noProof/>
+                <w:webHidden/>
+              </w:rPr>
+              <w:fldChar w:fldCharType="end"/>
+            </w:r>
+          </w:hyperlink>
+        </w:p>
+        <w:p>
+          <w:pPr>
+            <w:pStyle w:val="TOC1"/>
+            <w:tabs>
+              <w:tab w:val="right" w:leader="dot" w:pos="9016"/>
+            </w:tabs>
+            <w:rPr>
+              <w:rFonts w:eastAsiaTheme="minorEastAsia"/>
+              <w:noProof/>
+              <w:lang w:eastAsia="en-GB"/>
+            </w:rPr>
+          </w:pPr>
+          <w:hyperlink w:anchor="_Toc72400342" w:history="1">
+            <w:r>
+              <w:rPr>
+                <w:rStyle w:val="Hyperlink"/>
+                <w:noProof/>
+              </w:rPr>
+              <w:t>Software</w:t>
+            </w:r>
+            <w:r>
+              <w:rPr>
+                <w:noProof/>
+                <w:webHidden/>
+              </w:rPr>
+              <w:tab/>
+            </w:r>
+            <w:r>
+              <w:rPr>
+                <w:noProof/>
+                <w:webHidden/>
+              </w:rPr>
+              <w:fldChar w:fldCharType="begin"/>
+            </w:r>
+            <w:r>
+              <w:rPr>
+                <w:noProof/>
+                <w:webHidden/>
+              </w:rPr>
+              <w:instrText xml:space="preserve"> PAGEREF _Toc72400342 \h </w:instrText>
+            </w:r>
+            <w:r>
+              <w:rPr>
+                <w:noProof/>
+                <w:webHidden/>
+              </w:rPr>
+            </w:r>
+            <w:r>
+              <w:rPr>
+                <w:noProof/>
+                <w:webHidden/>
+              </w:rPr>
+              <w:fldChar w:fldCharType="separate"/>
+            </w:r>
+            <w:r>
+              <w:rPr>
+                <w:noProof/>
+                <w:webHidden/>
+              </w:rPr>
+              <w:t>10</w:t>
+            </w:r>
+            <w:r>
+              <w:rPr>
+                <w:noProof/>
+                <w:webHidden/>
+              </w:rPr>
+              <w:fldChar w:fldCharType="end"/>
+            </w:r>
+          </w:hyperlink>
+        </w:p>
+        <w:p>
+          <w:pPr>
+            <w:pStyle w:val="TOC2"/>
+            <w:tabs>
+              <w:tab w:val="right" w:leader="dot" w:pos="9016"/>
+            </w:tabs>
+            <w:rPr>
+              <w:rFonts w:eastAsiaTheme="minorEastAsia"/>
+              <w:noProof/>
+              <w:lang w:eastAsia="en-GB"/>
+            </w:rPr>
+          </w:pPr>
+          <w:hyperlink w:anchor="_Toc72400343" w:history="1">
+            <w:r>
+              <w:rPr>
+                <w:rStyle w:val="Hyperlink"/>
+                <w:noProof/>
+              </w:rPr>
+              <w:t>x.1 - VirtualBox – Version: 6.1.18 r142142 (Qt5.6.2)</w:t>
+            </w:r>
+            <w:r>
+              <w:rPr>
+                <w:noProof/>
+                <w:webHidden/>
+              </w:rPr>
+              <w:tab/>
+            </w:r>
+            <w:r>
+              <w:rPr>
+                <w:noProof/>
+                <w:webHidden/>
+              </w:rPr>
+              <w:fldChar w:fldCharType="begin"/>
+            </w:r>
+            <w:r>
+              <w:rPr>
+                <w:noProof/>
+                <w:webHidden/>
+              </w:rPr>
+              <w:instrText xml:space="preserve"> PAGEREF _Toc72400343 \h </w:instrText>
+            </w:r>
+            <w:r>
+              <w:rPr>
+                <w:noProof/>
+                <w:webHidden/>
+              </w:rPr>
+            </w:r>
+            <w:r>
+              <w:rPr>
+                <w:noProof/>
+                <w:webHidden/>
+              </w:rPr>
+              <w:fldChar w:fldCharType="separate"/>
+            </w:r>
+            <w:r>
+              <w:rPr>
+                <w:noProof/>
+                <w:webHidden/>
+              </w:rPr>
+              <w:t>10</w:t>
+            </w:r>
+            <w:r>
+              <w:rPr>
+                <w:noProof/>
+                <w:webHidden/>
+              </w:rPr>
+              <w:fldChar w:fldCharType="end"/>
+            </w:r>
+          </w:hyperlink>
+        </w:p>
+        <w:p>
+          <w:pPr>
+            <w:pStyle w:val="TOC2"/>
+            <w:tabs>
+              <w:tab w:val="right" w:leader="dot" w:pos="9016"/>
+            </w:tabs>
+            <w:rPr>
+              <w:rFonts w:eastAsiaTheme="minorEastAsia"/>
+              <w:noProof/>
+              <w:lang w:eastAsia="en-GB"/>
+            </w:rPr>
+          </w:pPr>
+          <w:hyperlink w:anchor="_Toc72400344" w:history="1">
+            <w:r>
+              <w:rPr>
+                <w:rStyle w:val="Hyperlink"/>
+                <w:noProof/>
+              </w:rPr>
+              <w:t>x.2 - Windows Terminal - Version: 1.7.1033.0</w:t>
+            </w:r>
+            <w:r>
+              <w:rPr>
+                <w:noProof/>
+                <w:webHidden/>
+              </w:rPr>
+              <w:tab/>
+            </w:r>
+            <w:r>
+              <w:rPr>
+                <w:noProof/>
+                <w:webHidden/>
+              </w:rPr>
+              <w:fldChar w:fldCharType="begin"/>
+            </w:r>
+            <w:r>
+              <w:rPr>
+                <w:noProof/>
+                <w:webHidden/>
+              </w:rPr>
+              <w:instrText xml:space="preserve"> PAGEREF _Toc72400344 \h </w:instrText>
+            </w:r>
+            <w:r>
+              <w:rPr>
+                <w:noProof/>
+                <w:webHidden/>
+              </w:rPr>
+            </w:r>
+            <w:r>
+              <w:rPr>
+                <w:noProof/>
+                <w:webHidden/>
+              </w:rPr>
+              <w:fldChar w:fldCharType="separate"/>
+            </w:r>
+            <w:r>
+              <w:rPr>
+                <w:noProof/>
+                <w:webHidden/>
+              </w:rPr>
+              <w:t>10</w:t>
+            </w:r>
+            <w:r>
+              <w:rPr>
+                <w:noProof/>
+                <w:webHidden/>
+              </w:rPr>
+              <w:fldChar w:fldCharType="end"/>
+            </w:r>
+          </w:hyperlink>
+        </w:p>
+        <w:p>
+          <w:r>
+            <w:rPr>
+              <w:b/>
+              <w:bCs/>
+              <w:noProof/>
+            </w:rPr>
+            <w:fldChar w:fldCharType="end"/>
+          </w:r>
+        </w:p>
+      </w:sdtContent>
+    </w:sdt>
+    <w:p/>
     <w:p>
       <w:pPr>
         <w:rPr>
@@ -32,10 +1493,12 @@
       <w:pPr>
         <w:pStyle w:val="Heading1"/>
       </w:pPr>
+      <w:bookmarkStart w:id="0" w:name="_Toc72400326"/>
       <w:r>
         <w:lastRenderedPageBreak/>
         <w:t>1 – Experiment 1</w:t>
       </w:r>
+      <w:bookmarkEnd w:id="0"/>
     </w:p>
     <w:p>
       <w:r>
@@ -100,7 +1563,7 @@
                     </pic:cNvPicPr>
                   </pic:nvPicPr>
                   <pic:blipFill>
-                    <a:blip r:embed="rId5">
+                    <a:blip r:embed="rId6">
                       <a:extLst>
                         <a:ext uri="{28A0092B-C50C-407E-A947-70E740481C1C}">
                           <a14:useLocalDpi xmlns:a14="http://schemas.microsoft.com/office/drawing/2010/main" val="0"/>
@@ -163,19 +1626,27 @@
         <w:pStyle w:val="Heading2"/>
         <w:numPr>
           <w:ilvl w:val="1"/>
-          <w:numId w:val="1"/>
+          <w:numId w:val="17"/>
         </w:numPr>
       </w:pPr>
+      <w:bookmarkStart w:id="1" w:name="_Toc72400327"/>
       <w:r>
         <w:lastRenderedPageBreak/>
-        <w:t>– Hadoop-Main</w:t>
+        <w:t xml:space="preserve">- </w:t>
+      </w:r>
+      <w:r>
+        <w:t>Hadoop-Main</w:t>
+      </w:r>
+      <w:bookmarkEnd w:id="1"/>
+      <w:r>
+        <w:t xml:space="preserve"> </w:t>
       </w:r>
     </w:p>
     <w:p>
       <w:r>
         <w:t>After installing Ubuntu Desktop 20.04 Long Term Support (</w:t>
       </w:r>
-      <w:hyperlink r:id="rId6" w:anchor="1-overview" w:history="1">
+      <w:hyperlink r:id="rId7" w:anchor="1-overview" w:history="1">
         <w:r>
           <w:rPr>
             <w:rStyle w:val="Hyperlink"/>
@@ -184,15 +1655,7 @@
         </w:r>
       </w:hyperlink>
       <w:r>
-        <w:t xml:space="preserve">), I installed the updates and </w:t>
-      </w:r>
-      <w:proofErr w:type="spellStart"/>
-      <w:r>
-        <w:t>openssh</w:t>
-      </w:r>
-      <w:proofErr w:type="spellEnd"/>
-      <w:r>
-        <w:t xml:space="preserve">-server so I could ssh into the main node from my computer using </w:t>
+        <w:t xml:space="preserve">), I installed the updates and openssh-server so I could ssh into the main node from my computer using </w:t>
       </w:r>
       <w:hyperlink w:anchor="_x.2_-_Windows" w:history="1">
         <w:r>
@@ -213,21 +1676,21 @@
       <w:pPr>
         <w:pStyle w:val="Heading3"/>
       </w:pPr>
-      <w:bookmarkStart w:id="0" w:name="_1.1.1_–_Set"/>
-      <w:bookmarkEnd w:id="0"/>
+      <w:bookmarkStart w:id="2" w:name="_1.1.1_–_Set"/>
+      <w:bookmarkStart w:id="3" w:name="_Toc72400328"/>
+      <w:bookmarkEnd w:id="2"/>
       <w:r>
         <w:t>1.1.1 – Set Hostname</w:t>
       </w:r>
+      <w:bookmarkEnd w:id="3"/>
     </w:p>
     <w:p>
       <w:r>
         <w:t xml:space="preserve">I checked the hostname on the main node to make sure it was </w:t>
       </w:r>
-      <w:proofErr w:type="spellStart"/>
-      <w:r>
-        <w:t>correctrly</w:t>
-      </w:r>
-      <w:proofErr w:type="spellEnd"/>
+      <w:r>
+        <w:t>correctly</w:t>
+      </w:r>
       <w:r>
         <w:t xml:space="preserve"> assigned as: </w:t>
       </w:r>
@@ -241,7 +1704,6 @@
       <w:r>
         <w:t xml:space="preserve">. This was done by editing the file with </w:t>
       </w:r>
-      <w:proofErr w:type="spellStart"/>
       <w:r>
         <w:rPr>
           <w:b/>
@@ -249,17 +1711,7 @@
           <w:i/>
           <w:iCs/>
         </w:rPr>
-        <w:t>sudo</w:t>
-      </w:r>
-      <w:proofErr w:type="spellEnd"/>
-      <w:r>
-        <w:rPr>
-          <w:b/>
-          <w:bCs/>
-          <w:i/>
-          <w:iCs/>
-        </w:rPr>
-        <w:t xml:space="preserve"> nano /etc/hostname</w:t>
+        <w:t>sudo nano /etc/hostname</w:t>
       </w:r>
       <w:r>
         <w:t xml:space="preserve"> and deleting the hostname and changing it to </w:t>
@@ -279,29 +1731,22 @@
       <w:pPr>
         <w:pStyle w:val="Heading3"/>
       </w:pPr>
+      <w:bookmarkStart w:id="4" w:name="_Toc72400329"/>
       <w:r>
         <w:t>1.1.2 – Set Hosts</w:t>
       </w:r>
+      <w:bookmarkEnd w:id="4"/>
     </w:p>
     <w:p>
       <w:r>
         <w:t xml:space="preserve">Next was to assign the hosts correctly for the main node and the two worker nodes – I already knew I was going to set a static IP as it is good practice, so these were hard coded in a range which I knew was free on my local network. Setting the hosts file was done by typing into a terminal, </w:t>
       </w:r>
-      <w:proofErr w:type="spellStart"/>
-      <w:r>
-        <w:rPr>
-          <w:b/>
-          <w:bCs/>
-        </w:rPr>
-        <w:t>sudo</w:t>
-      </w:r>
-      <w:proofErr w:type="spellEnd"/>
-      <w:r>
-        <w:rPr>
-          <w:b/>
-          <w:bCs/>
-        </w:rPr>
-        <w:t xml:space="preserve"> nano /etc/hosts</w:t>
+      <w:r>
+        <w:rPr>
+          <w:b/>
+          <w:bCs/>
+        </w:rPr>
+        <w:t>sudo nano /etc/hosts</w:t>
       </w:r>
       <w:r>
         <w:t xml:space="preserve"> and adding the following:</w:t>
@@ -344,21 +1789,11 @@
         <w:t>hadoop</w:t>
       </w:r>
       <w:r>
-        <w:t>-</w:t>
-      </w:r>
-      <w:proofErr w:type="spellStart"/>
-      <w:r>
-        <w:t>xyz</w:t>
-      </w:r>
-      <w:proofErr w:type="spellEnd"/>
-      <w:r>
-        <w:t xml:space="preserve"> (this would be </w:t>
-      </w:r>
-      <w:proofErr w:type="spellStart"/>
-      <w:r>
-        <w:t>VirtualMachine</w:t>
-      </w:r>
-      <w:proofErr w:type="spellEnd"/>
+        <w:t xml:space="preserve">-xyz (this would be </w:t>
+      </w:r>
+      <w:r>
+        <w:t>Virtual Machine</w:t>
+      </w:r>
       <w:r>
         <w:t xml:space="preserve"> hostname)</w:t>
       </w:r>
@@ -408,21 +1843,18 @@
       </w:r>
       <w:r>
         <w:tab/>
-        <w:t>hadoop-</w:t>
-      </w:r>
-      <w:proofErr w:type="spellStart"/>
-      <w:r>
-        <w:t>cw</w:t>
-      </w:r>
-      <w:proofErr w:type="spellEnd"/>
+        <w:t>hadoop-cw</w:t>
+      </w:r>
     </w:p>
     <w:p>
       <w:pPr>
         <w:pStyle w:val="Heading3"/>
       </w:pPr>
+      <w:bookmarkStart w:id="5" w:name="_Toc72400330"/>
       <w:r>
         <w:t>1.1.3 – Download and Install Java</w:t>
       </w:r>
+      <w:bookmarkEnd w:id="5"/>
     </w:p>
     <w:p>
       <w:r>
@@ -434,21 +1866,12 @@
       <w:r>
         <w:t xml:space="preserve">, this can be done with the follow code: </w:t>
       </w:r>
-      <w:proofErr w:type="spellStart"/>
-      <w:r>
-        <w:rPr>
-          <w:b/>
-          <w:bCs/>
-        </w:rPr>
-        <w:t>sudo</w:t>
-      </w:r>
-      <w:proofErr w:type="spellEnd"/>
-      <w:r>
-        <w:rPr>
-          <w:b/>
-          <w:bCs/>
-        </w:rPr>
-        <w:t xml:space="preserve"> apt install openjdk-8-jdk</w:t>
+      <w:r>
+        <w:rPr>
+          <w:b/>
+          <w:bCs/>
+        </w:rPr>
+        <w:t>sudo apt install openjdk-8-jdk</w:t>
       </w:r>
       <w:r>
         <w:t xml:space="preserve"> which is an </w:t>
@@ -464,45 +1887,18 @@
           <w:b/>
           <w:bCs/>
         </w:rPr>
-        <w:t>~/.</w:t>
-      </w:r>
-      <w:proofErr w:type="spellStart"/>
-      <w:r>
-        <w:rPr>
-          <w:b/>
-          <w:bCs/>
-        </w:rPr>
-        <w:t>bashrc</w:t>
-      </w:r>
-      <w:proofErr w:type="spellEnd"/>
+        <w:t>~/.bashrc</w:t>
+      </w:r>
       <w:r>
         <w:t xml:space="preserve"> file. This can be done with the following code: </w:t>
       </w:r>
-      <w:proofErr w:type="spellStart"/>
-      <w:r>
-        <w:rPr>
-          <w:b/>
-          <w:bCs/>
-        </w:rPr>
-        <w:t>sudo</w:t>
-      </w:r>
-      <w:proofErr w:type="spellEnd"/>
-      <w:r>
-        <w:rPr>
-          <w:b/>
-          <w:bCs/>
-        </w:rPr>
-        <w:t xml:space="preserve"> nano ~/.</w:t>
-      </w:r>
-      <w:proofErr w:type="spellStart"/>
-      <w:r>
-        <w:rPr>
-          <w:b/>
-          <w:bCs/>
-        </w:rPr>
-        <w:t>bashrc</w:t>
-      </w:r>
-      <w:proofErr w:type="spellEnd"/>
+      <w:r>
+        <w:rPr>
+          <w:b/>
+          <w:bCs/>
+        </w:rPr>
+        <w:t>sudo nano ~/.bashrc</w:t>
+      </w:r>
       <w:r>
         <w:t xml:space="preserve"> and add the following code at the very bottom of the file: </w:t>
       </w:r>
@@ -528,29 +1924,8 @@
         </w:numPr>
       </w:pPr>
       <w:r>
-        <w:t>export JAVA_HOME=/</w:t>
-      </w:r>
-      <w:proofErr w:type="spellStart"/>
-      <w:r>
-        <w:t>usr</w:t>
-      </w:r>
-      <w:proofErr w:type="spellEnd"/>
-      <w:r>
-        <w:t>/lib/</w:t>
-      </w:r>
-      <w:proofErr w:type="spellStart"/>
-      <w:r>
-        <w:t>jvm</w:t>
-      </w:r>
-      <w:proofErr w:type="spellEnd"/>
-      <w:r>
-        <w:t>/java-8-openjdk-amd64/</w:t>
-      </w:r>
-      <w:proofErr w:type="spellStart"/>
-      <w:r>
-        <w:t>jre</w:t>
-      </w:r>
-      <w:proofErr w:type="spellEnd"/>
+        <w:t>export JAVA_HOME=/usr/lib/jvm/java-8-openjdk-amd64/jre</w:t>
+      </w:r>
     </w:p>
     <w:p>
       <w:r>
@@ -561,17 +1936,8 @@
           <w:b/>
           <w:bCs/>
         </w:rPr>
-        <w:t>source ~/.</w:t>
-      </w:r>
-      <w:proofErr w:type="spellStart"/>
-      <w:r>
-        <w:rPr>
-          <w:b/>
-          <w:bCs/>
-        </w:rPr>
-        <w:t>bashrc</w:t>
-      </w:r>
-      <w:proofErr w:type="spellEnd"/>
+        <w:t>source ~/.bashrc</w:t>
+      </w:r>
       <w:r>
         <w:t xml:space="preserve"> – this is all that is currently needed for setting up java on </w:t>
       </w:r>
@@ -586,13 +1952,27 @@
       <w:pPr>
         <w:pStyle w:val="Heading3"/>
       </w:pPr>
+      <w:bookmarkStart w:id="6" w:name="_Toc72400331"/>
       <w:r>
         <w:t>1.1.4 – Download and Install Hadoop</w:t>
       </w:r>
-    </w:p>
-    <w:p>
-      <w:r>
-        <w:t xml:space="preserve">This next section will cover how to download and install Hadoop which is required for our clusters, this code can be run from everywhere but I usually change directory to downloads when downloading files. This can be done with: </w:t>
+      <w:bookmarkEnd w:id="6"/>
+    </w:p>
+    <w:p>
+      <w:r>
+        <w:t xml:space="preserve">This next section will cover how to download and install </w:t>
+      </w:r>
+      <w:r>
+        <w:t>Hadoop,</w:t>
+      </w:r>
+      <w:r>
+        <w:t xml:space="preserve"> which is required for our clusters, this code can be run from </w:t>
+      </w:r>
+      <w:r>
+        <w:t>everywhere,</w:t>
+      </w:r>
+      <w:r>
+        <w:t xml:space="preserve"> but I usually change directory to downloads when downloading files. This can be done with: </w:t>
       </w:r>
     </w:p>
     <w:p>
@@ -619,23 +1999,14 @@
           <w:numId w:val="4"/>
         </w:numPr>
       </w:pPr>
-      <w:proofErr w:type="spellStart"/>
-      <w:r>
-        <w:rPr>
-          <w:b/>
-          <w:bCs/>
-        </w:rPr>
-        <w:t>wget</w:t>
-      </w:r>
-      <w:proofErr w:type="spellEnd"/>
-      <w:r>
-        <w:rPr>
-          <w:b/>
-          <w:bCs/>
-        </w:rPr>
-        <w:t xml:space="preserve"> </w:t>
-      </w:r>
-      <w:hyperlink r:id="rId7" w:history="1">
+      <w:r>
+        <w:rPr>
+          <w:b/>
+          <w:bCs/>
+        </w:rPr>
+        <w:t xml:space="preserve">wget </w:t>
+      </w:r>
+      <w:hyperlink r:id="rId8" w:history="1">
         <w:r>
           <w:rPr>
             <w:rStyle w:val="Hyperlink"/>
@@ -655,66 +2026,17 @@
           <w:b/>
           <w:bCs/>
         </w:rPr>
-        <w:t>tar -</w:t>
-      </w:r>
-      <w:proofErr w:type="spellStart"/>
-      <w:r>
-        <w:rPr>
-          <w:b/>
-          <w:bCs/>
-        </w:rPr>
-        <w:t>xvf</w:t>
-      </w:r>
-      <w:proofErr w:type="spellEnd"/>
-      <w:r>
-        <w:rPr>
-          <w:b/>
-          <w:bCs/>
-        </w:rPr>
-        <w:t xml:space="preserve"> hadoop-3.2.2.tar.gz</w:t>
-      </w:r>
-      <w:r>
-        <w:t xml:space="preserve"> and should be moved to /</w:t>
-      </w:r>
-      <w:proofErr w:type="spellStart"/>
-      <w:r>
-        <w:t>usr</w:t>
-      </w:r>
-      <w:proofErr w:type="spellEnd"/>
-      <w:r>
-        <w:t xml:space="preserve">/local/hadoop, this can be done with the following code: </w:t>
-      </w:r>
-      <w:proofErr w:type="spellStart"/>
-      <w:r>
-        <w:rPr>
-          <w:b/>
-          <w:bCs/>
-        </w:rPr>
-        <w:t>sudo</w:t>
-      </w:r>
-      <w:proofErr w:type="spellEnd"/>
-      <w:r>
-        <w:rPr>
-          <w:b/>
-          <w:bCs/>
-        </w:rPr>
-        <w:t xml:space="preserve"> mv hadoop-3.2.2 /</w:t>
-      </w:r>
-      <w:proofErr w:type="spellStart"/>
-      <w:r>
-        <w:rPr>
-          <w:b/>
-          <w:bCs/>
-        </w:rPr>
-        <w:t>usr</w:t>
-      </w:r>
-      <w:proofErr w:type="spellEnd"/>
-      <w:r>
-        <w:rPr>
-          <w:b/>
-          <w:bCs/>
-        </w:rPr>
-        <w:t>/local/hadoop</w:t>
+        <w:t>tar -xvf hadoop-3.2.2.tar.gz</w:t>
+      </w:r>
+      <w:r>
+        <w:t xml:space="preserve"> and should be moved to /usr/local/hadoop, this can be done with the following code: </w:t>
+      </w:r>
+      <w:r>
+        <w:rPr>
+          <w:b/>
+          <w:bCs/>
+        </w:rPr>
+        <w:t>sudo mv hadoop-3.2.2 /usr/local/hadoop</w:t>
       </w:r>
       <w:r>
         <w:t xml:space="preserve"> – now that we have moved the hadoop files to our local user files, we would need to add the path to </w:t>
@@ -726,50 +2048,23 @@
         </w:rPr>
         <w:t>~/.</w:t>
       </w:r>
-      <w:proofErr w:type="spellStart"/>
-      <w:r>
-        <w:rPr>
-          <w:b/>
-          <w:bCs/>
-        </w:rPr>
-        <w:t>bashrc</w:t>
-      </w:r>
-      <w:proofErr w:type="spellEnd"/>
-      <w:r>
-        <w:rPr>
-          <w:b/>
-          <w:bCs/>
-        </w:rPr>
-        <w:t xml:space="preserve"> </w:t>
+      <w:r>
+        <w:rPr>
+          <w:b/>
+          <w:bCs/>
+        </w:rPr>
+        <w:t xml:space="preserve">bashrc </w:t>
       </w:r>
       <w:r>
         <w:t xml:space="preserve">again. This can be done with: </w:t>
       </w:r>
-      <w:proofErr w:type="spellStart"/>
-      <w:r>
-        <w:rPr>
-          <w:b/>
-          <w:bCs/>
-        </w:rPr>
-        <w:t>sudo</w:t>
-      </w:r>
-      <w:proofErr w:type="spellEnd"/>
-      <w:r>
-        <w:rPr>
-          <w:b/>
-          <w:bCs/>
-        </w:rPr>
-        <w:t xml:space="preserve"> nano ~/.</w:t>
-      </w:r>
-      <w:proofErr w:type="spellStart"/>
-      <w:r>
-        <w:rPr>
-          <w:b/>
-          <w:bCs/>
-        </w:rPr>
-        <w:t>bashrc</w:t>
-      </w:r>
-      <w:proofErr w:type="spellEnd"/>
+      <w:r>
+        <w:rPr>
+          <w:b/>
+          <w:bCs/>
+        </w:rPr>
+        <w:t>sudo nano ~/.bashrc</w:t>
+      </w:r>
       <w:r>
         <w:rPr>
           <w:b/>
@@ -802,29 +2097,8 @@
         </w:numPr>
       </w:pPr>
       <w:r>
-        <w:t>export PATH=$PATH:/</w:t>
-      </w:r>
-      <w:proofErr w:type="spellStart"/>
-      <w:r>
-        <w:t>usr</w:t>
-      </w:r>
-      <w:proofErr w:type="spellEnd"/>
-      <w:r>
-        <w:t>/local/hadoop/bin:/</w:t>
-      </w:r>
-      <w:proofErr w:type="spellStart"/>
-      <w:r>
-        <w:t>usr</w:t>
-      </w:r>
-      <w:proofErr w:type="spellEnd"/>
-      <w:r>
-        <w:t>/local/hadoop/</w:t>
-      </w:r>
-      <w:proofErr w:type="spellStart"/>
-      <w:r>
-        <w:t>sbin</w:t>
-      </w:r>
-      <w:proofErr w:type="spellEnd"/>
+        <w:t>export PATH=$PATH:/usr/local/hadoop/bin:/usr/local/hadoop/sbin</w:t>
+      </w:r>
     </w:p>
     <w:p>
       <w:pPr>
@@ -836,15 +2110,7 @@
       </w:pPr>
       <w:r>
         <w:lastRenderedPageBreak/>
-        <w:t>export CONF=/</w:t>
-      </w:r>
-      <w:proofErr w:type="spellStart"/>
-      <w:r>
-        <w:t>usr</w:t>
-      </w:r>
-      <w:proofErr w:type="spellEnd"/>
-      <w:r>
-        <w:t>/local/hadoop/etc/hadoop</w:t>
+        <w:t>export CONF=/usr/local/hadoop/etc/hadoop</w:t>
       </w:r>
     </w:p>
     <w:p>
@@ -856,17 +2122,8 @@
           <w:b/>
           <w:bCs/>
         </w:rPr>
-        <w:t>source ~/.</w:t>
-      </w:r>
-      <w:proofErr w:type="spellStart"/>
-      <w:r>
-        <w:rPr>
-          <w:b/>
-          <w:bCs/>
-        </w:rPr>
-        <w:t>bashrc</w:t>
-      </w:r>
-      <w:proofErr w:type="spellEnd"/>
+        <w:t>source ~/.bashrc</w:t>
+      </w:r>
       <w:r>
         <w:t xml:space="preserve"> – this will conclude this section.</w:t>
       </w:r>
@@ -875,9 +2132,11 @@
       <w:pPr>
         <w:pStyle w:val="Heading3"/>
       </w:pPr>
+      <w:bookmarkStart w:id="7" w:name="_Toc72400332"/>
       <w:r>
         <w:t>1.1.5 – Cloning the VM</w:t>
       </w:r>
+      <w:bookmarkEnd w:id="7"/>
     </w:p>
     <w:p>
       <w:r>
@@ -911,7 +2170,7 @@
                     <pic:cNvPicPr/>
                   </pic:nvPicPr>
                   <pic:blipFill>
-                    <a:blip r:embed="rId8">
+                    <a:blip r:embed="rId9">
                       <a:extLst>
                         <a:ext uri="{28A0092B-C50C-407E-A947-70E740481C1C}">
                           <a14:useLocalDpi xmlns:a14="http://schemas.microsoft.com/office/drawing/2010/main" val="0"/>
@@ -977,47 +2236,24 @@
       <w:pPr>
         <w:pStyle w:val="Heading3"/>
       </w:pPr>
-      <w:bookmarkStart w:id="1" w:name="_1.1.6_–_Set"/>
-      <w:bookmarkEnd w:id="1"/>
+      <w:bookmarkStart w:id="8" w:name="_1.1.6_–_Set"/>
+      <w:bookmarkStart w:id="9" w:name="_Toc72400333"/>
+      <w:bookmarkEnd w:id="8"/>
       <w:r>
         <w:t>1.1.6 – Set Static IP</w:t>
       </w:r>
+      <w:bookmarkEnd w:id="9"/>
     </w:p>
     <w:p>
       <w:r>
         <w:t xml:space="preserve">Now that the VM has been cloned, this is where I set a static IP for my VMs which I know are free on my local network. This can be done with the following code: </w:t>
       </w:r>
-      <w:proofErr w:type="spellStart"/>
-      <w:r>
-        <w:rPr>
-          <w:b/>
-          <w:bCs/>
-        </w:rPr>
-        <w:t>sudo</w:t>
-      </w:r>
-      <w:proofErr w:type="spellEnd"/>
-      <w:r>
-        <w:rPr>
-          <w:b/>
-          <w:bCs/>
-        </w:rPr>
-        <w:t xml:space="preserve"> nano /etc/</w:t>
-      </w:r>
-      <w:proofErr w:type="spellStart"/>
-      <w:r>
-        <w:rPr>
-          <w:b/>
-          <w:bCs/>
-        </w:rPr>
-        <w:t>netplan</w:t>
-      </w:r>
-      <w:proofErr w:type="spellEnd"/>
-      <w:r>
-        <w:rPr>
-          <w:b/>
-          <w:bCs/>
-        </w:rPr>
-        <w:t>/</w:t>
+      <w:r>
+        <w:rPr>
+          <w:b/>
+          <w:bCs/>
+        </w:rPr>
+        <w:t>sudo nano /etc/netplan/</w:t>
       </w:r>
       <w:r>
         <w:rPr>
@@ -1054,7 +2290,7 @@
                     <pic:cNvPicPr/>
                   </pic:nvPicPr>
                   <pic:blipFill rotWithShape="1">
-                    <a:blip r:embed="rId9"/>
+                    <a:blip r:embed="rId10"/>
                     <a:srcRect t="4027"/>
                     <a:stretch/>
                   </pic:blipFill>
@@ -1097,9 +2333,11 @@
       <w:pPr>
         <w:pStyle w:val="Heading3"/>
       </w:pPr>
+      <w:bookmarkStart w:id="10" w:name="_Toc72400334"/>
       <w:r>
         <w:t>1.1.7 – Generate SSH Keys</w:t>
       </w:r>
+      <w:bookmarkEnd w:id="10"/>
     </w:p>
     <w:p>
       <w:r>
@@ -1149,17 +2387,8 @@
           <w:b/>
           <w:bCs/>
         </w:rPr>
-        <w:t xml:space="preserve">ssh-keygen -t </w:t>
-      </w:r>
-      <w:proofErr w:type="spellStart"/>
-      <w:r>
-        <w:rPr>
-          <w:b/>
-          <w:bCs/>
-        </w:rPr>
-        <w:t>rsa</w:t>
-      </w:r>
-      <w:proofErr w:type="spellEnd"/>
+        <w:t>ssh-keygen -t rsa</w:t>
+      </w:r>
       <w:r>
         <w:rPr>
           <w:b/>
@@ -1193,17 +2422,8 @@
           <w:b/>
           <w:bCs/>
         </w:rPr>
-        <w:t xml:space="preserve">ssh-copy-id </w:t>
-      </w:r>
-      <w:proofErr w:type="spellStart"/>
-      <w:r>
-        <w:rPr>
-          <w:b/>
-          <w:bCs/>
-        </w:rPr>
-        <w:t>hadoop-cw@hadoop-main</w:t>
-      </w:r>
-      <w:proofErr w:type="spellEnd"/>
+        <w:t>ssh-copy-id hadoop-cw@hadoop-main</w:t>
+      </w:r>
       <w:r>
         <w:rPr>
           <w:b/>
@@ -1228,17 +2448,8 @@
           <w:b/>
           <w:bCs/>
         </w:rPr>
-        <w:t xml:space="preserve">ssh-copy-id </w:t>
-      </w:r>
-      <w:proofErr w:type="spellStart"/>
-      <w:r>
-        <w:rPr>
-          <w:b/>
-          <w:bCs/>
-        </w:rPr>
-        <w:t>hadoop-cw@hadoop-worker</w:t>
-      </w:r>
-      <w:proofErr w:type="spellEnd"/>
+        <w:t>ssh-copy-id hadoop-cw@hadoop-worker</w:t>
+      </w:r>
       <w:r>
         <w:rPr>
           <w:b/>
@@ -1263,17 +2474,8 @@
           <w:b/>
           <w:bCs/>
         </w:rPr>
-        <w:t xml:space="preserve">ssh-copy-id </w:t>
-      </w:r>
-      <w:proofErr w:type="spellStart"/>
-      <w:r>
-        <w:rPr>
-          <w:b/>
-          <w:bCs/>
-        </w:rPr>
-        <w:t>hadoop-cw@worker-cw</w:t>
-      </w:r>
-      <w:proofErr w:type="spellEnd"/>
+        <w:t>ssh-copy-id hadoop-cw@worker-cw</w:t>
+      </w:r>
       <w:r>
         <w:rPr>
           <w:b/>
@@ -1296,7 +2498,6 @@
         </w:rPr>
         <w:t xml:space="preserve">ssh </w:t>
       </w:r>
-      <w:proofErr w:type="spellStart"/>
       <w:r>
         <w:rPr>
           <w:b/>
@@ -1304,11 +2505,9 @@
         </w:rPr>
         <w:t>hadoop-cw@hadoop-worker</w:t>
       </w:r>
-      <w:proofErr w:type="spellEnd"/>
       <w:r>
         <w:t xml:space="preserve"> – you should be asked about accepting the connection and asked for the password. If successful you should see the terminal for </w:t>
       </w:r>
-      <w:proofErr w:type="spellStart"/>
       <w:r>
         <w:rPr>
           <w:b/>
@@ -1316,7 +2515,6 @@
         </w:rPr>
         <w:t>hadoop-cw@hadoop-worker</w:t>
       </w:r>
-      <w:proofErr w:type="spellEnd"/>
       <w:r>
         <w:t>.</w:t>
       </w:r>
@@ -1325,9 +2523,11 @@
       <w:pPr>
         <w:pStyle w:val="Heading3"/>
       </w:pPr>
+      <w:bookmarkStart w:id="11" w:name="_Toc72400335"/>
       <w:r>
         <w:t>1.1.8 – Modifying Hadoop Files</w:t>
       </w:r>
+      <w:bookmarkEnd w:id="11"/>
     </w:p>
     <w:p>
       <w:r>
@@ -1338,28 +2538,11 @@
           <w:b/>
           <w:bCs/>
         </w:rPr>
-        <w:t>~/.</w:t>
-      </w:r>
-      <w:proofErr w:type="spellStart"/>
-      <w:r>
-        <w:rPr>
-          <w:b/>
-          <w:bCs/>
-        </w:rPr>
-        <w:t>bashrc</w:t>
-      </w:r>
-      <w:proofErr w:type="spellEnd"/>
-      <w:r>
-        <w:rPr>
-          <w:b/>
-          <w:bCs/>
-        </w:rPr>
-        <w:t xml:space="preserve"> </w:t>
+        <w:t xml:space="preserve">~/.bashrc </w:t>
       </w:r>
       <w:r>
         <w:t xml:space="preserve">file again, with: </w:t>
       </w:r>
-      <w:proofErr w:type="spellStart"/>
       <w:r>
         <w:rPr>
           <w:b/>
@@ -1367,23 +2550,13 @@
         </w:rPr>
         <w:t>sudo</w:t>
       </w:r>
-      <w:proofErr w:type="spellEnd"/>
-      <w:r>
-        <w:rPr>
-          <w:b/>
-          <w:bCs/>
-        </w:rPr>
-        <w:t xml:space="preserve"> nano ~/.</w:t>
-      </w:r>
-      <w:proofErr w:type="spellStart"/>
-      <w:r>
-        <w:rPr>
-          <w:b/>
-          <w:bCs/>
-        </w:rPr>
-        <w:t>bashrc</w:t>
-      </w:r>
-      <w:proofErr w:type="spellEnd"/>
+      <w:r>
+        <w:rPr>
+          <w:b/>
+          <w:bCs/>
+        </w:rPr>
+        <w:t xml:space="preserve"> nano ~/.bashrc</w:t>
+      </w:r>
       <w:r>
         <w:t xml:space="preserve"> and at the bottom of the file adding: </w:t>
       </w:r>
@@ -1392,23 +2565,7 @@
           <w:b/>
           <w:bCs/>
         </w:rPr>
-        <w:t>export CONF=</w:t>
-      </w:r>
-      <w:proofErr w:type="spellStart"/>
-      <w:r>
-        <w:rPr>
-          <w:b/>
-          <w:bCs/>
-        </w:rPr>
-        <w:t>usr</w:t>
-      </w:r>
-      <w:proofErr w:type="spellEnd"/>
-      <w:r>
-        <w:rPr>
-          <w:b/>
-          <w:bCs/>
-        </w:rPr>
-        <w:t>/local/hadoop/etc/hadoop</w:t>
+        <w:t>export CONF=usr/local/hadoop/etc/hadoop</w:t>
       </w:r>
       <w:r>
         <w:t xml:space="preserve">, saving the changes and typing </w:t>
@@ -1418,17 +2575,8 @@
           <w:b/>
           <w:bCs/>
         </w:rPr>
-        <w:t>source ~/.</w:t>
-      </w:r>
-      <w:proofErr w:type="spellStart"/>
-      <w:r>
-        <w:rPr>
-          <w:b/>
-          <w:bCs/>
-        </w:rPr>
-        <w:t>bashrc</w:t>
-      </w:r>
-      <w:proofErr w:type="spellEnd"/>
+        <w:t>source ~/.bashrc</w:t>
+      </w:r>
       <w:r>
         <w:t>.</w:t>
       </w:r>
@@ -1514,21 +2662,12 @@
       <w:r>
         <w:t xml:space="preserve">The first file will be changed with </w:t>
       </w:r>
-      <w:proofErr w:type="spellStart"/>
-      <w:r>
-        <w:rPr>
-          <w:b/>
-          <w:bCs/>
-        </w:rPr>
-        <w:t>sudo</w:t>
-      </w:r>
-      <w:proofErr w:type="spellEnd"/>
-      <w:r>
-        <w:rPr>
-          <w:b/>
-          <w:bCs/>
-        </w:rPr>
-        <w:t xml:space="preserve"> nano $CONF/hadoop-env.sh</w:t>
+      <w:r>
+        <w:rPr>
+          <w:b/>
+          <w:bCs/>
+        </w:rPr>
+        <w:t>sudo nano $CONF/hadoop-env.sh</w:t>
       </w:r>
       <w:r>
         <w:t xml:space="preserve">, for this file we need to add the Java path which we created earlier. Within this </w:t>
@@ -1559,7 +2698,7 @@
                     <pic:cNvPicPr/>
                   </pic:nvPicPr>
                   <pic:blipFill>
-                    <a:blip r:embed="rId10"/>
+                    <a:blip r:embed="rId11"/>
                     <a:stretch>
                       <a:fillRect/>
                     </a:stretch>
@@ -1600,21 +2739,12 @@
       <w:r>
         <w:t xml:space="preserve">Next we will need to change core-site.xml, this can be done with </w:t>
       </w:r>
-      <w:proofErr w:type="spellStart"/>
-      <w:r>
-        <w:rPr>
-          <w:b/>
-          <w:bCs/>
-        </w:rPr>
-        <w:t>sudo</w:t>
-      </w:r>
-      <w:proofErr w:type="spellEnd"/>
-      <w:r>
-        <w:rPr>
-          <w:b/>
-          <w:bCs/>
-        </w:rPr>
-        <w:t xml:space="preserve"> nano $CONF/core-site.xml</w:t>
+      <w:r>
+        <w:rPr>
+          <w:b/>
+          <w:bCs/>
+        </w:rPr>
+        <w:t>sudo nano $CONF/core-site.xml</w:t>
       </w:r>
       <w:r>
         <w:t>, within this file we want to add:</w:t>
@@ -1664,23 +2794,7 @@
           <w:b/>
           <w:bCs/>
         </w:rPr>
-        <w:t>&lt;name&gt;</w:t>
-      </w:r>
-      <w:proofErr w:type="spellStart"/>
-      <w:r>
-        <w:rPr>
-          <w:b/>
-          <w:bCs/>
-        </w:rPr>
-        <w:t>fs.defaultFS</w:t>
-      </w:r>
-      <w:proofErr w:type="spellEnd"/>
-      <w:r>
-        <w:rPr>
-          <w:b/>
-          <w:bCs/>
-        </w:rPr>
-        <w:t>&lt;/name&gt;</w:t>
+        <w:t>&lt;name&gt;fs.defaultFS&lt;/name&gt;</w:t>
       </w:r>
     </w:p>
     <w:p>
@@ -1761,21 +2875,12 @@
       <w:r>
         <w:t xml:space="preserve">Next we will change hdfs-site.xml, this can be done with </w:t>
       </w:r>
-      <w:proofErr w:type="spellStart"/>
-      <w:r>
-        <w:rPr>
-          <w:b/>
-          <w:bCs/>
-        </w:rPr>
-        <w:t>sudo</w:t>
-      </w:r>
-      <w:proofErr w:type="spellEnd"/>
-      <w:r>
-        <w:rPr>
-          <w:b/>
-          <w:bCs/>
-        </w:rPr>
-        <w:t xml:space="preserve"> nano $CONF/hdfs-site.xml</w:t>
+      <w:r>
+        <w:rPr>
+          <w:b/>
+          <w:bCs/>
+        </w:rPr>
+        <w:t>sudo nano $CONF/hdfs-site.xml</w:t>
       </w:r>
       <w:r>
         <w:t>, within this file we want to add:</w:t>
@@ -1805,7 +2910,7 @@
                     <pic:cNvPicPr/>
                   </pic:nvPicPr>
                   <pic:blipFill>
-                    <a:blip r:embed="rId11"/>
+                    <a:blip r:embed="rId12"/>
                     <a:stretch>
                       <a:fillRect/>
                     </a:stretch>
@@ -1856,21 +2961,12 @@
       <w:r>
         <w:t xml:space="preserve">The workers file is just there to list our worker nodes, for this we can access it with: </w:t>
       </w:r>
-      <w:proofErr w:type="spellStart"/>
-      <w:r>
-        <w:rPr>
-          <w:b/>
-          <w:bCs/>
-        </w:rPr>
-        <w:t>sudo</w:t>
-      </w:r>
-      <w:proofErr w:type="spellEnd"/>
-      <w:r>
-        <w:rPr>
-          <w:b/>
-          <w:bCs/>
-        </w:rPr>
-        <w:t xml:space="preserve"> nano workers</w:t>
+      <w:r>
+        <w:rPr>
+          <w:b/>
+          <w:bCs/>
+        </w:rPr>
+        <w:t>sudo nano workers</w:t>
       </w:r>
       <w:r>
         <w:t>, within this file we want to add the two worker node hostnames, mine is as follows:</w:t>
@@ -1897,21 +2993,18 @@
         </w:numPr>
       </w:pPr>
       <w:r>
-        <w:t>hadoop-</w:t>
-      </w:r>
-      <w:proofErr w:type="spellStart"/>
-      <w:r>
-        <w:t>cw</w:t>
-      </w:r>
-      <w:proofErr w:type="spellEnd"/>
+        <w:t>hadoop-cw</w:t>
+      </w:r>
     </w:p>
     <w:p>
       <w:pPr>
         <w:pStyle w:val="Heading3"/>
       </w:pPr>
+      <w:bookmarkStart w:id="12" w:name="_Toc72400336"/>
       <w:r>
         <w:t>1.1.9 – Copy files to worker nodes</w:t>
       </w:r>
+      <w:bookmarkEnd w:id="12"/>
     </w:p>
     <w:p>
       <w:r>
@@ -1926,29 +3019,8 @@
           <w:numId w:val="13"/>
         </w:numPr>
       </w:pPr>
-      <w:proofErr w:type="spellStart"/>
-      <w:r>
-        <w:t>scp</w:t>
-      </w:r>
-      <w:proofErr w:type="spellEnd"/>
-      <w:r>
-        <w:t xml:space="preserve"> $CONF/* </w:t>
-      </w:r>
-      <w:proofErr w:type="spellStart"/>
-      <w:r>
-        <w:t>hadoop-cw@bdea-worker</w:t>
-      </w:r>
-      <w:proofErr w:type="spellEnd"/>
-      <w:r>
-        <w:t>:/</w:t>
-      </w:r>
-      <w:proofErr w:type="spellStart"/>
-      <w:r>
-        <w:t>usr</w:t>
-      </w:r>
-      <w:proofErr w:type="spellEnd"/>
-      <w:r>
-        <w:t>/local/hadoop/etc/hadoop</w:t>
+      <w:r>
+        <w:t>scp $CONF/* hadoop-cw@bdea-worker:/usr/local/hadoop/etc/hadoop</w:t>
       </w:r>
       <w:r>
         <w:t>/</w:t>
@@ -1962,29 +3034,8 @@
           <w:numId w:val="13"/>
         </w:numPr>
       </w:pPr>
-      <w:proofErr w:type="spellStart"/>
-      <w:r>
-        <w:t>scp</w:t>
-      </w:r>
-      <w:proofErr w:type="spellEnd"/>
-      <w:r>
-        <w:t xml:space="preserve"> $CONF/* </w:t>
-      </w:r>
-      <w:proofErr w:type="spellStart"/>
-      <w:r>
-        <w:t>hadoop-cw@worker-cw</w:t>
-      </w:r>
-      <w:proofErr w:type="spellEnd"/>
-      <w:r>
-        <w:t>:/</w:t>
-      </w:r>
-      <w:proofErr w:type="spellStart"/>
-      <w:r>
-        <w:t>usr</w:t>
-      </w:r>
-      <w:proofErr w:type="spellEnd"/>
-      <w:r>
-        <w:t>/local/hadoop/etc/hadoop</w:t>
+      <w:r>
+        <w:t>scp $CONF/* hadoop-cw@worker-cw:/usr/local/hadoop/etc/hadoop</w:t>
       </w:r>
       <w:r>
         <w:t>/</w:t>
@@ -2002,52 +3053,23 @@
       <w:pPr>
         <w:pStyle w:val="Heading3"/>
       </w:pPr>
-      <w:r>
-        <w:t xml:space="preserve">1.1.10 – Adding HADOOP to </w:t>
-      </w:r>
-      <w:proofErr w:type="spellStart"/>
-      <w:r>
-        <w:t>bashrc</w:t>
-      </w:r>
-      <w:proofErr w:type="spellEnd"/>
-    </w:p>
-    <w:p>
-      <w:r>
-        <w:t xml:space="preserve">To make sure we can call hadoop from everywhere on the machine, we want to add a few paths to </w:t>
-      </w:r>
-      <w:proofErr w:type="spellStart"/>
-      <w:r>
-        <w:t>bashrc</w:t>
-      </w:r>
-      <w:proofErr w:type="spellEnd"/>
-      <w:r>
-        <w:t xml:space="preserve">. This can be done with </w:t>
-      </w:r>
-      <w:proofErr w:type="spellStart"/>
-      <w:r>
-        <w:rPr>
-          <w:b/>
-          <w:bCs/>
-        </w:rPr>
-        <w:t>sudo</w:t>
-      </w:r>
-      <w:proofErr w:type="spellEnd"/>
-      <w:r>
-        <w:rPr>
-          <w:b/>
-          <w:bCs/>
-        </w:rPr>
-        <w:t xml:space="preserve"> nano ~/.</w:t>
-      </w:r>
-      <w:proofErr w:type="spellStart"/>
-      <w:r>
-        <w:rPr>
-          <w:b/>
-          <w:bCs/>
-        </w:rPr>
-        <w:t>bashrc</w:t>
-      </w:r>
-      <w:proofErr w:type="spellEnd"/>
+      <w:bookmarkStart w:id="13" w:name="_Toc72400337"/>
+      <w:r>
+        <w:t>1.1.10 – Adding HADOOP to bashrc</w:t>
+      </w:r>
+      <w:bookmarkEnd w:id="13"/>
+    </w:p>
+    <w:p>
+      <w:r>
+        <w:t xml:space="preserve">To make sure we can call hadoop from everywhere on the machine, we want to add a few paths to bashrc. This can be done with </w:t>
+      </w:r>
+      <w:r>
+        <w:rPr>
+          <w:b/>
+          <w:bCs/>
+        </w:rPr>
+        <w:t>sudo nano ~/.bashrc</w:t>
+      </w:r>
       <w:r>
         <w:t xml:space="preserve"> and within this file, again at the bottom add:</w:t>
       </w:r>
@@ -2061,15 +3083,7 @@
         </w:numPr>
       </w:pPr>
       <w:r>
-        <w:t>export HADOOP_HOME=/</w:t>
-      </w:r>
-      <w:proofErr w:type="spellStart"/>
-      <w:r>
-        <w:t>usr</w:t>
-      </w:r>
-      <w:proofErr w:type="spellEnd"/>
-      <w:r>
-        <w:t>/local/hadoop</w:t>
+        <w:t>export HADOOP_HOME=/usr/local/hadoop</w:t>
       </w:r>
     </w:p>
     <w:p>
@@ -2136,17 +3150,8 @@
           <w:b/>
           <w:bCs/>
         </w:rPr>
-        <w:t xml:space="preserve"> ~/.</w:t>
-      </w:r>
-      <w:proofErr w:type="spellStart"/>
-      <w:r>
-        <w:rPr>
-          <w:b/>
-          <w:bCs/>
-        </w:rPr>
-        <w:t>bashrc</w:t>
-      </w:r>
-      <w:proofErr w:type="spellEnd"/>
+        <w:t xml:space="preserve"> ~/.bashrc</w:t>
+      </w:r>
       <w:r>
         <w:t>.</w:t>
       </w:r>
@@ -2162,14 +3167,22 @@
           <w:numId w:val="1"/>
         </w:numPr>
       </w:pPr>
+      <w:bookmarkStart w:id="14" w:name="_Toc72400338"/>
       <w:r>
         <w:lastRenderedPageBreak/>
         <w:t>– Hadoop-Worker</w:t>
       </w:r>
-    </w:p>
-    <w:p>
-      <w:r>
-        <w:t xml:space="preserve">To begin with our first worker, lets assigned a new hostname as it will be the same as the main node when we cloned the VM. Seeing as these instructions have already been described, I’ll just link to that section from </w:t>
+      <w:bookmarkEnd w:id="14"/>
+    </w:p>
+    <w:p>
+      <w:r>
+        <w:t xml:space="preserve">To begin with our first worker, lets assigned a new hostname as it will be the same as the main node when we cloned the VM. Seeing as these instructions have already been described, </w:t>
+      </w:r>
+      <w:r>
+        <w:t>I will</w:t>
+      </w:r>
+      <w:r>
+        <w:t xml:space="preserve"> just link to that section from </w:t>
       </w:r>
       <w:hyperlink w:anchor="_1.1.1_–_Set" w:history="1">
         <w:r>
@@ -2198,6 +3211,14 @@
       <w:r>
         <w:t>.</w:t>
       </w:r>
+      <w:r>
+        <w:t xml:space="preserve"> </w:t>
+      </w:r>
+    </w:p>
+    <w:p>
+      <w:r>
+        <w:t>Repeat these steps for the other worker and all should be good.</w:t>
+      </w:r>
     </w:p>
     <w:p>
       <w:pPr>
@@ -2207,9 +3228,11 @@
           <w:numId w:val="1"/>
         </w:numPr>
       </w:pPr>
+      <w:bookmarkStart w:id="15" w:name="_Toc72400339"/>
       <w:r>
         <w:t>– Modify files</w:t>
       </w:r>
+      <w:bookmarkEnd w:id="15"/>
     </w:p>
     <w:p>
       <w:r>
@@ -2276,23 +3299,7 @@
           <w:b/>
           <w:bCs/>
         </w:rPr>
-        <w:t>&lt;name&gt;</w:t>
-      </w:r>
-      <w:proofErr w:type="spellStart"/>
-      <w:r>
-        <w:rPr>
-          <w:b/>
-          <w:bCs/>
-        </w:rPr>
-        <w:t>yarn.resourcemanager.hostname</w:t>
-      </w:r>
-      <w:proofErr w:type="spellEnd"/>
-      <w:r>
-        <w:rPr>
-          <w:b/>
-          <w:bCs/>
-        </w:rPr>
-        <w:t>&lt;/name&gt;</w:t>
+        <w:t>&lt;name&gt;yarn.resourcemanager.hostname&lt;/name&gt;</w:t>
       </w:r>
     </w:p>
     <w:p>
@@ -2384,128 +3391,1042 @@
           <w:bCs/>
         </w:rPr>
       </w:pPr>
-      <w:proofErr w:type="spellStart"/>
-      <w:r>
-        <w:rPr>
-          <w:b/>
-          <w:bCs/>
-        </w:rPr>
-        <w:t>scp</w:t>
-      </w:r>
-      <w:proofErr w:type="spellEnd"/>
-      <w:r>
-        <w:rPr>
-          <w:b/>
-          <w:bCs/>
+      <w:r>
+        <w:rPr>
+          <w:b/>
+          <w:bCs/>
+        </w:rPr>
+        <w:t>scp yarn-site.xml hadoop-cw@worker-cw:/usr/local/hadoop/etc/hadoop</w:t>
+      </w:r>
+      <w:r>
+        <w:rPr>
+          <w:b/>
+          <w:bCs/>
+        </w:rPr>
+        <w:t>/</w:t>
+      </w:r>
+    </w:p>
+    <w:p/>
+    <w:p>
+      <w:r>
+        <w:t xml:space="preserve">After this, </w:t>
+      </w:r>
+      <w:r>
+        <w:t>we are finished</w:t>
+      </w:r>
+      <w:r>
+        <w:t xml:space="preserve"> for the</w:t>
+      </w:r>
+      <w:r>
+        <w:t xml:space="preserve"> two workers</w:t>
+      </w:r>
+      <w:r>
+        <w:t xml:space="preserve"> and can begin to format and run a hdfs map reduce job.</w:t>
+      </w:r>
+    </w:p>
+    <w:p>
+      <w:pPr>
+        <w:pStyle w:val="Heading2"/>
+        <w:numPr>
+          <w:ilvl w:val="1"/>
+          <w:numId w:val="1"/>
+        </w:numPr>
+      </w:pPr>
+      <w:bookmarkStart w:id="16" w:name="_Toc72400340"/>
+      <w:r>
+        <w:t>– Map Reduce</w:t>
+      </w:r>
+      <w:bookmarkEnd w:id="16"/>
+    </w:p>
+    <w:p>
+      <w:r>
+        <w:t xml:space="preserve">To begin with getting our cluster ready to </w:t>
+      </w:r>
+      <w:r>
+        <w:t>carry</w:t>
+      </w:r>
+      <w:r>
+        <w:t xml:space="preserve"> out a map reduce job, </w:t>
+      </w:r>
+      <w:r>
+        <w:t>there is</w:t>
+      </w:r>
+      <w:r>
+        <w:t xml:space="preserve"> still a few things left to do. The first is so format the main node which sets up the node and looks to see if the worker nodes are ready. This can be done with the following code, which can be executed from anywhere on the main node: </w:t>
+      </w:r>
+    </w:p>
+    <w:p>
+      <w:pPr>
+        <w:pStyle w:val="ListParagraph"/>
+        <w:numPr>
+          <w:ilvl w:val="0"/>
+          <w:numId w:val="16"/>
+        </w:numPr>
+        <w:rPr>
+          <w:b/>
+          <w:bCs/>
+        </w:rPr>
+      </w:pPr>
+      <w:r>
+        <w:rPr>
+          <w:b/>
+          <w:bCs/>
+        </w:rPr>
+        <w:t>hadoop namenode -format</w:t>
+      </w:r>
+    </w:p>
+    <w:p>
+      <w:pPr>
+        <w:jc w:val="center"/>
+        <w:rPr>
+          <w:b/>
+          <w:bCs/>
+        </w:rPr>
+      </w:pPr>
+      <w:r>
+        <w:rPr>
+          <w:noProof/>
+        </w:rPr>
+        <w:lastRenderedPageBreak/>
+        <w:drawing>
+          <wp:inline distT="0" distB="0" distL="0" distR="0" wp14:anchorId="3734F15B" wp14:editId="34B461EA">
+            <wp:extent cx="4680000" cy="2716433"/>
+            <wp:effectExtent l="19050" t="19050" r="25400" b="27305"/>
+            <wp:docPr id="4" name="Picture 4"/>
+            <wp:cNvGraphicFramePr>
+              <a:graphicFrameLocks xmlns:a="http://schemas.openxmlformats.org/drawingml/2006/main" noChangeAspect="1"/>
+            </wp:cNvGraphicFramePr>
+            <a:graphic xmlns:a="http://schemas.openxmlformats.org/drawingml/2006/main">
+              <a:graphicData uri="http://schemas.openxmlformats.org/drawingml/2006/picture">
+                <pic:pic xmlns:pic="http://schemas.openxmlformats.org/drawingml/2006/picture">
+                  <pic:nvPicPr>
+                    <pic:cNvPr id="0" name="Picture 1"/>
+                    <pic:cNvPicPr>
+                      <a:picLocks noChangeAspect="1" noChangeArrowheads="1"/>
+                    </pic:cNvPicPr>
+                  </pic:nvPicPr>
+                  <pic:blipFill>
+                    <a:blip r:embed="rId13">
+                      <a:extLst>
+                        <a:ext uri="{28A0092B-C50C-407E-A947-70E740481C1C}">
+                          <a14:useLocalDpi xmlns:a14="http://schemas.microsoft.com/office/drawing/2010/main" val="0"/>
+                        </a:ext>
+                      </a:extLst>
+                    </a:blip>
+                    <a:srcRect/>
+                    <a:stretch>
+                      <a:fillRect/>
+                    </a:stretch>
+                  </pic:blipFill>
+                  <pic:spPr bwMode="auto">
+                    <a:xfrm>
+                      <a:off x="0" y="0"/>
+                      <a:ext cx="4680000" cy="2716433"/>
+                    </a:xfrm>
+                    <a:prstGeom prst="rect">
+                      <a:avLst/>
+                    </a:prstGeom>
+                    <a:noFill/>
+                    <a:ln w="12700">
+                      <a:solidFill>
+                        <a:schemeClr val="tx1"/>
+                      </a:solidFill>
+                    </a:ln>
+                  </pic:spPr>
+                </pic:pic>
+              </a:graphicData>
+            </a:graphic>
+          </wp:inline>
+        </w:drawing>
+      </w:r>
+    </w:p>
+    <w:p>
+      <w:pPr>
+        <w:jc w:val="center"/>
+      </w:pPr>
+      <w:r>
+        <w:t>(Figure 6 – Hadoop Main Format Response)</w:t>
+      </w:r>
+    </w:p>
+    <w:p>
+      <w:r>
+        <w:t xml:space="preserve">After running this command, we can start the distributed file system (dfs), this can be done with </w:t>
+      </w:r>
+      <w:r>
+        <w:rPr>
+          <w:b/>
+          <w:bCs/>
+        </w:rPr>
+        <w:t>start-dfs.sh</w:t>
+      </w:r>
+      <w:r>
+        <w:t xml:space="preserve"> or </w:t>
+      </w:r>
+      <w:r>
+        <w:rPr>
+          <w:b/>
+          <w:bCs/>
+        </w:rPr>
+        <w:t>start-all.sh</w:t>
+      </w:r>
+      <w:r>
+        <w:t>. This will have an output as seen below:</w:t>
+      </w:r>
+    </w:p>
+    <w:p>
+      <w:pPr>
+        <w:jc w:val="center"/>
+      </w:pPr>
+      <w:r>
+        <w:rPr>
+          <w:noProof/>
+        </w:rPr>
+        <w:drawing>
+          <wp:inline distT="0" distB="0" distL="0" distR="0" wp14:anchorId="40FB1B88" wp14:editId="00EE0B48">
+            <wp:extent cx="4680000" cy="2439306"/>
+            <wp:effectExtent l="19050" t="19050" r="25400" b="18415"/>
+            <wp:docPr id="8" name="Picture 8"/>
+            <wp:cNvGraphicFramePr>
+              <a:graphicFrameLocks xmlns:a="http://schemas.openxmlformats.org/drawingml/2006/main" noChangeAspect="1"/>
+            </wp:cNvGraphicFramePr>
+            <a:graphic xmlns:a="http://schemas.openxmlformats.org/drawingml/2006/main">
+              <a:graphicData uri="http://schemas.openxmlformats.org/drawingml/2006/picture">
+                <pic:pic xmlns:pic="http://schemas.openxmlformats.org/drawingml/2006/picture">
+                  <pic:nvPicPr>
+                    <pic:cNvPr id="0" name="Picture 5"/>
+                    <pic:cNvPicPr>
+                      <a:picLocks noChangeAspect="1" noChangeArrowheads="1"/>
+                    </pic:cNvPicPr>
+                  </pic:nvPicPr>
+                  <pic:blipFill rotWithShape="1">
+                    <a:blip r:embed="rId14">
+                      <a:extLst>
+                        <a:ext uri="{28A0092B-C50C-407E-A947-70E740481C1C}">
+                          <a14:useLocalDpi xmlns:a14="http://schemas.microsoft.com/office/drawing/2010/main" val="0"/>
+                        </a:ext>
+                      </a:extLst>
+                    </a:blip>
+                    <a:srcRect r="58964" b="60520"/>
+                    <a:stretch/>
+                  </pic:blipFill>
+                  <pic:spPr bwMode="auto">
+                    <a:xfrm>
+                      <a:off x="0" y="0"/>
+                      <a:ext cx="4680000" cy="2439306"/>
+                    </a:xfrm>
+                    <a:prstGeom prst="rect">
+                      <a:avLst/>
+                    </a:prstGeom>
+                    <a:noFill/>
+                    <a:ln w="12700">
+                      <a:solidFill>
+                        <a:schemeClr val="tx1"/>
+                      </a:solidFill>
+                    </a:ln>
+                    <a:extLst>
+                      <a:ext uri="{53640926-AAD7-44D8-BBD7-CCE9431645EC}">
+                        <a14:shadowObscured xmlns:a14="http://schemas.microsoft.com/office/drawing/2010/main"/>
+                      </a:ext>
+                    </a:extLst>
+                  </pic:spPr>
+                </pic:pic>
+              </a:graphicData>
+            </a:graphic>
+          </wp:inline>
+        </w:drawing>
+      </w:r>
+    </w:p>
+    <w:p>
+      <w:pPr>
+        <w:jc w:val="center"/>
+      </w:pPr>
+      <w:r>
+        <w:t xml:space="preserve">(Figure 7 – </w:t>
+      </w:r>
+      <w:r>
+        <w:t>s</w:t>
+      </w:r>
+      <w:r>
+        <w:t>tart-</w:t>
+      </w:r>
+      <w:r>
+        <w:t>all</w:t>
+      </w:r>
+      <w:r>
+        <w:t>.sh)</w:t>
+      </w:r>
+    </w:p>
+    <w:p>
+      <w:r>
+        <w:t xml:space="preserve">Now the cluster has been formatted and checked with </w:t>
+      </w:r>
+      <w:r>
+        <w:rPr>
+          <w:b/>
+          <w:bCs/>
+        </w:rPr>
+        <w:t>yarn node -list</w:t>
+      </w:r>
+      <w:r>
+        <w:t xml:space="preserve"> (as seen above), this means our cluster is ready to run a map reduce job</w:t>
+      </w:r>
+      <w:r>
+        <w:t>.</w:t>
+      </w:r>
+    </w:p>
+    <w:p>
+      <w:r>
+        <w:t>To run a map</w:t>
+      </w:r>
+      <w:r>
+        <w:t>-</w:t>
+      </w:r>
+      <w:r>
+        <w:t xml:space="preserve">reduce job, for this example lets run one of the </w:t>
+      </w:r>
+      <w:r>
+        <w:t>built-in</w:t>
+      </w:r>
+      <w:r>
+        <w:t xml:space="preserve"> examples which is to estimate the value of pi. This can be done with the following code:</w:t>
+      </w:r>
+    </w:p>
+    <w:p>
+      <w:pPr>
+        <w:pStyle w:val="ListParagraph"/>
+        <w:numPr>
+          <w:ilvl w:val="0"/>
+          <w:numId w:val="16"/>
+        </w:numPr>
+        <w:rPr>
+          <w:b/>
+          <w:bCs/>
+        </w:rPr>
+      </w:pPr>
+      <w:r>
+        <w:rPr>
+          <w:b/>
+          <w:bCs/>
+        </w:rPr>
+        <w:t>yarn jar /usr/local/hadoop/share/hadoop/mapreduce/hadoop-mapreduce-examples-3.2.2.jar pi 16 50000</w:t>
+      </w:r>
+    </w:p>
+    <w:p>
+      <w:r>
+        <w:t>W</w:t>
+      </w:r>
+      <w:r>
+        <w:t xml:space="preserve">here </w:t>
+      </w:r>
+      <w:r>
+        <w:t>we are running a yarn jar file to estimate pi, with 16 map tasks and 50000 examples.</w:t>
+      </w:r>
+      <w:r>
+        <w:t xml:space="preserve"> Hopefully, you get no errors, and the output will look like the figure below.</w:t>
+      </w:r>
+    </w:p>
+    <w:p>
+      <w:pPr>
+        <w:jc w:val="center"/>
+        <w:rPr>
+          <w:noProof/>
+        </w:rPr>
+      </w:pPr>
+    </w:p>
+    <w:p>
+      <w:pPr>
+        <w:jc w:val="center"/>
+      </w:pPr>
+      <w:r>
+        <w:rPr>
+          <w:noProof/>
+        </w:rPr>
+        <w:lastRenderedPageBreak/>
+        <w:drawing>
+          <wp:inline distT="0" distB="0" distL="0" distR="0" wp14:anchorId="455B72AE" wp14:editId="6E2434F4">
+            <wp:extent cx="5259629" cy="1264920"/>
+            <wp:effectExtent l="0" t="0" r="0" b="0"/>
+            <wp:docPr id="9" name="Picture 9"/>
+            <wp:cNvGraphicFramePr>
+              <a:graphicFrameLocks xmlns:a="http://schemas.openxmlformats.org/drawingml/2006/main" noChangeAspect="1"/>
+            </wp:cNvGraphicFramePr>
+            <a:graphic xmlns:a="http://schemas.openxmlformats.org/drawingml/2006/main">
+              <a:graphicData uri="http://schemas.openxmlformats.org/drawingml/2006/picture">
+                <pic:pic xmlns:pic="http://schemas.openxmlformats.org/drawingml/2006/picture">
+                  <pic:nvPicPr>
+                    <pic:cNvPr id="0" name="Picture 7"/>
+                    <pic:cNvPicPr>
+                      <a:picLocks noChangeAspect="1" noChangeArrowheads="1"/>
+                    </pic:cNvPicPr>
+                  </pic:nvPicPr>
+                  <pic:blipFill rotWithShape="1">
+                    <a:blip r:embed="rId15">
+                      <a:extLst>
+                        <a:ext uri="{28A0092B-C50C-407E-A947-70E740481C1C}">
+                          <a14:useLocalDpi xmlns:a14="http://schemas.microsoft.com/office/drawing/2010/main" val="0"/>
+                        </a:ext>
+                      </a:extLst>
+                    </a:blip>
+                    <a:srcRect r="8189" b="61915"/>
+                    <a:stretch/>
+                  </pic:blipFill>
+                  <pic:spPr bwMode="auto">
+                    <a:xfrm>
+                      <a:off x="0" y="0"/>
+                      <a:ext cx="5262165" cy="1265530"/>
+                    </a:xfrm>
+                    <a:prstGeom prst="rect">
+                      <a:avLst/>
+                    </a:prstGeom>
+                    <a:noFill/>
+                    <a:ln>
+                      <a:noFill/>
+                    </a:ln>
+                    <a:extLst>
+                      <a:ext uri="{53640926-AAD7-44D8-BBD7-CCE9431645EC}">
+                        <a14:shadowObscured xmlns:a14="http://schemas.microsoft.com/office/drawing/2010/main"/>
+                      </a:ext>
+                    </a:extLst>
+                  </pic:spPr>
+                </pic:pic>
+              </a:graphicData>
+            </a:graphic>
+          </wp:inline>
+        </w:drawing>
+      </w:r>
+    </w:p>
+    <w:p>
+      <w:pPr>
+        <w:jc w:val="center"/>
+      </w:pPr>
+      <w:r>
+        <w:t>(Figure 8 – Map Reduce Job Running)</w:t>
+      </w:r>
+    </w:p>
+    <w:p>
+      <w:r>
+        <w:t>With the end looking like this:</w:t>
+      </w:r>
+    </w:p>
+    <w:p>
+      <w:pPr>
+        <w:jc w:val="center"/>
+        <w:rPr>
+          <w:noProof/>
+        </w:rPr>
+      </w:pPr>
+    </w:p>
+    <w:p>
+      <w:pPr>
+        <w:jc w:val="center"/>
+      </w:pPr>
+      <w:r>
+        <w:rPr>
+          <w:noProof/>
+        </w:rPr>
+        <w:drawing>
+          <wp:inline distT="0" distB="0" distL="0" distR="0" wp14:anchorId="6838B76D" wp14:editId="72EECD0E">
+            <wp:extent cx="3013862" cy="3322955"/>
+            <wp:effectExtent l="0" t="0" r="0" b="0"/>
+            <wp:docPr id="10" name="Picture 10"/>
+            <wp:cNvGraphicFramePr>
+              <a:graphicFrameLocks xmlns:a="http://schemas.openxmlformats.org/drawingml/2006/main" noChangeAspect="1"/>
+            </wp:cNvGraphicFramePr>
+            <a:graphic xmlns:a="http://schemas.openxmlformats.org/drawingml/2006/main">
+              <a:graphicData uri="http://schemas.openxmlformats.org/drawingml/2006/picture">
+                <pic:pic xmlns:pic="http://schemas.openxmlformats.org/drawingml/2006/picture">
+                  <pic:nvPicPr>
+                    <pic:cNvPr id="0" name="Picture 9"/>
+                    <pic:cNvPicPr>
+                      <a:picLocks noChangeAspect="1" noChangeArrowheads="1"/>
+                    </pic:cNvPicPr>
+                  </pic:nvPicPr>
+                  <pic:blipFill rotWithShape="1">
+                    <a:blip r:embed="rId16">
+                      <a:extLst>
+                        <a:ext uri="{28A0092B-C50C-407E-A947-70E740481C1C}">
+                          <a14:useLocalDpi xmlns:a14="http://schemas.microsoft.com/office/drawing/2010/main" val="0"/>
+                        </a:ext>
+                      </a:extLst>
+                    </a:blip>
+                    <a:srcRect r="47416"/>
+                    <a:stretch/>
+                  </pic:blipFill>
+                  <pic:spPr bwMode="auto">
+                    <a:xfrm>
+                      <a:off x="0" y="0"/>
+                      <a:ext cx="3013862" cy="3322955"/>
+                    </a:xfrm>
+                    <a:prstGeom prst="rect">
+                      <a:avLst/>
+                    </a:prstGeom>
+                    <a:noFill/>
+                    <a:ln>
+                      <a:noFill/>
+                    </a:ln>
+                    <a:extLst>
+                      <a:ext uri="{53640926-AAD7-44D8-BBD7-CCE9431645EC}">
+                        <a14:shadowObscured xmlns:a14="http://schemas.microsoft.com/office/drawing/2010/main"/>
+                      </a:ext>
+                    </a:extLst>
+                  </pic:spPr>
+                </pic:pic>
+              </a:graphicData>
+            </a:graphic>
+          </wp:inline>
+        </w:drawing>
+      </w:r>
+    </w:p>
+    <w:p>
+      <w:pPr>
+        <w:jc w:val="center"/>
+      </w:pPr>
+      <w:r>
+        <w:t>(Figure 9 – Map Reduce Job Finished)</w:t>
+      </w:r>
+    </w:p>
+    <w:p>
+      <w:r>
+        <w:t xml:space="preserve">This concludes this section of the report which looks to set up a </w:t>
+      </w:r>
+      <w:r>
+        <w:t>3-node</w:t>
+      </w:r>
+      <w:r>
+        <w:t xml:space="preserve"> cluster and run a map reduce task.</w:t>
+      </w:r>
+      <w:r>
+        <w:t xml:space="preserve"> With the 3 nodes and their system resources found below:</w:t>
+      </w:r>
+    </w:p>
+    <w:p>
+      <w:pPr>
+        <w:jc w:val="center"/>
+        <w:rPr>
+          <w:noProof/>
+        </w:rPr>
+      </w:pPr>
+    </w:p>
+    <w:p>
+      <w:pPr>
+        <w:jc w:val="center"/>
+      </w:pPr>
+      <w:r>
+        <w:rPr>
+          <w:noProof/>
+        </w:rPr>
+        <w:lastRenderedPageBreak/>
+        <w:drawing>
+          <wp:inline distT="0" distB="0" distL="0" distR="0" wp14:anchorId="53A9A746" wp14:editId="611CDE87">
+            <wp:extent cx="5400000" cy="3447854"/>
+            <wp:effectExtent l="0" t="0" r="0" b="635"/>
+            <wp:docPr id="11" name="Picture 11"/>
+            <wp:cNvGraphicFramePr>
+              <a:graphicFrameLocks xmlns:a="http://schemas.openxmlformats.org/drawingml/2006/main" noChangeAspect="1"/>
+            </wp:cNvGraphicFramePr>
+            <a:graphic xmlns:a="http://schemas.openxmlformats.org/drawingml/2006/main">
+              <a:graphicData uri="http://schemas.openxmlformats.org/drawingml/2006/picture">
+                <pic:pic xmlns:pic="http://schemas.openxmlformats.org/drawingml/2006/picture">
+                  <pic:nvPicPr>
+                    <pic:cNvPr id="0" name="Picture 11"/>
+                    <pic:cNvPicPr>
+                      <a:picLocks noChangeAspect="1" noChangeArrowheads="1"/>
+                    </pic:cNvPicPr>
+                  </pic:nvPicPr>
+                  <pic:blipFill rotWithShape="1">
+                    <a:blip r:embed="rId17" cstate="print">
+                      <a:extLst>
+                        <a:ext uri="{28A0092B-C50C-407E-A947-70E740481C1C}">
+                          <a14:useLocalDpi xmlns:a14="http://schemas.microsoft.com/office/drawing/2010/main" val="0"/>
+                        </a:ext>
+                      </a:extLst>
+                    </a:blip>
+                    <a:srcRect r="15197"/>
+                    <a:stretch/>
+                  </pic:blipFill>
+                  <pic:spPr bwMode="auto">
+                    <a:xfrm>
+                      <a:off x="0" y="0"/>
+                      <a:ext cx="5400000" cy="3447854"/>
+                    </a:xfrm>
+                    <a:prstGeom prst="rect">
+                      <a:avLst/>
+                    </a:prstGeom>
+                    <a:noFill/>
+                    <a:ln>
+                      <a:noFill/>
+                    </a:ln>
+                    <a:extLst>
+                      <a:ext uri="{53640926-AAD7-44D8-BBD7-CCE9431645EC}">
+                        <a14:shadowObscured xmlns:a14="http://schemas.microsoft.com/office/drawing/2010/main"/>
+                      </a:ext>
+                    </a:extLst>
+                  </pic:spPr>
+                </pic:pic>
+              </a:graphicData>
+            </a:graphic>
+          </wp:inline>
+        </w:drawing>
+      </w:r>
+    </w:p>
+    <w:p>
+      <w:pPr>
+        <w:jc w:val="center"/>
+      </w:pPr>
+      <w:r>
+        <w:t>(Figure 10 – 3 Node Cluster System Resources)</w:t>
+      </w:r>
+    </w:p>
+    <w:p>
+      <w:pPr>
+        <w:rPr>
+          <w:rFonts w:asciiTheme="majorHAnsi" w:eastAsiaTheme="majorEastAsia" w:hAnsiTheme="majorHAnsi" w:cstheme="majorBidi"/>
+          <w:color w:val="2F5496" w:themeColor="accent1" w:themeShade="BF"/>
+          <w:sz w:val="32"/>
+          <w:szCs w:val="32"/>
+        </w:rPr>
+      </w:pPr>
+      <w:bookmarkStart w:id="17" w:name="_Toc72400341"/>
+      <w:r>
+        <w:br w:type="page"/>
+      </w:r>
+    </w:p>
+    <w:p>
+      <w:pPr>
+        <w:pStyle w:val="Heading1"/>
+        <w:numPr>
+          <w:ilvl w:val="0"/>
+          <w:numId w:val="1"/>
+        </w:numPr>
+      </w:pPr>
+      <w:r>
+        <w:lastRenderedPageBreak/>
+        <w:t xml:space="preserve">– </w:t>
+      </w:r>
+      <w:bookmarkEnd w:id="17"/>
+      <w:r>
+        <w:t>Experiment 2</w:t>
+      </w:r>
+    </w:p>
+    <w:p>
+      <w:r>
+        <w:t xml:space="preserve">This section of the report will go over how to stream tweets from the website </w:t>
+      </w:r>
+      <w:hyperlink r:id="rId18" w:history="1">
+        <w:r>
+          <w:rPr>
+            <w:rStyle w:val="Hyperlink"/>
+          </w:rPr>
+          <w:t>Twitter</w:t>
+        </w:r>
+      </w:hyperlink>
+      <w:r>
+        <w:t xml:space="preserve"> using their </w:t>
+      </w:r>
+      <w:hyperlink r:id="rId19" w:history="1">
+        <w:r>
+          <w:rPr>
+            <w:rStyle w:val="Hyperlink"/>
+          </w:rPr>
+          <w:t>API</w:t>
+        </w:r>
+      </w:hyperlink>
+      <w:r>
+        <w:t xml:space="preserve"> with a third-party API called </w:t>
+      </w:r>
+      <w:hyperlink r:id="rId20" w:history="1">
+        <w:r>
+          <w:rPr>
+            <w:rStyle w:val="Hyperlink"/>
+          </w:rPr>
+          <w:t>Tweepy</w:t>
+        </w:r>
+      </w:hyperlink>
+      <w:r>
+        <w:t>.</w:t>
+      </w:r>
+      <w:r>
+        <w:t xml:space="preserve"> This will be done using a </w:t>
+      </w:r>
+      <w:hyperlink r:id="rId21" w:history="1">
+        <w:r>
+          <w:rPr>
+            <w:rStyle w:val="Hyperlink"/>
+          </w:rPr>
+          <w:t>J</w:t>
+        </w:r>
+        <w:r>
+          <w:rPr>
+            <w:rStyle w:val="Hyperlink"/>
+          </w:rPr>
+          <w:t>upyter</w:t>
+        </w:r>
+        <w:r>
+          <w:rPr>
+            <w:rStyle w:val="Hyperlink"/>
+          </w:rPr>
+          <w:t>-N</w:t>
+        </w:r>
+        <w:r>
+          <w:rPr>
+            <w:rStyle w:val="Hyperlink"/>
+          </w:rPr>
+          <w:t>otebook</w:t>
+        </w:r>
+      </w:hyperlink>
+      <w:r>
+        <w:t xml:space="preserve"> and python, which is being run from the package </w:t>
+      </w:r>
+      <w:hyperlink r:id="rId22" w:history="1">
+        <w:r>
+          <w:rPr>
+            <w:rStyle w:val="Hyperlink"/>
+          </w:rPr>
+          <w:t>A</w:t>
+        </w:r>
+        <w:r>
+          <w:rPr>
+            <w:rStyle w:val="Hyperlink"/>
+          </w:rPr>
+          <w:t>naconda</w:t>
+        </w:r>
+      </w:hyperlink>
+    </w:p>
+    <w:p/>
+    <w:p>
+      <w:pPr>
+        <w:rPr>
+          <w:rFonts w:asciiTheme="majorHAnsi" w:eastAsiaTheme="majorEastAsia" w:hAnsiTheme="majorHAnsi" w:cstheme="majorBidi"/>
+          <w:color w:val="2F5496" w:themeColor="accent1" w:themeShade="BF"/>
+          <w:sz w:val="32"/>
+          <w:szCs w:val="32"/>
+        </w:rPr>
+      </w:pPr>
+      <w:bookmarkStart w:id="18" w:name="_Toc72400342"/>
+      <w:r>
+        <w:br w:type="page"/>
+      </w:r>
+    </w:p>
+    <w:p>
+      <w:pPr>
+        <w:pStyle w:val="Heading1"/>
+      </w:pPr>
+      <w:r>
+        <w:lastRenderedPageBreak/>
+        <w:t>X – References</w:t>
+      </w:r>
+    </w:p>
+    <w:p>
+      <w:r>
+        <w:t xml:space="preserve">Anaconda (2021) </w:t>
+      </w:r>
+      <w:r>
+        <w:rPr>
+          <w:i/>
+          <w:iCs/>
+        </w:rPr>
+        <w:t>Data science technology for</w:t>
+      </w:r>
+      <w:r>
+        <w:rPr>
+          <w:i/>
+          <w:iCs/>
         </w:rPr>
         <w:t xml:space="preserve"> </w:t>
       </w:r>
       <w:r>
         <w:rPr>
-          <w:b/>
-          <w:bCs/>
-        </w:rPr>
-        <w:t>yarn-site.xml</w:t>
-      </w:r>
-      <w:r>
-        <w:rPr>
-          <w:b/>
-          <w:bCs/>
+          <w:i/>
+          <w:iCs/>
+        </w:rPr>
+        <w:t>human sensemaking</w:t>
+      </w:r>
+      <w:r>
+        <w:t>.</w:t>
+      </w:r>
+      <w:r>
+        <w:rPr>
+          <w:i/>
+          <w:iCs/>
         </w:rPr>
         <w:t xml:space="preserve"> </w:t>
       </w:r>
-      <w:proofErr w:type="spellStart"/>
-      <w:r>
-        <w:rPr>
-          <w:b/>
-          <w:bCs/>
-        </w:rPr>
-        <w:t>hadoop-cw@worker-cw</w:t>
-      </w:r>
-      <w:proofErr w:type="spellEnd"/>
-      <w:r>
-        <w:rPr>
-          <w:b/>
-          <w:bCs/>
-        </w:rPr>
-        <w:t>:/</w:t>
-      </w:r>
-      <w:proofErr w:type="spellStart"/>
-      <w:r>
-        <w:rPr>
-          <w:b/>
-          <w:bCs/>
-        </w:rPr>
-        <w:t>usr</w:t>
-      </w:r>
-      <w:proofErr w:type="spellEnd"/>
-      <w:r>
-        <w:rPr>
-          <w:b/>
-          <w:bCs/>
-        </w:rPr>
-        <w:t>/local/hadoop/etc/hadoop</w:t>
-      </w:r>
-      <w:r>
-        <w:rPr>
-          <w:b/>
-          <w:bCs/>
-        </w:rPr>
-        <w:t>/</w:t>
-      </w:r>
-    </w:p>
-    <w:p/>
-    <w:p>
-      <w:r>
-        <w:t xml:space="preserve">After this, </w:t>
-      </w:r>
-      <w:r>
-        <w:t>we are finished</w:t>
-      </w:r>
-      <w:r>
-        <w:t xml:space="preserve"> for the worker</w:t>
-      </w:r>
-    </w:p>
-    <w:p/>
-    <w:p/>
-    <w:p>
+      <w:r>
+        <w:t xml:space="preserve">Available at: </w:t>
+      </w:r>
+      <w:hyperlink r:id="rId23" w:history="1">
+        <w:r>
+          <w:rPr>
+            <w:rStyle w:val="Hyperlink"/>
+          </w:rPr>
+          <w:t>https://www.anaconda.com/</w:t>
+        </w:r>
+      </w:hyperlink>
+      <w:r>
+        <w:t xml:space="preserve"> (Accessed 23/04/2021)</w:t>
+      </w:r>
+    </w:p>
+    <w:p>
+      <w:r>
+        <w:t xml:space="preserve">Jupyter (2021) </w:t>
+      </w:r>
+      <w:r>
+        <w:rPr>
+          <w:i/>
+          <w:iCs/>
+        </w:rPr>
+        <w:t>Jupyter.</w:t>
+      </w:r>
+      <w:r>
+        <w:t xml:space="preserve"> Available at: </w:t>
+      </w:r>
+      <w:hyperlink r:id="rId24" w:history="1">
+        <w:r>
+          <w:rPr>
+            <w:rStyle w:val="Hyperlink"/>
+          </w:rPr>
+          <w:t>https://jupyter.org/</w:t>
+        </w:r>
+      </w:hyperlink>
+      <w:r>
+        <w:t xml:space="preserve"> (Accessed 23/04/2021)</w:t>
+      </w:r>
+    </w:p>
+    <w:p>
+      <w:r>
+        <w:t xml:space="preserve">Tweepy (2021) </w:t>
+      </w:r>
+      <w:r>
+        <w:rPr>
+          <w:i/>
+          <w:iCs/>
+        </w:rPr>
+        <w:t>Tweepy Documentation</w:t>
+      </w:r>
+      <w:r>
+        <w:t xml:space="preserve">. Available at: </w:t>
+      </w:r>
+      <w:hyperlink r:id="rId25" w:history="1">
+        <w:r>
+          <w:rPr>
+            <w:rStyle w:val="Hyperlink"/>
+          </w:rPr>
+          <w:t>https://docs.tweepy.org/en/latest/index.html</w:t>
+        </w:r>
+      </w:hyperlink>
+      <w:r>
+        <w:t xml:space="preserve"> (Accessed 23/04/2021)</w:t>
+      </w:r>
+    </w:p>
+    <w:p>
+      <w:r>
+        <w:t xml:space="preserve">Twitter (2021) </w:t>
+      </w:r>
+      <w:r>
+        <w:rPr>
+          <w:i/>
+          <w:iCs/>
+        </w:rPr>
+        <w:t>Happening now</w:t>
+      </w:r>
+      <w:r>
+        <w:t xml:space="preserve"> – Join Twitter today. Available at: </w:t>
+      </w:r>
+      <w:hyperlink r:id="rId26" w:history="1">
+        <w:r>
+          <w:rPr>
+            <w:rStyle w:val="Hyperlink"/>
+          </w:rPr>
+          <w:t>https://twitter.com/</w:t>
+        </w:r>
+      </w:hyperlink>
+      <w:r>
+        <w:t xml:space="preserve"> (Accessed 23/04/2021)</w:t>
+      </w:r>
+    </w:p>
+    <w:p>
+      <w:r>
+        <w:t xml:space="preserve">Twitter Developer (2021) </w:t>
+      </w:r>
+      <w:r>
+        <w:rPr>
+          <w:i/>
+          <w:iCs/>
+        </w:rPr>
+        <w:t>Developer Portal</w:t>
+      </w:r>
+      <w:r>
+        <w:t xml:space="preserve">. Available at: </w:t>
+      </w:r>
+      <w:hyperlink r:id="rId27" w:history="1">
+        <w:r>
+          <w:rPr>
+            <w:rStyle w:val="Hyperlink"/>
+          </w:rPr>
+          <w:t>https://developer.twitter.com/en/portal/dashboard</w:t>
+        </w:r>
+      </w:hyperlink>
+      <w:r>
+        <w:t xml:space="preserve"> (Accessed 23/04/2021)</w:t>
+      </w:r>
+    </w:p>
+    <w:p>
+      <w:pPr>
+        <w:rPr>
+          <w:rFonts w:asciiTheme="majorHAnsi" w:eastAsiaTheme="majorEastAsia" w:hAnsiTheme="majorHAnsi" w:cstheme="majorBidi"/>
+          <w:color w:val="2F5496" w:themeColor="accent1" w:themeShade="BF"/>
+          <w:sz w:val="32"/>
+          <w:szCs w:val="32"/>
+        </w:rPr>
+      </w:pPr>
+      <w:r>
+        <w:br w:type="page"/>
+      </w:r>
+    </w:p>
+    <w:p>
+      <w:pPr>
+        <w:pStyle w:val="Heading1"/>
+      </w:pPr>
+      <w:r>
+        <w:lastRenderedPageBreak/>
+        <w:t xml:space="preserve">X - </w:t>
+      </w:r>
       <w:r>
         <w:t>Software</w:t>
       </w:r>
+      <w:bookmarkEnd w:id="18"/>
     </w:p>
     <w:p>
       <w:pPr>
         <w:pStyle w:val="Heading2"/>
       </w:pPr>
-      <w:bookmarkStart w:id="2" w:name="_x.1_-_VirtualBox"/>
-      <w:bookmarkEnd w:id="2"/>
+      <w:bookmarkStart w:id="19" w:name="_x.1_-_VirtualBox"/>
+      <w:bookmarkStart w:id="20" w:name="_Toc72400343"/>
+      <w:bookmarkEnd w:id="19"/>
       <w:r>
         <w:t xml:space="preserve">x.1 - </w:t>
       </w:r>
       <w:r>
         <w:t xml:space="preserve">VirtualBox – </w:t>
       </w:r>
-      <w:r>
-        <w:t>Version</w:t>
-      </w:r>
-      <w:r>
-        <w:t>:</w:t>
-      </w:r>
-      <w:r>
-        <w:t xml:space="preserve"> 6.1.18 r142142 (Qt5.6.2)</w:t>
+      <w:bookmarkEnd w:id="20"/>
+      <w:r>
+        <w:t>Version 6.1.22 r144080 (Qt5.6.2)</w:t>
+      </w:r>
+    </w:p>
+    <w:p>
+      <w:pPr>
+        <w:jc w:val="center"/>
+      </w:pPr>
+      <w:r>
+        <w:rPr>
+          <w:noProof/>
+        </w:rPr>
+        <w:drawing>
+          <wp:inline distT="0" distB="0" distL="0" distR="0" wp14:anchorId="1958EA70" wp14:editId="19A3D5A9">
+            <wp:extent cx="4680000" cy="3732178"/>
+            <wp:effectExtent l="19050" t="19050" r="25400" b="20955"/>
+            <wp:docPr id="12" name="Picture 12"/>
+            <wp:cNvGraphicFramePr>
+              <a:graphicFrameLocks xmlns:a="http://schemas.openxmlformats.org/drawingml/2006/main" noChangeAspect="1"/>
+            </wp:cNvGraphicFramePr>
+            <a:graphic xmlns:a="http://schemas.openxmlformats.org/drawingml/2006/main">
+              <a:graphicData uri="http://schemas.openxmlformats.org/drawingml/2006/picture">
+                <pic:pic xmlns:pic="http://schemas.openxmlformats.org/drawingml/2006/picture">
+                  <pic:nvPicPr>
+                    <pic:cNvPr id="1" name=""/>
+                    <pic:cNvPicPr/>
+                  </pic:nvPicPr>
+                  <pic:blipFill>
+                    <a:blip r:embed="rId28"/>
+                    <a:stretch>
+                      <a:fillRect/>
+                    </a:stretch>
+                  </pic:blipFill>
+                  <pic:spPr>
+                    <a:xfrm>
+                      <a:off x="0" y="0"/>
+                      <a:ext cx="4680000" cy="3732178"/>
+                    </a:xfrm>
+                    <a:prstGeom prst="rect">
+                      <a:avLst/>
+                    </a:prstGeom>
+                    <a:ln w="12700">
+                      <a:solidFill>
+                        <a:schemeClr val="tx1"/>
+                      </a:solidFill>
+                    </a:ln>
+                  </pic:spPr>
+                </pic:pic>
+              </a:graphicData>
+            </a:graphic>
+          </wp:inline>
+        </w:drawing>
       </w:r>
     </w:p>
     <w:p>
       <w:pPr>
         <w:pStyle w:val="Heading2"/>
       </w:pPr>
-      <w:bookmarkStart w:id="3" w:name="_x.2_-_Windows"/>
-      <w:bookmarkEnd w:id="3"/>
+      <w:bookmarkStart w:id="21" w:name="_x.2_-_Windows"/>
+      <w:bookmarkStart w:id="22" w:name="_Toc72400344"/>
+      <w:bookmarkEnd w:id="21"/>
       <w:r>
         <w:t xml:space="preserve">x.2 - </w:t>
       </w:r>
       <w:r>
         <w:t>Windows Terminal - Version: 1.7.1033.0</w:t>
+      </w:r>
+      <w:bookmarkEnd w:id="22"/>
+    </w:p>
+    <w:p>
+      <w:pPr>
+        <w:jc w:val="center"/>
+      </w:pPr>
+      <w:r>
+        <w:rPr>
+          <w:noProof/>
+        </w:rPr>
+        <w:drawing>
+          <wp:inline distT="0" distB="0" distL="0" distR="0" wp14:anchorId="2495A8B4" wp14:editId="364D9707">
+            <wp:extent cx="4680000" cy="2660953"/>
+            <wp:effectExtent l="19050" t="19050" r="25400" b="25400"/>
+            <wp:docPr id="13" name="Picture 13"/>
+            <wp:cNvGraphicFramePr>
+              <a:graphicFrameLocks xmlns:a="http://schemas.openxmlformats.org/drawingml/2006/main" noChangeAspect="1"/>
+            </wp:cNvGraphicFramePr>
+            <a:graphic xmlns:a="http://schemas.openxmlformats.org/drawingml/2006/main">
+              <a:graphicData uri="http://schemas.openxmlformats.org/drawingml/2006/picture">
+                <pic:pic xmlns:pic="http://schemas.openxmlformats.org/drawingml/2006/picture">
+                  <pic:nvPicPr>
+                    <pic:cNvPr id="1" name=""/>
+                    <pic:cNvPicPr/>
+                  </pic:nvPicPr>
+                  <pic:blipFill>
+                    <a:blip r:embed="rId29"/>
+                    <a:stretch>
+                      <a:fillRect/>
+                    </a:stretch>
+                  </pic:blipFill>
+                  <pic:spPr>
+                    <a:xfrm>
+                      <a:off x="0" y="0"/>
+                      <a:ext cx="4680000" cy="2660953"/>
+                    </a:xfrm>
+                    <a:prstGeom prst="rect">
+                      <a:avLst/>
+                    </a:prstGeom>
+                    <a:ln w="19050">
+                      <a:solidFill>
+                        <a:schemeClr val="tx1"/>
+                      </a:solidFill>
+                    </a:ln>
+                  </pic:spPr>
+                </pic:pic>
+              </a:graphicData>
+            </a:graphic>
+          </wp:inline>
+        </w:drawing>
       </w:r>
     </w:p>
     <w:sectPr>
@@ -2521,6 +4442,119 @@
 <file path=word/numbering.xml><?xml version="1.0" encoding="utf-8"?>
 <w:numbering xmlns:wpc="http://schemas.microsoft.com/office/word/2010/wordprocessingCanvas" xmlns:cx="http://schemas.microsoft.com/office/drawing/2014/chartex" xmlns:cx1="http://schemas.microsoft.com/office/drawing/2015/9/8/chartex" xmlns:cx2="http://schemas.microsoft.com/office/drawing/2015/10/21/chartex" xmlns:cx3="http://schemas.microsoft.com/office/drawing/2016/5/9/chartex" xmlns:cx4="http://schemas.microsoft.com/office/drawing/2016/5/10/chartex" xmlns:cx5="http://schemas.microsoft.com/office/drawing/2016/5/11/chartex" xmlns:cx6="http://schemas.microsoft.com/office/drawing/2016/5/12/chartex" xmlns:cx7="http://schemas.microsoft.com/office/drawing/2016/5/13/chartex" xmlns:cx8="http://schemas.microsoft.com/office/drawing/2016/5/14/chartex" xmlns:mc="http://schemas.openxmlformats.org/markup-compatibility/2006" xmlns:aink="http://schemas.microsoft.com/office/drawing/2016/ink" xmlns:am3d="http://schemas.microsoft.com/office/drawing/2017/model3d" xmlns:o="urn:schemas-microsoft-com:office:office" xmlns:r="http://schemas.openxmlformats.org/officeDocument/2006/relationships" xmlns:m="http://schemas.openxmlformats.org/officeDocument/2006/math" xmlns:v="urn:schemas-microsoft-com:vml" xmlns:wp14="http://schemas.microsoft.com/office/word/2010/wordprocessingDrawing" xmlns:wp="http://schemas.openxmlformats.org/drawingml/2006/wordprocessingDrawing" xmlns:w10="urn:schemas-microsoft-com:office:word" xmlns:w="http://schemas.openxmlformats.org/wordprocessingml/2006/main" xmlns:w14="http://schemas.microsoft.com/office/word/2010/wordml" xmlns:w15="http://schemas.microsoft.com/office/word/2012/wordml" xmlns:w16cex="http://schemas.microsoft.com/office/word/2018/wordml/cex" xmlns:w16cid="http://schemas.microsoft.com/office/word/2016/wordml/cid" xmlns:w16="http://schemas.microsoft.com/office/word/2018/wordml" xmlns:w16sdtdh="http://schemas.microsoft.com/office/word/2020/wordml/sdtdatahash" xmlns:w16se="http://schemas.microsoft.com/office/word/2015/wordml/symex" xmlns:wpg="http://schemas.microsoft.com/office/word/2010/wordprocessingGroup" xmlns:wpi="http://schemas.microsoft.com/office/word/2010/wordprocessingInk" xmlns:wne="http://schemas.microsoft.com/office/word/2006/wordml" xmlns:wps="http://schemas.microsoft.com/office/word/2010/wordprocessingShape" mc:Ignorable="w14 w15 w16se w16cid w16 w16cex w16sdtdh wp14">
   <w:abstractNum w:abstractNumId="0" w15:restartNumberingAfterBreak="0">
+    <w:nsid w:val="018744B0"/>
+    <w:multiLevelType w:val="multilevel"/>
+    <w:tmpl w:val="AF084B24"/>
+    <w:lvl w:ilvl="0">
+      <w:start w:val="1"/>
+      <w:numFmt w:val="decimal"/>
+      <w:lvlText w:val="%1"/>
+      <w:lvlJc w:val="left"/>
+      <w:pPr>
+        <w:ind w:left="360" w:hanging="360"/>
+      </w:pPr>
+      <w:rPr>
+        <w:rFonts w:hint="default"/>
+      </w:rPr>
+    </w:lvl>
+    <w:lvl w:ilvl="1">
+      <w:start w:val="1"/>
+      <w:numFmt w:val="decimal"/>
+      <w:lvlText w:val="%1.%2"/>
+      <w:lvlJc w:val="left"/>
+      <w:pPr>
+        <w:ind w:left="360" w:hanging="360"/>
+      </w:pPr>
+      <w:rPr>
+        <w:rFonts w:hint="default"/>
+      </w:rPr>
+    </w:lvl>
+    <w:lvl w:ilvl="2">
+      <w:start w:val="1"/>
+      <w:numFmt w:val="decimal"/>
+      <w:lvlText w:val="%1.%2.%3"/>
+      <w:lvlJc w:val="left"/>
+      <w:pPr>
+        <w:ind w:left="720" w:hanging="720"/>
+      </w:pPr>
+      <w:rPr>
+        <w:rFonts w:hint="default"/>
+      </w:rPr>
+    </w:lvl>
+    <w:lvl w:ilvl="3">
+      <w:start w:val="1"/>
+      <w:numFmt w:val="decimal"/>
+      <w:lvlText w:val="%1.%2.%3.%4"/>
+      <w:lvlJc w:val="left"/>
+      <w:pPr>
+        <w:ind w:left="720" w:hanging="720"/>
+      </w:pPr>
+      <w:rPr>
+        <w:rFonts w:hint="default"/>
+      </w:rPr>
+    </w:lvl>
+    <w:lvl w:ilvl="4">
+      <w:start w:val="1"/>
+      <w:numFmt w:val="decimal"/>
+      <w:lvlText w:val="%1.%2.%3.%4.%5"/>
+      <w:lvlJc w:val="left"/>
+      <w:pPr>
+        <w:ind w:left="1080" w:hanging="1080"/>
+      </w:pPr>
+      <w:rPr>
+        <w:rFonts w:hint="default"/>
+      </w:rPr>
+    </w:lvl>
+    <w:lvl w:ilvl="5">
+      <w:start w:val="1"/>
+      <w:numFmt w:val="decimal"/>
+      <w:lvlText w:val="%1.%2.%3.%4.%5.%6"/>
+      <w:lvlJc w:val="left"/>
+      <w:pPr>
+        <w:ind w:left="1440" w:hanging="1440"/>
+      </w:pPr>
+      <w:rPr>
+        <w:rFonts w:hint="default"/>
+      </w:rPr>
+    </w:lvl>
+    <w:lvl w:ilvl="6">
+      <w:start w:val="1"/>
+      <w:numFmt w:val="decimal"/>
+      <w:lvlText w:val="%1.%2.%3.%4.%5.%6.%7"/>
+      <w:lvlJc w:val="left"/>
+      <w:pPr>
+        <w:ind w:left="1440" w:hanging="1440"/>
+      </w:pPr>
+      <w:rPr>
+        <w:rFonts w:hint="default"/>
+      </w:rPr>
+    </w:lvl>
+    <w:lvl w:ilvl="7">
+      <w:start w:val="1"/>
+      <w:numFmt w:val="decimal"/>
+      <w:lvlText w:val="%1.%2.%3.%4.%5.%6.%7.%8"/>
+      <w:lvlJc w:val="left"/>
+      <w:pPr>
+        <w:ind w:left="1800" w:hanging="1800"/>
+      </w:pPr>
+      <w:rPr>
+        <w:rFonts w:hint="default"/>
+      </w:rPr>
+    </w:lvl>
+    <w:lvl w:ilvl="8">
+      <w:start w:val="1"/>
+      <w:numFmt w:val="decimal"/>
+      <w:lvlText w:val="%1.%2.%3.%4.%5.%6.%7.%8.%9"/>
+      <w:lvlJc w:val="left"/>
+      <w:pPr>
+        <w:ind w:left="1800" w:hanging="1800"/>
+      </w:pPr>
+      <w:rPr>
+        <w:rFonts w:hint="default"/>
+      </w:rPr>
+    </w:lvl>
+  </w:abstractNum>
+  <w:abstractNum w:abstractNumId="1" w15:restartNumberingAfterBreak="0">
     <w:nsid w:val="0A3964D1"/>
     <w:multiLevelType w:val="multilevel"/>
     <w:tmpl w:val="1A8CC538"/>
@@ -2633,7 +4667,7 @@
       </w:rPr>
     </w:lvl>
   </w:abstractNum>
-  <w:abstractNum w:abstractNumId="1" w15:restartNumberingAfterBreak="0">
+  <w:abstractNum w:abstractNumId="2" w15:restartNumberingAfterBreak="0">
     <w:nsid w:val="0E126F84"/>
     <w:multiLevelType w:val="hybridMultilevel"/>
     <w:tmpl w:val="F9FCFB0C"/>
@@ -2746,7 +4780,7 @@
       </w:rPr>
     </w:lvl>
   </w:abstractNum>
-  <w:abstractNum w:abstractNumId="2" w15:restartNumberingAfterBreak="0">
+  <w:abstractNum w:abstractNumId="3" w15:restartNumberingAfterBreak="0">
     <w:nsid w:val="11D41DA1"/>
     <w:multiLevelType w:val="hybridMultilevel"/>
     <w:tmpl w:val="D57EE616"/>
@@ -2859,7 +4893,7 @@
       </w:rPr>
     </w:lvl>
   </w:abstractNum>
-  <w:abstractNum w:abstractNumId="3" w15:restartNumberingAfterBreak="0">
+  <w:abstractNum w:abstractNumId="4" w15:restartNumberingAfterBreak="0">
     <w:nsid w:val="22FC4CF1"/>
     <w:multiLevelType w:val="hybridMultilevel"/>
     <w:tmpl w:val="152CA4D0"/>
@@ -2972,7 +5006,7 @@
       </w:rPr>
     </w:lvl>
   </w:abstractNum>
-  <w:abstractNum w:abstractNumId="4" w15:restartNumberingAfterBreak="0">
+  <w:abstractNum w:abstractNumId="5" w15:restartNumberingAfterBreak="0">
     <w:nsid w:val="4A68336F"/>
     <w:multiLevelType w:val="hybridMultilevel"/>
     <w:tmpl w:val="CE9CBA34"/>
@@ -3085,7 +5119,7 @@
       </w:rPr>
     </w:lvl>
   </w:abstractNum>
-  <w:abstractNum w:abstractNumId="5" w15:restartNumberingAfterBreak="0">
+  <w:abstractNum w:abstractNumId="6" w15:restartNumberingAfterBreak="0">
     <w:nsid w:val="50017B2F"/>
     <w:multiLevelType w:val="hybridMultilevel"/>
     <w:tmpl w:val="FCA87A74"/>
@@ -3198,7 +5232,7 @@
       </w:rPr>
     </w:lvl>
   </w:abstractNum>
-  <w:abstractNum w:abstractNumId="6" w15:restartNumberingAfterBreak="0">
+  <w:abstractNum w:abstractNumId="7" w15:restartNumberingAfterBreak="0">
     <w:nsid w:val="5BEF1F22"/>
     <w:multiLevelType w:val="hybridMultilevel"/>
     <w:tmpl w:val="3426145A"/>
@@ -3311,7 +5345,7 @@
       </w:rPr>
     </w:lvl>
   </w:abstractNum>
-  <w:abstractNum w:abstractNumId="7" w15:restartNumberingAfterBreak="0">
+  <w:abstractNum w:abstractNumId="8" w15:restartNumberingAfterBreak="0">
     <w:nsid w:val="5DC510E4"/>
     <w:multiLevelType w:val="hybridMultilevel"/>
     <w:tmpl w:val="503EB19C"/>
@@ -3424,7 +5458,7 @@
       </w:rPr>
     </w:lvl>
   </w:abstractNum>
-  <w:abstractNum w:abstractNumId="8" w15:restartNumberingAfterBreak="0">
+  <w:abstractNum w:abstractNumId="9" w15:restartNumberingAfterBreak="0">
     <w:nsid w:val="65703A85"/>
     <w:multiLevelType w:val="hybridMultilevel"/>
     <w:tmpl w:val="700AB238"/>
@@ -3537,10 +5571,10 @@
       </w:rPr>
     </w:lvl>
   </w:abstractNum>
-  <w:abstractNum w:abstractNumId="9" w15:restartNumberingAfterBreak="0">
+  <w:abstractNum w:abstractNumId="10" w15:restartNumberingAfterBreak="0">
     <w:nsid w:val="6A6C0E6E"/>
     <w:multiLevelType w:val="hybridMultilevel"/>
-    <w:tmpl w:val="8A02DEB8"/>
+    <w:tmpl w:val="0ED8CD0E"/>
     <w:lvl w:ilvl="0" w:tplc="08090001">
       <w:start w:val="1"/>
       <w:numFmt w:val="bullet"/>
@@ -3650,7 +5684,7 @@
       </w:rPr>
     </w:lvl>
   </w:abstractNum>
-  <w:abstractNum w:abstractNumId="10" w15:restartNumberingAfterBreak="0">
+  <w:abstractNum w:abstractNumId="11" w15:restartNumberingAfterBreak="0">
     <w:nsid w:val="710C31ED"/>
     <w:multiLevelType w:val="hybridMultilevel"/>
     <w:tmpl w:val="1196286C"/>
@@ -3763,7 +5797,7 @@
       </w:rPr>
     </w:lvl>
   </w:abstractNum>
-  <w:abstractNum w:abstractNumId="11" w15:restartNumberingAfterBreak="0">
+  <w:abstractNum w:abstractNumId="12" w15:restartNumberingAfterBreak="0">
     <w:nsid w:val="74AC362A"/>
     <w:multiLevelType w:val="hybridMultilevel"/>
     <w:tmpl w:val="5406BD1C"/>
@@ -3876,7 +5910,7 @@
       </w:rPr>
     </w:lvl>
   </w:abstractNum>
-  <w:abstractNum w:abstractNumId="12" w15:restartNumberingAfterBreak="0">
+  <w:abstractNum w:abstractNumId="13" w15:restartNumberingAfterBreak="0">
     <w:nsid w:val="771B05A6"/>
     <w:multiLevelType w:val="hybridMultilevel"/>
     <w:tmpl w:val="E7D21722"/>
@@ -3989,7 +6023,7 @@
       </w:rPr>
     </w:lvl>
   </w:abstractNum>
-  <w:abstractNum w:abstractNumId="13" w15:restartNumberingAfterBreak="0">
+  <w:abstractNum w:abstractNumId="14" w15:restartNumberingAfterBreak="0">
     <w:nsid w:val="774E2FF2"/>
     <w:multiLevelType w:val="hybridMultilevel"/>
     <w:tmpl w:val="1C706C30"/>
@@ -4102,7 +6136,7 @@
       </w:rPr>
     </w:lvl>
   </w:abstractNum>
-  <w:abstractNum w:abstractNumId="14" w15:restartNumberingAfterBreak="0">
+  <w:abstractNum w:abstractNumId="15" w15:restartNumberingAfterBreak="0">
     <w:nsid w:val="77F13158"/>
     <w:multiLevelType w:val="hybridMultilevel"/>
     <w:tmpl w:val="6A4C7332"/>
@@ -4215,7 +6249,7 @@
       </w:rPr>
     </w:lvl>
   </w:abstractNum>
-  <w:abstractNum w:abstractNumId="15" w15:restartNumberingAfterBreak="0">
+  <w:abstractNum w:abstractNumId="16" w15:restartNumberingAfterBreak="0">
     <w:nsid w:val="7D1151B9"/>
     <w:multiLevelType w:val="hybridMultilevel"/>
     <w:tmpl w:val="C6402112"/>
@@ -4329,52 +6363,55 @@
     </w:lvl>
   </w:abstractNum>
   <w:num w:numId="1">
-    <w:abstractNumId w:val="0"/>
+    <w:abstractNumId w:val="1"/>
   </w:num>
   <w:num w:numId="2">
+    <w:abstractNumId w:val="8"/>
+  </w:num>
+  <w:num w:numId="3">
+    <w:abstractNumId w:val="2"/>
+  </w:num>
+  <w:num w:numId="4">
+    <w:abstractNumId w:val="16"/>
+  </w:num>
+  <w:num w:numId="5">
+    <w:abstractNumId w:val="6"/>
+  </w:num>
+  <w:num w:numId="6">
+    <w:abstractNumId w:val="5"/>
+  </w:num>
+  <w:num w:numId="7">
+    <w:abstractNumId w:val="3"/>
+  </w:num>
+  <w:num w:numId="8">
+    <w:abstractNumId w:val="15"/>
+  </w:num>
+  <w:num w:numId="9">
+    <w:abstractNumId w:val="14"/>
+  </w:num>
+  <w:num w:numId="10">
     <w:abstractNumId w:val="7"/>
   </w:num>
-  <w:num w:numId="3">
-    <w:abstractNumId w:val="1"/>
+  <w:num w:numId="11">
+    <w:abstractNumId w:val="11"/>
   </w:num>
-  <w:num w:numId="4">
-    <w:abstractNumId w:val="15"/>
+  <w:num w:numId="12">
+    <w:abstractNumId w:val="13"/>
   </w:num>
-  <w:num w:numId="5">
-    <w:abstractNumId w:val="5"/>
+  <w:num w:numId="13">
+    <w:abstractNumId w:val="9"/>
   </w:num>
-  <w:num w:numId="6">
+  <w:num w:numId="14">
+    <w:abstractNumId w:val="12"/>
+  </w:num>
+  <w:num w:numId="15">
     <w:abstractNumId w:val="4"/>
   </w:num>
-  <w:num w:numId="7">
-    <w:abstractNumId w:val="2"/>
-  </w:num>
-  <w:num w:numId="8">
-    <w:abstractNumId w:val="14"/>
-  </w:num>
-  <w:num w:numId="9">
-    <w:abstractNumId w:val="13"/>
-  </w:num>
-  <w:num w:numId="10">
-    <w:abstractNumId w:val="6"/>
-  </w:num>
-  <w:num w:numId="11">
+  <w:num w:numId="16">
     <w:abstractNumId w:val="10"/>
   </w:num>
-  <w:num w:numId="12">
-    <w:abstractNumId w:val="12"/>
-  </w:num>
-  <w:num w:numId="13">
-    <w:abstractNumId w:val="8"/>
-  </w:num>
-  <w:num w:numId="14">
-    <w:abstractNumId w:val="11"/>
-  </w:num>
-  <w:num w:numId="15">
-    <w:abstractNumId w:val="3"/>
-  </w:num>
-  <w:num w:numId="16">
-    <w:abstractNumId w:val="9"/>
+  <w:num w:numId="17">
+    <w:abstractNumId w:val="0"/>
   </w:num>
 </w:numbering>
 </file>
@@ -5012,6 +7049,59 @@
       <w:color w:val="2F5496" w:themeColor="accent1" w:themeShade="BF"/>
     </w:rPr>
   </w:style>
+  <w:style w:type="paragraph" w:styleId="TOCHeading">
+    <w:name w:val="TOC Heading"/>
+    <w:basedOn w:val="Heading1"/>
+    <w:next w:val="Normal"/>
+    <w:uiPriority w:val="39"/>
+    <w:unhideWhenUsed/>
+    <w:qFormat/>
+    <w:rsid w:val="007752D7"/>
+    <w:pPr>
+      <w:outlineLvl w:val="9"/>
+    </w:pPr>
+    <w:rPr>
+      <w:lang w:val="en-US"/>
+    </w:rPr>
+  </w:style>
+  <w:style w:type="paragraph" w:styleId="TOC1">
+    <w:name w:val="toc 1"/>
+    <w:basedOn w:val="Normal"/>
+    <w:next w:val="Normal"/>
+    <w:autoRedefine/>
+    <w:uiPriority w:val="39"/>
+    <w:unhideWhenUsed/>
+    <w:rsid w:val="007752D7"/>
+    <w:pPr>
+      <w:spacing w:after="100"/>
+    </w:pPr>
+  </w:style>
+  <w:style w:type="paragraph" w:styleId="TOC2">
+    <w:name w:val="toc 2"/>
+    <w:basedOn w:val="Normal"/>
+    <w:next w:val="Normal"/>
+    <w:autoRedefine/>
+    <w:uiPriority w:val="39"/>
+    <w:unhideWhenUsed/>
+    <w:rsid w:val="007752D7"/>
+    <w:pPr>
+      <w:spacing w:after="100"/>
+      <w:ind w:left="220"/>
+    </w:pPr>
+  </w:style>
+  <w:style w:type="paragraph" w:styleId="TOC3">
+    <w:name w:val="toc 3"/>
+    <w:basedOn w:val="Normal"/>
+    <w:next w:val="Normal"/>
+    <w:autoRedefine/>
+    <w:uiPriority w:val="39"/>
+    <w:unhideWhenUsed/>
+    <w:rsid w:val="007752D7"/>
+    <w:pPr>
+      <w:spacing w:after="100"/>
+      <w:ind w:left="440"/>
+    </w:pPr>
+  </w:style>
 </w:styles>
 </file>
 
@@ -5308,4 +7398,16 @@
     </a:ext>
   </a:extLst>
 </a:theme>
+</file>
+
+<file path=customXml/item1.xml><?xml version="1.0" encoding="utf-8"?>
+<b:Sources xmlns:b="http://schemas.openxmlformats.org/officeDocument/2006/bibliography" xmlns="http://schemas.openxmlformats.org/officeDocument/2006/bibliography" SelectedStyle="\HarvardAnglia2008OfficeOnline.xsl" StyleName="Harvard - Anglia" Version="2008"/>
+</file>
+
+<file path=customXml/itemProps1.xml><?xml version="1.0" encoding="utf-8"?>
+<ds:datastoreItem xmlns:ds="http://schemas.openxmlformats.org/officeDocument/2006/customXml" ds:itemID="{65146589-A734-4BE1-8E6B-10BB36ACD7C4}">
+  <ds:schemaRefs>
+    <ds:schemaRef ds:uri="http://schemas.openxmlformats.org/officeDocument/2006/bibliography"/>
+  </ds:schemaRefs>
+</ds:datastoreItem>
 </file>
</xml_diff>